<commit_message>
another update for visual pages
</commit_message>
<xml_diff>
--- a/requirements 29052025.docx
+++ b/requirements 29052025.docx
@@ -2023,6 +2023,7 @@
           <w:szCs w:val="21"/>
           <w:lang w:eastAsia="fr-FR"/>
         </w:rPr>
+        <w:lastRenderedPageBreak/>
         <w:t>installations </w:t>
       </w:r>
       <w:proofErr w:type="gramStart"/>
@@ -10600,7 +10601,27 @@
               <w:right w:val="single" w:sz="4" w:space="0" w:color="auto"/>
             </w:tcBorders>
           </w:tcPr>
-          <w:p/>
+          <w:p>
+            <w:pPr>
+              <w:jc w:val="right"/>
+            </w:pPr>
+            <w:r>
+              <w:rPr>
+                <w:b/>
+                <w:color w:val="C00000"/>
+                <w:u w:val="single"/>
+              </w:rPr>
+              <w:t>…</w:t>
+            </w:r>
+            <w:r>
+              <w:rPr>
+                <w:b/>
+                <w:color w:val="C00000"/>
+                <w:u w:val="single"/>
+              </w:rPr>
+              <w:t>rechercher</w:t>
+            </w:r>
+          </w:p>
         </w:tc>
         <w:tc>
           <w:tcPr>
@@ -11598,7 +11619,13 @@
               <w:rPr>
                 <w:b/>
               </w:rPr>
-              <w:t>Ou par</w:t>
+              <w:t>o</w:t>
+            </w:r>
+            <w:r>
+              <w:rPr>
+                <w:b/>
+              </w:rPr>
+              <w:t>u par</w:t>
             </w:r>
             <w:r>
               <w:rPr>
@@ -12225,19 +12252,47 @@
             <w:tcBorders>
               <w:top w:val="nil"/>
               <w:left w:val="nil"/>
+              <w:bottom w:val="nil"/>
+              <w:right w:val="single" w:sz="4" w:space="0" w:color="auto"/>
+            </w:tcBorders>
+          </w:tcPr>
+          <w:p>
+            <w:r>
+              <w:t>Noms et prénoms</w:t>
+            </w:r>
+          </w:p>
+        </w:tc>
+        <w:tc>
+          <w:tcPr>
+            <w:tcW w:w="1843" w:type="dxa"/>
+            <w:tcBorders>
+              <w:top w:val="single" w:sz="4" w:space="0" w:color="auto"/>
+              <w:left w:val="single" w:sz="4" w:space="0" w:color="auto"/>
               <w:bottom w:val="single" w:sz="4" w:space="0" w:color="auto"/>
               <w:right w:val="single" w:sz="4" w:space="0" w:color="auto"/>
             </w:tcBorders>
           </w:tcPr>
-          <w:p>
-            <w:r>
-              <w:t>Noms et prénoms</w:t>
-            </w:r>
-          </w:p>
-        </w:tc>
-        <w:tc>
-          <w:tcPr>
-            <w:tcW w:w="1843" w:type="dxa"/>
+          <w:p/>
+        </w:tc>
+        <w:tc>
+          <w:tcPr>
+            <w:tcW w:w="2551" w:type="dxa"/>
+            <w:tcBorders>
+              <w:top w:val="nil"/>
+              <w:left w:val="single" w:sz="4" w:space="0" w:color="auto"/>
+              <w:bottom w:val="single" w:sz="4" w:space="0" w:color="auto"/>
+              <w:right w:val="single" w:sz="4" w:space="0" w:color="auto"/>
+            </w:tcBorders>
+          </w:tcPr>
+          <w:p>
+            <w:r>
+              <w:t xml:space="preserve">Poste de travail : </w:t>
+            </w:r>
+          </w:p>
+        </w:tc>
+        <w:tc>
+          <w:tcPr>
+            <w:tcW w:w="1440" w:type="dxa"/>
             <w:tcBorders>
               <w:top w:val="single" w:sz="4" w:space="0" w:color="auto"/>
               <w:left w:val="single" w:sz="4" w:space="0" w:color="auto"/>
@@ -12249,39 +12304,11 @@
         </w:tc>
         <w:tc>
           <w:tcPr>
-            <w:tcW w:w="2551" w:type="dxa"/>
-            <w:tcBorders>
-              <w:top w:val="nil"/>
-              <w:left w:val="single" w:sz="4" w:space="0" w:color="auto"/>
-              <w:bottom w:val="nil"/>
-              <w:right w:val="single" w:sz="4" w:space="0" w:color="auto"/>
-            </w:tcBorders>
-          </w:tcPr>
-          <w:p>
-            <w:r>
-              <w:t xml:space="preserve">Poste de travail : </w:t>
-            </w:r>
-          </w:p>
-        </w:tc>
-        <w:tc>
-          <w:tcPr>
-            <w:tcW w:w="1440" w:type="dxa"/>
-            <w:tcBorders>
-              <w:top w:val="single" w:sz="4" w:space="0" w:color="auto"/>
+            <w:tcW w:w="1445" w:type="dxa"/>
+            <w:tcBorders>
+              <w:top w:val="nil"/>
               <w:left w:val="single" w:sz="4" w:space="0" w:color="auto"/>
               <w:bottom w:val="single" w:sz="4" w:space="0" w:color="auto"/>
-              <w:right w:val="single" w:sz="4" w:space="0" w:color="auto"/>
-            </w:tcBorders>
-          </w:tcPr>
-          <w:p/>
-        </w:tc>
-        <w:tc>
-          <w:tcPr>
-            <w:tcW w:w="1445" w:type="dxa"/>
-            <w:tcBorders>
-              <w:top w:val="nil"/>
-              <w:left w:val="single" w:sz="4" w:space="0" w:color="auto"/>
-              <w:bottom w:val="nil"/>
               <w:right w:val="nil"/>
             </w:tcBorders>
           </w:tcPr>
@@ -12296,7 +12323,10 @@
           <w:tcPr>
             <w:tcW w:w="2660" w:type="dxa"/>
             <w:tcBorders>
-              <w:top w:val="single" w:sz="4" w:space="0" w:color="auto"/>
+              <w:top w:val="nil"/>
+              <w:left w:val="nil"/>
+              <w:bottom w:val="nil"/>
+              <w:right w:val="single" w:sz="4" w:space="0" w:color="auto"/>
             </w:tcBorders>
           </w:tcPr>
           <w:p>
@@ -12309,6 +12339,9 @@
           <w:tcPr>
             <w:tcW w:w="7279" w:type="dxa"/>
             <w:gridSpan w:val="4"/>
+            <w:tcBorders>
+              <w:left w:val="single" w:sz="4" w:space="0" w:color="auto"/>
+            </w:tcBorders>
           </w:tcPr>
           <w:p/>
           <w:p/>
@@ -12852,19 +12885,47 @@
             <w:tcBorders>
               <w:top w:val="nil"/>
               <w:left w:val="nil"/>
+              <w:bottom w:val="nil"/>
+              <w:right w:val="single" w:sz="4" w:space="0" w:color="auto"/>
+            </w:tcBorders>
+          </w:tcPr>
+          <w:p>
+            <w:r>
+              <w:t>Noms et prénoms</w:t>
+            </w:r>
+          </w:p>
+        </w:tc>
+        <w:tc>
+          <w:tcPr>
+            <w:tcW w:w="1843" w:type="dxa"/>
+            <w:tcBorders>
+              <w:top w:val="single" w:sz="4" w:space="0" w:color="auto"/>
+              <w:left w:val="single" w:sz="4" w:space="0" w:color="auto"/>
               <w:bottom w:val="single" w:sz="4" w:space="0" w:color="auto"/>
               <w:right w:val="single" w:sz="4" w:space="0" w:color="auto"/>
             </w:tcBorders>
           </w:tcPr>
-          <w:p>
-            <w:r>
-              <w:t>Noms et prénoms</w:t>
-            </w:r>
-          </w:p>
-        </w:tc>
-        <w:tc>
-          <w:tcPr>
-            <w:tcW w:w="1843" w:type="dxa"/>
+          <w:p/>
+        </w:tc>
+        <w:tc>
+          <w:tcPr>
+            <w:tcW w:w="2551" w:type="dxa"/>
+            <w:tcBorders>
+              <w:top w:val="nil"/>
+              <w:left w:val="single" w:sz="4" w:space="0" w:color="auto"/>
+              <w:bottom w:val="single" w:sz="4" w:space="0" w:color="auto"/>
+              <w:right w:val="single" w:sz="4" w:space="0" w:color="auto"/>
+            </w:tcBorders>
+          </w:tcPr>
+          <w:p>
+            <w:r>
+              <w:t xml:space="preserve">Poste de travail : </w:t>
+            </w:r>
+          </w:p>
+        </w:tc>
+        <w:tc>
+          <w:tcPr>
+            <w:tcW w:w="1440" w:type="dxa"/>
             <w:tcBorders>
               <w:top w:val="single" w:sz="4" w:space="0" w:color="auto"/>
               <w:left w:val="single" w:sz="4" w:space="0" w:color="auto"/>
@@ -12876,39 +12937,11 @@
         </w:tc>
         <w:tc>
           <w:tcPr>
-            <w:tcW w:w="2551" w:type="dxa"/>
-            <w:tcBorders>
-              <w:top w:val="nil"/>
-              <w:left w:val="single" w:sz="4" w:space="0" w:color="auto"/>
-              <w:bottom w:val="nil"/>
-              <w:right w:val="single" w:sz="4" w:space="0" w:color="auto"/>
-            </w:tcBorders>
-          </w:tcPr>
-          <w:p>
-            <w:r>
-              <w:t xml:space="preserve">Poste de travail : </w:t>
-            </w:r>
-          </w:p>
-        </w:tc>
-        <w:tc>
-          <w:tcPr>
-            <w:tcW w:w="1440" w:type="dxa"/>
-            <w:tcBorders>
-              <w:top w:val="single" w:sz="4" w:space="0" w:color="auto"/>
+            <w:tcW w:w="1445" w:type="dxa"/>
+            <w:tcBorders>
+              <w:top w:val="nil"/>
               <w:left w:val="single" w:sz="4" w:space="0" w:color="auto"/>
               <w:bottom w:val="single" w:sz="4" w:space="0" w:color="auto"/>
-              <w:right w:val="single" w:sz="4" w:space="0" w:color="auto"/>
-            </w:tcBorders>
-          </w:tcPr>
-          <w:p/>
-        </w:tc>
-        <w:tc>
-          <w:tcPr>
-            <w:tcW w:w="1445" w:type="dxa"/>
-            <w:tcBorders>
-              <w:top w:val="nil"/>
-              <w:left w:val="single" w:sz="4" w:space="0" w:color="auto"/>
-              <w:bottom w:val="nil"/>
               <w:right w:val="nil"/>
             </w:tcBorders>
           </w:tcPr>
@@ -12923,7 +12956,10 @@
           <w:tcPr>
             <w:tcW w:w="2660" w:type="dxa"/>
             <w:tcBorders>
-              <w:top w:val="single" w:sz="4" w:space="0" w:color="auto"/>
+              <w:top w:val="nil"/>
+              <w:left w:val="nil"/>
+              <w:bottom w:val="nil"/>
+              <w:right w:val="single" w:sz="4" w:space="0" w:color="auto"/>
             </w:tcBorders>
           </w:tcPr>
           <w:p>
@@ -12936,6 +12972,9 @@
           <w:tcPr>
             <w:tcW w:w="7279" w:type="dxa"/>
             <w:gridSpan w:val="4"/>
+            <w:tcBorders>
+              <w:left w:val="single" w:sz="4" w:space="0" w:color="auto"/>
+            </w:tcBorders>
           </w:tcPr>
           <w:p/>
           <w:p/>
@@ -12960,7 +12999,19 @@
         <w:rPr>
           <w:b/>
         </w:rPr>
-        <w:t>Page de création des structures et leurs postes de responsabilité</w:t>
+        <w:t>Page de création des</w:t>
+      </w:r>
+      <w:r>
+        <w:rPr>
+          <w:b/>
+        </w:rPr>
+        <w:t xml:space="preserve"> unités administratives, des</w:t>
+      </w:r>
+      <w:r>
+        <w:rPr>
+          <w:b/>
+        </w:rPr>
+        <w:t xml:space="preserve"> structures et leurs postes de responsabilité</w:t>
       </w:r>
     </w:p>
     <w:tbl>
@@ -13520,16 +13571,1290 @@
         </w:tc>
       </w:tr>
     </w:tbl>
+    <w:p/>
+    <w:tbl>
+      <w:tblPr>
+        <w:tblStyle w:val="Grilledutableau"/>
+        <w:tblW w:w="9322" w:type="dxa"/>
+        <w:tblLook w:val="04A0" w:firstRow="1" w:lastRow="0" w:firstColumn="1" w:lastColumn="0" w:noHBand="0" w:noVBand="1"/>
+      </w:tblPr>
+      <w:tblGrid>
+        <w:gridCol w:w="2660"/>
+        <w:gridCol w:w="2835"/>
+        <w:gridCol w:w="1559"/>
+        <w:gridCol w:w="2268"/>
+      </w:tblGrid>
+      <w:tr>
+        <w:trPr>
+          <w:trHeight w:val="273"/>
+        </w:trPr>
+        <w:tc>
+          <w:tcPr>
+            <w:tcW w:w="2660" w:type="dxa"/>
+            <w:tcBorders>
+              <w:top w:val="nil"/>
+              <w:left w:val="nil"/>
+              <w:bottom w:val="nil"/>
+              <w:right w:val="single" w:sz="4" w:space="0" w:color="auto"/>
+            </w:tcBorders>
+          </w:tcPr>
+          <w:p>
+            <w:r>
+              <w:lastRenderedPageBreak/>
+              <w:t>Unité administrative :</w:t>
+            </w:r>
+          </w:p>
+        </w:tc>
+        <w:tc>
+          <w:tcPr>
+            <w:tcW w:w="2835" w:type="dxa"/>
+            <w:tcBorders>
+              <w:left w:val="single" w:sz="4" w:space="0" w:color="auto"/>
+              <w:bottom w:val="single" w:sz="4" w:space="0" w:color="auto"/>
+              <w:right w:val="single" w:sz="4" w:space="0" w:color="auto"/>
+            </w:tcBorders>
+          </w:tcPr>
+          <w:p>
+            <w:r>
+              <w:t>Région</w:t>
+            </w:r>
+          </w:p>
+        </w:tc>
+        <w:tc>
+          <w:tcPr>
+            <w:tcW w:w="1559" w:type="dxa"/>
+            <w:tcBorders>
+              <w:top w:val="nil"/>
+              <w:left w:val="single" w:sz="4" w:space="0" w:color="auto"/>
+              <w:bottom w:val="thinThickSmallGap" w:sz="24" w:space="0" w:color="auto"/>
+              <w:right w:val="single" w:sz="4" w:space="0" w:color="auto"/>
+            </w:tcBorders>
+          </w:tcPr>
+          <w:p>
+            <w:r>
+              <w:t>Rattachée à :</w:t>
+            </w:r>
+          </w:p>
+        </w:tc>
+        <w:tc>
+          <w:tcPr>
+            <w:tcW w:w="2268" w:type="dxa"/>
+            <w:tcBorders>
+              <w:left w:val="single" w:sz="4" w:space="0" w:color="auto"/>
+              <w:bottom w:val="thinThickSmallGap" w:sz="24" w:space="0" w:color="auto"/>
+            </w:tcBorders>
+          </w:tcPr>
+          <w:p>
+            <w:pPr>
+              <w:jc w:val="right"/>
+            </w:pPr>
+            <w:r>
+              <w:rPr>
+                <w:b/>
+                <w:color w:val="C00000"/>
+                <w:u w:val="single"/>
+              </w:rPr>
+              <w:t>….</w:t>
+            </w:r>
+            <w:r>
+              <w:rPr>
+                <w:b/>
+                <w:color w:val="C00000"/>
+                <w:u w:val="single"/>
+              </w:rPr>
+              <w:t>rechercher</w:t>
+            </w:r>
+          </w:p>
+        </w:tc>
+      </w:tr>
+      <w:tr>
+        <w:trPr>
+          <w:trHeight w:val="260"/>
+        </w:trPr>
+        <w:tc>
+          <w:tcPr>
+            <w:tcW w:w="2660" w:type="dxa"/>
+            <w:tcBorders>
+              <w:top w:val="nil"/>
+              <w:left w:val="nil"/>
+              <w:bottom w:val="nil"/>
+              <w:right w:val="single" w:sz="4" w:space="0" w:color="auto"/>
+            </w:tcBorders>
+          </w:tcPr>
+          <w:p>
+            <w:r>
+              <w:t>Nombre :</w:t>
+            </w:r>
+          </w:p>
+        </w:tc>
+        <w:tc>
+          <w:tcPr>
+            <w:tcW w:w="2835" w:type="dxa"/>
+            <w:tcBorders>
+              <w:top w:val="single" w:sz="4" w:space="0" w:color="auto"/>
+              <w:left w:val="single" w:sz="4" w:space="0" w:color="auto"/>
+              <w:bottom w:val="single" w:sz="4" w:space="0" w:color="auto"/>
+              <w:right w:val="thinThickSmallGap" w:sz="24" w:space="0" w:color="auto"/>
+            </w:tcBorders>
+          </w:tcPr>
+          <w:p>
+            <w:r>
+              <w:t>10</w:t>
+            </w:r>
+          </w:p>
+        </w:tc>
+        <w:tc>
+          <w:tcPr>
+            <w:tcW w:w="3827" w:type="dxa"/>
+            <w:gridSpan w:val="2"/>
+            <w:tcBorders>
+              <w:top w:val="thinThickSmallGap" w:sz="24" w:space="0" w:color="auto"/>
+              <w:left w:val="thinThickSmallGap" w:sz="24" w:space="0" w:color="auto"/>
+              <w:bottom w:val="thinThickSmallGap" w:sz="24" w:space="0" w:color="auto"/>
+              <w:right w:val="thinThickSmallGap" w:sz="24" w:space="0" w:color="auto"/>
+            </w:tcBorders>
+            <w:shd w:val="clear" w:color="auto" w:fill="FDE9D9" w:themeFill="accent6" w:themeFillTint="33"/>
+          </w:tcPr>
+          <w:p>
+            <w:r>
+              <w:t>Ajouter</w:t>
+            </w:r>
+          </w:p>
+        </w:tc>
+      </w:tr>
+      <w:tr>
+        <w:trPr>
+          <w:trHeight w:val="273"/>
+        </w:trPr>
+        <w:tc>
+          <w:tcPr>
+            <w:tcW w:w="2660" w:type="dxa"/>
+            <w:tcBorders>
+              <w:top w:val="nil"/>
+              <w:left w:val="nil"/>
+              <w:bottom w:val="nil"/>
+              <w:right w:val="single" w:sz="4" w:space="0" w:color="auto"/>
+            </w:tcBorders>
+            <w:shd w:val="clear" w:color="auto" w:fill="FFFFFF" w:themeFill="background1"/>
+          </w:tcPr>
+          <w:p>
+            <w:r>
+              <w:t xml:space="preserve">Nom : </w:t>
+            </w:r>
+          </w:p>
+        </w:tc>
+        <w:tc>
+          <w:tcPr>
+            <w:tcW w:w="2835" w:type="dxa"/>
+            <w:tcBorders>
+              <w:top w:val="single" w:sz="4" w:space="0" w:color="auto"/>
+              <w:left w:val="single" w:sz="4" w:space="0" w:color="auto"/>
+              <w:bottom w:val="single" w:sz="4" w:space="0" w:color="auto"/>
+              <w:right w:val="single" w:sz="4" w:space="0" w:color="auto"/>
+            </w:tcBorders>
+          </w:tcPr>
+          <w:p/>
+        </w:tc>
+        <w:tc>
+          <w:tcPr>
+            <w:tcW w:w="3827" w:type="dxa"/>
+            <w:gridSpan w:val="2"/>
+            <w:tcBorders>
+              <w:top w:val="thinThickSmallGap" w:sz="24" w:space="0" w:color="auto"/>
+              <w:left w:val="single" w:sz="4" w:space="0" w:color="auto"/>
+              <w:bottom w:val="nil"/>
+              <w:right w:val="nil"/>
+            </w:tcBorders>
+            <w:shd w:val="clear" w:color="auto" w:fill="FFFFFF" w:themeFill="background1"/>
+          </w:tcPr>
+          <w:p/>
+        </w:tc>
+      </w:tr>
+      <w:tr>
+        <w:trPr>
+          <w:trHeight w:val="273"/>
+        </w:trPr>
+        <w:tc>
+          <w:tcPr>
+            <w:tcW w:w="2660" w:type="dxa"/>
+            <w:tcBorders>
+              <w:top w:val="nil"/>
+              <w:left w:val="nil"/>
+              <w:bottom w:val="nil"/>
+              <w:right w:val="nil"/>
+            </w:tcBorders>
+            <w:shd w:val="clear" w:color="auto" w:fill="FFFFFF" w:themeFill="background1"/>
+          </w:tcPr>
+          <w:p/>
+        </w:tc>
+        <w:tc>
+          <w:tcPr>
+            <w:tcW w:w="2835" w:type="dxa"/>
+            <w:tcBorders>
+              <w:top w:val="single" w:sz="4" w:space="0" w:color="auto"/>
+              <w:left w:val="nil"/>
+              <w:bottom w:val="nil"/>
+              <w:right w:val="nil"/>
+            </w:tcBorders>
+          </w:tcPr>
+          <w:p/>
+        </w:tc>
+        <w:tc>
+          <w:tcPr>
+            <w:tcW w:w="1559" w:type="dxa"/>
+            <w:tcBorders>
+              <w:top w:val="nil"/>
+              <w:left w:val="nil"/>
+              <w:bottom w:val="nil"/>
+              <w:right w:val="nil"/>
+            </w:tcBorders>
+          </w:tcPr>
+          <w:p/>
+        </w:tc>
+        <w:tc>
+          <w:tcPr>
+            <w:tcW w:w="2268" w:type="dxa"/>
+            <w:tcBorders>
+              <w:top w:val="nil"/>
+              <w:left w:val="nil"/>
+              <w:bottom w:val="nil"/>
+              <w:right w:val="nil"/>
+            </w:tcBorders>
+          </w:tcPr>
+          <w:p/>
+        </w:tc>
+      </w:tr>
+      <w:tr>
+        <w:trPr>
+          <w:trHeight w:val="260"/>
+        </w:trPr>
+        <w:tc>
+          <w:tcPr>
+            <w:tcW w:w="2660" w:type="dxa"/>
+            <w:tcBorders>
+              <w:top w:val="nil"/>
+              <w:left w:val="nil"/>
+              <w:bottom w:val="nil"/>
+              <w:right w:val="nil"/>
+            </w:tcBorders>
+          </w:tcPr>
+          <w:p/>
+        </w:tc>
+        <w:tc>
+          <w:tcPr>
+            <w:tcW w:w="2835" w:type="dxa"/>
+            <w:tcBorders>
+              <w:top w:val="nil"/>
+              <w:left w:val="nil"/>
+              <w:bottom w:val="nil"/>
+              <w:right w:val="nil"/>
+            </w:tcBorders>
+          </w:tcPr>
+          <w:p/>
+        </w:tc>
+        <w:tc>
+          <w:tcPr>
+            <w:tcW w:w="3827" w:type="dxa"/>
+            <w:gridSpan w:val="2"/>
+            <w:tcBorders>
+              <w:top w:val="nil"/>
+              <w:left w:val="nil"/>
+              <w:bottom w:val="nil"/>
+              <w:right w:val="nil"/>
+            </w:tcBorders>
+          </w:tcPr>
+          <w:p/>
+        </w:tc>
+      </w:tr>
+      <w:tr>
+        <w:trPr>
+          <w:trHeight w:val="260"/>
+        </w:trPr>
+        <w:tc>
+          <w:tcPr>
+            <w:tcW w:w="2660" w:type="dxa"/>
+            <w:tcBorders>
+              <w:top w:val="nil"/>
+              <w:left w:val="nil"/>
+              <w:bottom w:val="nil"/>
+              <w:right w:val="nil"/>
+            </w:tcBorders>
+          </w:tcPr>
+          <w:p/>
+        </w:tc>
+        <w:tc>
+          <w:tcPr>
+            <w:tcW w:w="2835" w:type="dxa"/>
+            <w:tcBorders>
+              <w:top w:val="nil"/>
+              <w:left w:val="nil"/>
+              <w:bottom w:val="single" w:sz="4" w:space="0" w:color="auto"/>
+              <w:right w:val="nil"/>
+            </w:tcBorders>
+          </w:tcPr>
+          <w:p/>
+        </w:tc>
+        <w:tc>
+          <w:tcPr>
+            <w:tcW w:w="1559" w:type="dxa"/>
+            <w:tcBorders>
+              <w:top w:val="nil"/>
+              <w:left w:val="nil"/>
+              <w:bottom w:val="nil"/>
+              <w:right w:val="nil"/>
+            </w:tcBorders>
+          </w:tcPr>
+          <w:p/>
+        </w:tc>
+        <w:tc>
+          <w:tcPr>
+            <w:tcW w:w="2268" w:type="dxa"/>
+            <w:tcBorders>
+              <w:top w:val="nil"/>
+              <w:left w:val="nil"/>
+              <w:bottom w:val="single" w:sz="4" w:space="0" w:color="auto"/>
+              <w:right w:val="nil"/>
+            </w:tcBorders>
+          </w:tcPr>
+          <w:p/>
+        </w:tc>
+      </w:tr>
+      <w:tr>
+        <w:trPr>
+          <w:trHeight w:val="273"/>
+        </w:trPr>
+        <w:tc>
+          <w:tcPr>
+            <w:tcW w:w="2660" w:type="dxa"/>
+            <w:tcBorders>
+              <w:top w:val="nil"/>
+              <w:left w:val="nil"/>
+              <w:bottom w:val="nil"/>
+              <w:right w:val="single" w:sz="4" w:space="0" w:color="auto"/>
+            </w:tcBorders>
+          </w:tcPr>
+          <w:p>
+            <w:r>
+              <w:t>Unité administrative :</w:t>
+            </w:r>
+          </w:p>
+        </w:tc>
+        <w:tc>
+          <w:tcPr>
+            <w:tcW w:w="2835" w:type="dxa"/>
+            <w:tcBorders>
+              <w:top w:val="single" w:sz="4" w:space="0" w:color="auto"/>
+              <w:left w:val="single" w:sz="4" w:space="0" w:color="auto"/>
+              <w:bottom w:val="single" w:sz="4" w:space="0" w:color="auto"/>
+              <w:right w:val="single" w:sz="4" w:space="0" w:color="auto"/>
+            </w:tcBorders>
+          </w:tcPr>
+          <w:p>
+            <w:r>
+              <w:t>Département </w:t>
+            </w:r>
+          </w:p>
+        </w:tc>
+        <w:tc>
+          <w:tcPr>
+            <w:tcW w:w="1559" w:type="dxa"/>
+            <w:tcBorders>
+              <w:top w:val="nil"/>
+              <w:left w:val="single" w:sz="4" w:space="0" w:color="auto"/>
+              <w:bottom w:val="thinThickSmallGap" w:sz="24" w:space="0" w:color="auto"/>
+              <w:right w:val="single" w:sz="4" w:space="0" w:color="auto"/>
+            </w:tcBorders>
+          </w:tcPr>
+          <w:p>
+            <w:r>
+              <w:t>Rattachée à :</w:t>
+            </w:r>
+          </w:p>
+        </w:tc>
+        <w:tc>
+          <w:tcPr>
+            <w:tcW w:w="2268" w:type="dxa"/>
+            <w:tcBorders>
+              <w:top w:val="single" w:sz="4" w:space="0" w:color="auto"/>
+              <w:left w:val="single" w:sz="4" w:space="0" w:color="auto"/>
+              <w:bottom w:val="thinThickSmallGap" w:sz="24" w:space="0" w:color="auto"/>
+              <w:right w:val="single" w:sz="4" w:space="0" w:color="auto"/>
+            </w:tcBorders>
+          </w:tcPr>
+          <w:p>
+            <w:pPr>
+              <w:jc w:val="right"/>
+            </w:pPr>
+            <w:r>
+              <w:rPr>
+                <w:b/>
+                <w:color w:val="C00000"/>
+                <w:u w:val="single"/>
+              </w:rPr>
+              <w:t>….</w:t>
+            </w:r>
+            <w:r>
+              <w:rPr>
+                <w:b/>
+                <w:color w:val="C00000"/>
+                <w:u w:val="single"/>
+              </w:rPr>
+              <w:t>rechercher</w:t>
+            </w:r>
+          </w:p>
+        </w:tc>
+      </w:tr>
+      <w:tr>
+        <w:trPr>
+          <w:trHeight w:val="260"/>
+        </w:trPr>
+        <w:tc>
+          <w:tcPr>
+            <w:tcW w:w="2660" w:type="dxa"/>
+            <w:tcBorders>
+              <w:top w:val="nil"/>
+              <w:left w:val="nil"/>
+              <w:bottom w:val="nil"/>
+              <w:right w:val="single" w:sz="4" w:space="0" w:color="auto"/>
+            </w:tcBorders>
+          </w:tcPr>
+          <w:p>
+            <w:r>
+              <w:t>Nombre :</w:t>
+            </w:r>
+          </w:p>
+        </w:tc>
+        <w:tc>
+          <w:tcPr>
+            <w:tcW w:w="2835" w:type="dxa"/>
+            <w:tcBorders>
+              <w:top w:val="single" w:sz="4" w:space="0" w:color="auto"/>
+              <w:left w:val="single" w:sz="4" w:space="0" w:color="auto"/>
+              <w:bottom w:val="single" w:sz="4" w:space="0" w:color="auto"/>
+              <w:right w:val="thinThickSmallGap" w:sz="24" w:space="0" w:color="auto"/>
+            </w:tcBorders>
+          </w:tcPr>
+          <w:p>
+            <w:r>
+              <w:t>8</w:t>
+            </w:r>
+          </w:p>
+        </w:tc>
+        <w:tc>
+          <w:tcPr>
+            <w:tcW w:w="3827" w:type="dxa"/>
+            <w:gridSpan w:val="2"/>
+            <w:tcBorders>
+              <w:top w:val="thinThickSmallGap" w:sz="24" w:space="0" w:color="auto"/>
+              <w:left w:val="thinThickSmallGap" w:sz="24" w:space="0" w:color="auto"/>
+              <w:bottom w:val="thickThinSmallGap" w:sz="24" w:space="0" w:color="auto"/>
+              <w:right w:val="thickThinSmallGap" w:sz="24" w:space="0" w:color="auto"/>
+            </w:tcBorders>
+            <w:shd w:val="clear" w:color="auto" w:fill="FDE9D9" w:themeFill="accent6" w:themeFillTint="33"/>
+          </w:tcPr>
+          <w:p>
+            <w:r>
+              <w:t>Ajouter</w:t>
+            </w:r>
+          </w:p>
+        </w:tc>
+      </w:tr>
+      <w:tr>
+        <w:trPr>
+          <w:trHeight w:val="260"/>
+        </w:trPr>
+        <w:tc>
+          <w:tcPr>
+            <w:tcW w:w="2660" w:type="dxa"/>
+            <w:tcBorders>
+              <w:top w:val="nil"/>
+              <w:left w:val="nil"/>
+              <w:bottom w:val="nil"/>
+              <w:right w:val="single" w:sz="4" w:space="0" w:color="auto"/>
+            </w:tcBorders>
+          </w:tcPr>
+          <w:p>
+            <w:r>
+              <w:t>Nom :</w:t>
+            </w:r>
+          </w:p>
+        </w:tc>
+        <w:tc>
+          <w:tcPr>
+            <w:tcW w:w="2835" w:type="dxa"/>
+            <w:tcBorders>
+              <w:top w:val="single" w:sz="4" w:space="0" w:color="auto"/>
+              <w:left w:val="single" w:sz="4" w:space="0" w:color="auto"/>
+              <w:bottom w:val="single" w:sz="4" w:space="0" w:color="auto"/>
+              <w:right w:val="single" w:sz="4" w:space="0" w:color="auto"/>
+            </w:tcBorders>
+          </w:tcPr>
+          <w:p/>
+        </w:tc>
+        <w:tc>
+          <w:tcPr>
+            <w:tcW w:w="3827" w:type="dxa"/>
+            <w:gridSpan w:val="2"/>
+            <w:tcBorders>
+              <w:top w:val="thickThinSmallGap" w:sz="24" w:space="0" w:color="auto"/>
+              <w:left w:val="single" w:sz="4" w:space="0" w:color="auto"/>
+              <w:bottom w:val="nil"/>
+              <w:right w:val="nil"/>
+            </w:tcBorders>
+            <w:shd w:val="clear" w:color="auto" w:fill="FFFFFF" w:themeFill="background1"/>
+          </w:tcPr>
+          <w:p/>
+        </w:tc>
+      </w:tr>
+    </w:tbl>
+    <w:p/>
     <w:p>
-      <w:bookmarkStart w:id="0" w:name="_GoBack"/>
-      <w:bookmarkEnd w:id="0"/>
+      <w:pPr>
+        <w:pStyle w:val="Paragraphedeliste"/>
+        <w:numPr>
+          <w:ilvl w:val="0"/>
+          <w:numId w:val="3"/>
+        </w:numPr>
+        <w:rPr>
+          <w:b/>
+        </w:rPr>
+      </w:pPr>
+      <w:r>
+        <w:rPr>
+          <w:b/>
+        </w:rPr>
+        <w:t>Page d’enregistrement d’un incident</w:t>
+      </w:r>
     </w:p>
+    <w:tbl>
+      <w:tblPr>
+        <w:tblStyle w:val="Grilledutableau"/>
+        <w:tblW w:w="0" w:type="auto"/>
+        <w:tblLook w:val="04A0" w:firstRow="1" w:lastRow="0" w:firstColumn="1" w:lastColumn="0" w:noHBand="0" w:noVBand="1"/>
+      </w:tblPr>
+      <w:tblGrid>
+        <w:gridCol w:w="3951"/>
+        <w:gridCol w:w="1686"/>
+        <w:gridCol w:w="1984"/>
+        <w:gridCol w:w="1906"/>
+      </w:tblGrid>
+      <w:tr>
+        <w:trPr>
+          <w:trHeight w:val="261"/>
+        </w:trPr>
+        <w:tc>
+          <w:tcPr>
+            <w:tcW w:w="3951" w:type="dxa"/>
+            <w:tcBorders>
+              <w:top w:val="nil"/>
+              <w:left w:val="nil"/>
+              <w:bottom w:val="nil"/>
+              <w:right w:val="single" w:sz="4" w:space="0" w:color="auto"/>
+            </w:tcBorders>
+          </w:tcPr>
+          <w:p>
+            <w:r>
+              <w:t>Noms et prénoms du déclarant :</w:t>
+            </w:r>
+          </w:p>
+        </w:tc>
+        <w:tc>
+          <w:tcPr>
+            <w:tcW w:w="1686" w:type="dxa"/>
+            <w:tcBorders>
+              <w:top w:val="single" w:sz="4" w:space="0" w:color="auto"/>
+              <w:left w:val="single" w:sz="4" w:space="0" w:color="auto"/>
+              <w:bottom w:val="single" w:sz="4" w:space="0" w:color="auto"/>
+              <w:right w:val="single" w:sz="4" w:space="0" w:color="auto"/>
+            </w:tcBorders>
+          </w:tcPr>
+          <w:p/>
+        </w:tc>
+        <w:tc>
+          <w:tcPr>
+            <w:tcW w:w="1984" w:type="dxa"/>
+            <w:tcBorders>
+              <w:top w:val="nil"/>
+              <w:left w:val="single" w:sz="4" w:space="0" w:color="auto"/>
+              <w:bottom w:val="nil"/>
+              <w:right w:val="single" w:sz="4" w:space="0" w:color="auto"/>
+            </w:tcBorders>
+          </w:tcPr>
+          <w:p>
+            <w:r>
+              <w:t>Poste :</w:t>
+            </w:r>
+          </w:p>
+        </w:tc>
+        <w:tc>
+          <w:tcPr>
+            <w:tcW w:w="1906" w:type="dxa"/>
+            <w:tcBorders>
+              <w:left w:val="single" w:sz="4" w:space="0" w:color="auto"/>
+              <w:bottom w:val="single" w:sz="4" w:space="0" w:color="auto"/>
+            </w:tcBorders>
+          </w:tcPr>
+          <w:p/>
+        </w:tc>
+      </w:tr>
+      <w:tr>
+        <w:trPr>
+          <w:trHeight w:val="274"/>
+        </w:trPr>
+        <w:tc>
+          <w:tcPr>
+            <w:tcW w:w="3951" w:type="dxa"/>
+            <w:tcBorders>
+              <w:top w:val="nil"/>
+              <w:left w:val="nil"/>
+              <w:bottom w:val="nil"/>
+              <w:right w:val="single" w:sz="4" w:space="0" w:color="auto"/>
+            </w:tcBorders>
+          </w:tcPr>
+          <w:p>
+            <w:r>
+              <w:t>Service :</w:t>
+            </w:r>
+          </w:p>
+        </w:tc>
+        <w:tc>
+          <w:tcPr>
+            <w:tcW w:w="1686" w:type="dxa"/>
+            <w:tcBorders>
+              <w:top w:val="single" w:sz="4" w:space="0" w:color="auto"/>
+              <w:left w:val="single" w:sz="4" w:space="0" w:color="auto"/>
+              <w:bottom w:val="single" w:sz="4" w:space="0" w:color="auto"/>
+              <w:right w:val="single" w:sz="4" w:space="0" w:color="auto"/>
+            </w:tcBorders>
+          </w:tcPr>
+          <w:p/>
+        </w:tc>
+        <w:tc>
+          <w:tcPr>
+            <w:tcW w:w="1984" w:type="dxa"/>
+            <w:tcBorders>
+              <w:top w:val="nil"/>
+              <w:left w:val="single" w:sz="4" w:space="0" w:color="auto"/>
+              <w:bottom w:val="nil"/>
+              <w:right w:val="nil"/>
+            </w:tcBorders>
+          </w:tcPr>
+          <w:p/>
+        </w:tc>
+        <w:tc>
+          <w:tcPr>
+            <w:tcW w:w="1906" w:type="dxa"/>
+            <w:tcBorders>
+              <w:top w:val="single" w:sz="4" w:space="0" w:color="auto"/>
+              <w:left w:val="nil"/>
+              <w:bottom w:val="nil"/>
+              <w:right w:val="nil"/>
+            </w:tcBorders>
+          </w:tcPr>
+          <w:p/>
+        </w:tc>
+      </w:tr>
+      <w:tr>
+        <w:trPr>
+          <w:trHeight w:val="261"/>
+        </w:trPr>
+        <w:tc>
+          <w:tcPr>
+            <w:tcW w:w="3951" w:type="dxa"/>
+            <w:tcBorders>
+              <w:top w:val="nil"/>
+              <w:left w:val="nil"/>
+              <w:bottom w:val="nil"/>
+              <w:right w:val="single" w:sz="4" w:space="0" w:color="auto"/>
+            </w:tcBorders>
+          </w:tcPr>
+          <w:p>
+            <w:r>
+              <w:t>Description de l’incident :</w:t>
+            </w:r>
+          </w:p>
+        </w:tc>
+        <w:tc>
+          <w:tcPr>
+            <w:tcW w:w="1686" w:type="dxa"/>
+            <w:tcBorders>
+              <w:top w:val="single" w:sz="4" w:space="0" w:color="auto"/>
+              <w:left w:val="single" w:sz="4" w:space="0" w:color="auto"/>
+              <w:bottom w:val="single" w:sz="4" w:space="0" w:color="auto"/>
+              <w:right w:val="single" w:sz="4" w:space="0" w:color="auto"/>
+            </w:tcBorders>
+          </w:tcPr>
+          <w:p/>
+        </w:tc>
+        <w:tc>
+          <w:tcPr>
+            <w:tcW w:w="1984" w:type="dxa"/>
+            <w:tcBorders>
+              <w:top w:val="nil"/>
+              <w:left w:val="single" w:sz="4" w:space="0" w:color="auto"/>
+              <w:bottom w:val="nil"/>
+              <w:right w:val="nil"/>
+            </w:tcBorders>
+          </w:tcPr>
+          <w:p/>
+        </w:tc>
+        <w:tc>
+          <w:tcPr>
+            <w:tcW w:w="1906" w:type="dxa"/>
+            <w:tcBorders>
+              <w:top w:val="nil"/>
+              <w:left w:val="nil"/>
+              <w:bottom w:val="nil"/>
+              <w:right w:val="nil"/>
+            </w:tcBorders>
+          </w:tcPr>
+          <w:p/>
+        </w:tc>
+      </w:tr>
+      <w:tr>
+        <w:trPr>
+          <w:trHeight w:val="274"/>
+        </w:trPr>
+        <w:tc>
+          <w:tcPr>
+            <w:tcW w:w="3951" w:type="dxa"/>
+            <w:tcBorders>
+              <w:top w:val="nil"/>
+              <w:left w:val="nil"/>
+              <w:bottom w:val="nil"/>
+              <w:right w:val="single" w:sz="4" w:space="0" w:color="auto"/>
+            </w:tcBorders>
+          </w:tcPr>
+          <w:p>
+            <w:r>
+              <w:t xml:space="preserve">Date de survenue de l’incident : </w:t>
+            </w:r>
+          </w:p>
+        </w:tc>
+        <w:tc>
+          <w:tcPr>
+            <w:tcW w:w="1686" w:type="dxa"/>
+            <w:tcBorders>
+              <w:top w:val="single" w:sz="4" w:space="0" w:color="auto"/>
+              <w:left w:val="single" w:sz="4" w:space="0" w:color="auto"/>
+              <w:bottom w:val="single" w:sz="4" w:space="0" w:color="auto"/>
+              <w:right w:val="single" w:sz="4" w:space="0" w:color="auto"/>
+            </w:tcBorders>
+          </w:tcPr>
+          <w:p/>
+        </w:tc>
+        <w:tc>
+          <w:tcPr>
+            <w:tcW w:w="1984" w:type="dxa"/>
+            <w:tcBorders>
+              <w:top w:val="nil"/>
+              <w:left w:val="single" w:sz="4" w:space="0" w:color="auto"/>
+              <w:bottom w:val="nil"/>
+              <w:right w:val="nil"/>
+            </w:tcBorders>
+          </w:tcPr>
+          <w:p/>
+        </w:tc>
+        <w:tc>
+          <w:tcPr>
+            <w:tcW w:w="1906" w:type="dxa"/>
+            <w:tcBorders>
+              <w:top w:val="nil"/>
+              <w:left w:val="nil"/>
+              <w:bottom w:val="nil"/>
+              <w:right w:val="nil"/>
+            </w:tcBorders>
+          </w:tcPr>
+          <w:p/>
+        </w:tc>
+      </w:tr>
+      <w:tr>
+        <w:trPr>
+          <w:trHeight w:val="261"/>
+        </w:trPr>
+        <w:tc>
+          <w:tcPr>
+            <w:tcW w:w="3951" w:type="dxa"/>
+            <w:tcBorders>
+              <w:top w:val="nil"/>
+              <w:left w:val="nil"/>
+              <w:bottom w:val="thinThickSmallGap" w:sz="24" w:space="0" w:color="auto"/>
+              <w:right w:val="single" w:sz="4" w:space="0" w:color="auto"/>
+            </w:tcBorders>
+          </w:tcPr>
+          <w:p>
+            <w:r>
+              <w:t>Objet de l’incident :</w:t>
+            </w:r>
+          </w:p>
+        </w:tc>
+        <w:tc>
+          <w:tcPr>
+            <w:tcW w:w="1686" w:type="dxa"/>
+            <w:tcBorders>
+              <w:top w:val="single" w:sz="4" w:space="0" w:color="auto"/>
+              <w:left w:val="single" w:sz="4" w:space="0" w:color="auto"/>
+              <w:bottom w:val="single" w:sz="4" w:space="0" w:color="auto"/>
+              <w:right w:val="single" w:sz="4" w:space="0" w:color="auto"/>
+            </w:tcBorders>
+          </w:tcPr>
+          <w:p/>
+        </w:tc>
+        <w:tc>
+          <w:tcPr>
+            <w:tcW w:w="1984" w:type="dxa"/>
+            <w:tcBorders>
+              <w:top w:val="nil"/>
+              <w:left w:val="single" w:sz="4" w:space="0" w:color="auto"/>
+              <w:bottom w:val="nil"/>
+              <w:right w:val="nil"/>
+            </w:tcBorders>
+          </w:tcPr>
+          <w:p/>
+        </w:tc>
+        <w:tc>
+          <w:tcPr>
+            <w:tcW w:w="1906" w:type="dxa"/>
+            <w:tcBorders>
+              <w:top w:val="nil"/>
+              <w:left w:val="nil"/>
+              <w:bottom w:val="nil"/>
+              <w:right w:val="nil"/>
+            </w:tcBorders>
+          </w:tcPr>
+          <w:p/>
+        </w:tc>
+      </w:tr>
+      <w:tr>
+        <w:trPr>
+          <w:trHeight w:val="274"/>
+        </w:trPr>
+        <w:tc>
+          <w:tcPr>
+            <w:tcW w:w="3951" w:type="dxa"/>
+            <w:tcBorders>
+              <w:top w:val="thinThickSmallGap" w:sz="24" w:space="0" w:color="auto"/>
+              <w:left w:val="thinThickSmallGap" w:sz="24" w:space="0" w:color="auto"/>
+              <w:bottom w:val="thickThinSmallGap" w:sz="24" w:space="0" w:color="auto"/>
+              <w:right w:val="thickThinSmallGap" w:sz="24" w:space="0" w:color="auto"/>
+            </w:tcBorders>
+            <w:shd w:val="clear" w:color="auto" w:fill="FDE9D9" w:themeFill="accent6" w:themeFillTint="33"/>
+          </w:tcPr>
+          <w:p>
+            <w:r>
+              <w:t>Enregistrer</w:t>
+            </w:r>
+          </w:p>
+        </w:tc>
+        <w:tc>
+          <w:tcPr>
+            <w:tcW w:w="1686" w:type="dxa"/>
+            <w:tcBorders>
+              <w:top w:val="single" w:sz="4" w:space="0" w:color="auto"/>
+              <w:left w:val="thickThinSmallGap" w:sz="24" w:space="0" w:color="auto"/>
+              <w:bottom w:val="nil"/>
+              <w:right w:val="nil"/>
+            </w:tcBorders>
+          </w:tcPr>
+          <w:p/>
+        </w:tc>
+        <w:tc>
+          <w:tcPr>
+            <w:tcW w:w="1984" w:type="dxa"/>
+            <w:tcBorders>
+              <w:top w:val="nil"/>
+              <w:left w:val="nil"/>
+              <w:bottom w:val="nil"/>
+              <w:right w:val="nil"/>
+            </w:tcBorders>
+          </w:tcPr>
+          <w:p/>
+        </w:tc>
+        <w:tc>
+          <w:tcPr>
+            <w:tcW w:w="1906" w:type="dxa"/>
+            <w:tcBorders>
+              <w:top w:val="nil"/>
+              <w:left w:val="nil"/>
+              <w:bottom w:val="nil"/>
+              <w:right w:val="nil"/>
+            </w:tcBorders>
+          </w:tcPr>
+          <w:p/>
+        </w:tc>
+      </w:tr>
+    </w:tbl>
     <w:p/>
-    <w:p/>
+    <w:p>
+      <w:pPr>
+        <w:pStyle w:val="Paragraphedeliste"/>
+        <w:numPr>
+          <w:ilvl w:val="0"/>
+          <w:numId w:val="3"/>
+        </w:numPr>
+        <w:rPr>
+          <w:b/>
+        </w:rPr>
+      </w:pPr>
+      <w:r>
+        <w:rPr>
+          <w:b/>
+        </w:rPr>
+        <w:t>Page d’enregistrement d</w:t>
+      </w:r>
+      <w:r>
+        <w:rPr>
+          <w:b/>
+        </w:rPr>
+        <w:t>’une intervention</w:t>
+      </w:r>
+    </w:p>
+    <w:tbl>
+      <w:tblPr>
+        <w:tblStyle w:val="Grilledutableau"/>
+        <w:tblW w:w="0" w:type="auto"/>
+        <w:tblLook w:val="04A0" w:firstRow="1" w:lastRow="0" w:firstColumn="1" w:lastColumn="0" w:noHBand="0" w:noVBand="1"/>
+      </w:tblPr>
+      <w:tblGrid>
+        <w:gridCol w:w="3510"/>
+        <w:gridCol w:w="2127"/>
+        <w:gridCol w:w="2268"/>
+        <w:gridCol w:w="1591"/>
+      </w:tblGrid>
+      <w:tr>
+        <w:tc>
+          <w:tcPr>
+            <w:tcW w:w="3510" w:type="dxa"/>
+            <w:tcBorders>
+              <w:top w:val="nil"/>
+              <w:left w:val="nil"/>
+              <w:bottom w:val="nil"/>
+              <w:right w:val="single" w:sz="4" w:space="0" w:color="auto"/>
+            </w:tcBorders>
+          </w:tcPr>
+          <w:p>
+            <w:r>
+              <w:t>Origine</w:t>
+            </w:r>
+            <w:r>
+              <w:t> :</w:t>
+            </w:r>
+          </w:p>
+        </w:tc>
+        <w:tc>
+          <w:tcPr>
+            <w:tcW w:w="2127" w:type="dxa"/>
+            <w:tcBorders>
+              <w:top w:val="single" w:sz="4" w:space="0" w:color="auto"/>
+              <w:left w:val="single" w:sz="4" w:space="0" w:color="auto"/>
+              <w:bottom w:val="single" w:sz="4" w:space="0" w:color="auto"/>
+              <w:right w:val="single" w:sz="4" w:space="0" w:color="auto"/>
+            </w:tcBorders>
+          </w:tcPr>
+          <w:p>
+            <w:r>
+              <w:t>Incident</w:t>
+            </w:r>
+          </w:p>
+        </w:tc>
+        <w:tc>
+          <w:tcPr>
+            <w:tcW w:w="2268" w:type="dxa"/>
+            <w:tcBorders>
+              <w:top w:val="nil"/>
+              <w:left w:val="single" w:sz="4" w:space="0" w:color="auto"/>
+              <w:bottom w:val="nil"/>
+              <w:right w:val="single" w:sz="4" w:space="0" w:color="auto"/>
+            </w:tcBorders>
+          </w:tcPr>
+          <w:p>
+            <w:r>
+              <w:t xml:space="preserve">Numéro incident : </w:t>
+            </w:r>
+          </w:p>
+        </w:tc>
+        <w:tc>
+          <w:tcPr>
+            <w:tcW w:w="1591" w:type="dxa"/>
+            <w:tcBorders>
+              <w:left w:val="single" w:sz="4" w:space="0" w:color="auto"/>
+              <w:bottom w:val="single" w:sz="4" w:space="0" w:color="auto"/>
+            </w:tcBorders>
+          </w:tcPr>
+          <w:p/>
+        </w:tc>
+      </w:tr>
+      <w:tr>
+        <w:tc>
+          <w:tcPr>
+            <w:tcW w:w="3510" w:type="dxa"/>
+            <w:tcBorders>
+              <w:top w:val="nil"/>
+              <w:left w:val="nil"/>
+              <w:bottom w:val="nil"/>
+              <w:right w:val="single" w:sz="4" w:space="0" w:color="auto"/>
+            </w:tcBorders>
+          </w:tcPr>
+          <w:p/>
+        </w:tc>
+        <w:tc>
+          <w:tcPr>
+            <w:tcW w:w="2127" w:type="dxa"/>
+            <w:tcBorders>
+              <w:top w:val="single" w:sz="4" w:space="0" w:color="auto"/>
+              <w:left w:val="single" w:sz="4" w:space="0" w:color="auto"/>
+              <w:bottom w:val="single" w:sz="4" w:space="0" w:color="auto"/>
+            </w:tcBorders>
+          </w:tcPr>
+          <w:p>
+            <w:r>
+              <w:t>Spontanée</w:t>
+            </w:r>
+          </w:p>
+        </w:tc>
+        <w:tc>
+          <w:tcPr>
+            <w:tcW w:w="2268" w:type="dxa"/>
+            <w:tcBorders>
+              <w:top w:val="nil"/>
+              <w:bottom w:val="nil"/>
+              <w:right w:val="nil"/>
+            </w:tcBorders>
+          </w:tcPr>
+          <w:p/>
+        </w:tc>
+        <w:tc>
+          <w:tcPr>
+            <w:tcW w:w="1591" w:type="dxa"/>
+            <w:tcBorders>
+              <w:top w:val="single" w:sz="4" w:space="0" w:color="auto"/>
+              <w:left w:val="nil"/>
+              <w:bottom w:val="single" w:sz="4" w:space="0" w:color="auto"/>
+              <w:right w:val="nil"/>
+            </w:tcBorders>
+          </w:tcPr>
+          <w:p/>
+        </w:tc>
+      </w:tr>
+      <w:tr>
+        <w:tc>
+          <w:tcPr>
+            <w:tcW w:w="3510" w:type="dxa"/>
+            <w:tcBorders>
+              <w:top w:val="nil"/>
+              <w:left w:val="nil"/>
+              <w:bottom w:val="nil"/>
+              <w:right w:val="single" w:sz="4" w:space="0" w:color="auto"/>
+            </w:tcBorders>
+          </w:tcPr>
+          <w:p>
+            <w:r>
+              <w:t xml:space="preserve">Noms et prénoms de l’intervenant : </w:t>
+            </w:r>
+          </w:p>
+        </w:tc>
+        <w:tc>
+          <w:tcPr>
+            <w:tcW w:w="2127" w:type="dxa"/>
+            <w:tcBorders>
+              <w:left w:val="single" w:sz="4" w:space="0" w:color="auto"/>
+              <w:bottom w:val="single" w:sz="4" w:space="0" w:color="auto"/>
+              <w:right w:val="single" w:sz="4" w:space="0" w:color="auto"/>
+            </w:tcBorders>
+          </w:tcPr>
+          <w:p>
+            <w:bookmarkStart w:id="0" w:name="_GoBack"/>
+            <w:bookmarkEnd w:id="0"/>
+          </w:p>
+        </w:tc>
+        <w:tc>
+          <w:tcPr>
+            <w:tcW w:w="2268" w:type="dxa"/>
+            <w:tcBorders>
+              <w:top w:val="nil"/>
+              <w:left w:val="single" w:sz="4" w:space="0" w:color="auto"/>
+              <w:bottom w:val="nil"/>
+              <w:right w:val="single" w:sz="4" w:space="0" w:color="auto"/>
+            </w:tcBorders>
+          </w:tcPr>
+          <w:p>
+            <w:r>
+              <w:t>Poste :</w:t>
+            </w:r>
+          </w:p>
+        </w:tc>
+        <w:tc>
+          <w:tcPr>
+            <w:tcW w:w="1591" w:type="dxa"/>
+            <w:tcBorders>
+              <w:top w:val="single" w:sz="4" w:space="0" w:color="auto"/>
+              <w:left w:val="single" w:sz="4" w:space="0" w:color="auto"/>
+              <w:bottom w:val="single" w:sz="4" w:space="0" w:color="auto"/>
+            </w:tcBorders>
+          </w:tcPr>
+          <w:p/>
+        </w:tc>
+      </w:tr>
+      <w:tr>
+        <w:tc>
+          <w:tcPr>
+            <w:tcW w:w="3510" w:type="dxa"/>
+            <w:tcBorders>
+              <w:top w:val="nil"/>
+              <w:left w:val="nil"/>
+              <w:bottom w:val="nil"/>
+              <w:right w:val="single" w:sz="4" w:space="0" w:color="auto"/>
+            </w:tcBorders>
+          </w:tcPr>
+          <w:p>
+            <w:r>
+              <w:t>Diagnostic :</w:t>
+            </w:r>
+          </w:p>
+        </w:tc>
+        <w:tc>
+          <w:tcPr>
+            <w:tcW w:w="2127" w:type="dxa"/>
+            <w:tcBorders>
+              <w:left w:val="single" w:sz="4" w:space="0" w:color="auto"/>
+              <w:bottom w:val="single" w:sz="4" w:space="0" w:color="auto"/>
+            </w:tcBorders>
+          </w:tcPr>
+          <w:p/>
+        </w:tc>
+        <w:tc>
+          <w:tcPr>
+            <w:tcW w:w="2268" w:type="dxa"/>
+            <w:tcBorders>
+              <w:top w:val="nil"/>
+              <w:bottom w:val="nil"/>
+              <w:right w:val="nil"/>
+            </w:tcBorders>
+          </w:tcPr>
+          <w:p/>
+        </w:tc>
+        <w:tc>
+          <w:tcPr>
+            <w:tcW w:w="1591" w:type="dxa"/>
+            <w:tcBorders>
+              <w:top w:val="single" w:sz="4" w:space="0" w:color="auto"/>
+              <w:left w:val="nil"/>
+              <w:bottom w:val="nil"/>
+              <w:right w:val="nil"/>
+            </w:tcBorders>
+          </w:tcPr>
+          <w:p/>
+        </w:tc>
+      </w:tr>
+      <w:tr>
+        <w:tc>
+          <w:tcPr>
+            <w:tcW w:w="3510" w:type="dxa"/>
+            <w:tcBorders>
+              <w:top w:val="nil"/>
+              <w:left w:val="nil"/>
+              <w:bottom w:val="nil"/>
+              <w:right w:val="single" w:sz="4" w:space="0" w:color="auto"/>
+            </w:tcBorders>
+          </w:tcPr>
+          <w:p>
+            <w:r>
+              <w:t>Proposition de solution :</w:t>
+            </w:r>
+          </w:p>
+        </w:tc>
+        <w:tc>
+          <w:tcPr>
+            <w:tcW w:w="2127" w:type="dxa"/>
+            <w:tcBorders>
+              <w:left w:val="single" w:sz="4" w:space="0" w:color="auto"/>
+              <w:bottom w:val="single" w:sz="4" w:space="0" w:color="auto"/>
+              <w:right w:val="single" w:sz="4" w:space="0" w:color="auto"/>
+            </w:tcBorders>
+          </w:tcPr>
+          <w:p/>
+        </w:tc>
+        <w:tc>
+          <w:tcPr>
+            <w:tcW w:w="2268" w:type="dxa"/>
+            <w:tcBorders>
+              <w:top w:val="nil"/>
+              <w:left w:val="single" w:sz="4" w:space="0" w:color="auto"/>
+              <w:bottom w:val="nil"/>
+              <w:right w:val="nil"/>
+            </w:tcBorders>
+          </w:tcPr>
+          <w:p/>
+        </w:tc>
+        <w:tc>
+          <w:tcPr>
+            <w:tcW w:w="1591" w:type="dxa"/>
+            <w:tcBorders>
+              <w:top w:val="nil"/>
+              <w:left w:val="nil"/>
+              <w:bottom w:val="nil"/>
+            </w:tcBorders>
+          </w:tcPr>
+          <w:p/>
+        </w:tc>
+      </w:tr>
+      <w:tr>
+        <w:tc>
+          <w:tcPr>
+            <w:tcW w:w="3510" w:type="dxa"/>
+            <w:tcBorders>
+              <w:top w:val="nil"/>
+              <w:left w:val="nil"/>
+              <w:bottom w:val="nil"/>
+              <w:right w:val="single" w:sz="4" w:space="0" w:color="auto"/>
+            </w:tcBorders>
+          </w:tcPr>
+          <w:p>
+            <w:r>
+              <w:t>Description de l’intervention</w:t>
+            </w:r>
+          </w:p>
+        </w:tc>
+        <w:tc>
+          <w:tcPr>
+            <w:tcW w:w="2127" w:type="dxa"/>
+            <w:tcBorders>
+              <w:left w:val="single" w:sz="4" w:space="0" w:color="auto"/>
+              <w:right w:val="single" w:sz="4" w:space="0" w:color="auto"/>
+            </w:tcBorders>
+          </w:tcPr>
+          <w:p/>
+        </w:tc>
+        <w:tc>
+          <w:tcPr>
+            <w:tcW w:w="2268" w:type="dxa"/>
+            <w:tcBorders>
+              <w:top w:val="nil"/>
+              <w:left w:val="single" w:sz="4" w:space="0" w:color="auto"/>
+              <w:bottom w:val="nil"/>
+              <w:right w:val="nil"/>
+            </w:tcBorders>
+          </w:tcPr>
+          <w:p/>
+        </w:tc>
+        <w:tc>
+          <w:tcPr>
+            <w:tcW w:w="1591" w:type="dxa"/>
+            <w:tcBorders>
+              <w:top w:val="nil"/>
+              <w:left w:val="nil"/>
+              <w:bottom w:val="nil"/>
+              <w:right w:val="nil"/>
+            </w:tcBorders>
+          </w:tcPr>
+          <w:p/>
+        </w:tc>
+      </w:tr>
+    </w:tbl>
     <w:p/>
     <w:sectPr>
       <w:pgSz w:w="11906" w:h="16838"/>
-      <w:pgMar w:top="1417" w:right="1417" w:bottom="1417" w:left="1417" w:header="708" w:footer="708" w:gutter="0"/>
+      <w:pgMar w:top="1417" w:right="1133" w:bottom="1417" w:left="1417" w:header="708" w:footer="708" w:gutter="0"/>
       <w:cols w:space="708"/>
       <w:docGrid w:linePitch="360"/>
     </w:sectPr>
@@ -13654,7 +14979,7 @@
   <w:abstractNum w:abstractNumId="1">
     <w:nsid w:val="12B96B83"/>
     <w:multiLevelType w:val="hybridMultilevel"/>
-    <w:tmpl w:val="15CA5A18"/>
+    <w:tmpl w:val="AEE89020"/>
     <w:lvl w:ilvl="0" w:tplc="040C000F">
       <w:start w:val="1"/>
       <w:numFmt w:val="decimal"/>
@@ -13738,6 +15063,92 @@
     </w:lvl>
   </w:abstractNum>
   <w:abstractNum w:abstractNumId="2">
+    <w:nsid w:val="21B54306"/>
+    <w:multiLevelType w:val="hybridMultilevel"/>
+    <w:tmpl w:val="23C6E9DA"/>
+    <w:lvl w:ilvl="0" w:tplc="040C000F">
+      <w:start w:val="1"/>
+      <w:numFmt w:val="decimal"/>
+      <w:lvlText w:val="%1."/>
+      <w:lvlJc w:val="left"/>
+      <w:pPr>
+        <w:ind w:left="720" w:hanging="360"/>
+      </w:pPr>
+    </w:lvl>
+    <w:lvl w:ilvl="1" w:tplc="040C0019" w:tentative="1">
+      <w:start w:val="1"/>
+      <w:numFmt w:val="lowerLetter"/>
+      <w:lvlText w:val="%2."/>
+      <w:lvlJc w:val="left"/>
+      <w:pPr>
+        <w:ind w:left="1440" w:hanging="360"/>
+      </w:pPr>
+    </w:lvl>
+    <w:lvl w:ilvl="2" w:tplc="040C001B" w:tentative="1">
+      <w:start w:val="1"/>
+      <w:numFmt w:val="lowerRoman"/>
+      <w:lvlText w:val="%3."/>
+      <w:lvlJc w:val="right"/>
+      <w:pPr>
+        <w:ind w:left="2160" w:hanging="180"/>
+      </w:pPr>
+    </w:lvl>
+    <w:lvl w:ilvl="3" w:tplc="040C000F" w:tentative="1">
+      <w:start w:val="1"/>
+      <w:numFmt w:val="decimal"/>
+      <w:lvlText w:val="%4."/>
+      <w:lvlJc w:val="left"/>
+      <w:pPr>
+        <w:ind w:left="2880" w:hanging="360"/>
+      </w:pPr>
+    </w:lvl>
+    <w:lvl w:ilvl="4" w:tplc="040C0019" w:tentative="1">
+      <w:start w:val="1"/>
+      <w:numFmt w:val="lowerLetter"/>
+      <w:lvlText w:val="%5."/>
+      <w:lvlJc w:val="left"/>
+      <w:pPr>
+        <w:ind w:left="3600" w:hanging="360"/>
+      </w:pPr>
+    </w:lvl>
+    <w:lvl w:ilvl="5" w:tplc="040C001B" w:tentative="1">
+      <w:start w:val="1"/>
+      <w:numFmt w:val="lowerRoman"/>
+      <w:lvlText w:val="%6."/>
+      <w:lvlJc w:val="right"/>
+      <w:pPr>
+        <w:ind w:left="4320" w:hanging="180"/>
+      </w:pPr>
+    </w:lvl>
+    <w:lvl w:ilvl="6" w:tplc="040C000F" w:tentative="1">
+      <w:start w:val="1"/>
+      <w:numFmt w:val="decimal"/>
+      <w:lvlText w:val="%7."/>
+      <w:lvlJc w:val="left"/>
+      <w:pPr>
+        <w:ind w:left="5040" w:hanging="360"/>
+      </w:pPr>
+    </w:lvl>
+    <w:lvl w:ilvl="7" w:tplc="040C0019" w:tentative="1">
+      <w:start w:val="1"/>
+      <w:numFmt w:val="lowerLetter"/>
+      <w:lvlText w:val="%8."/>
+      <w:lvlJc w:val="left"/>
+      <w:pPr>
+        <w:ind w:left="5760" w:hanging="360"/>
+      </w:pPr>
+    </w:lvl>
+    <w:lvl w:ilvl="8" w:tplc="040C001B" w:tentative="1">
+      <w:start w:val="1"/>
+      <w:numFmt w:val="lowerRoman"/>
+      <w:lvlText w:val="%9."/>
+      <w:lvlJc w:val="right"/>
+      <w:pPr>
+        <w:ind w:left="6480" w:hanging="180"/>
+      </w:pPr>
+    </w:lvl>
+  </w:abstractNum>
+  <w:abstractNum w:abstractNumId="3">
     <w:nsid w:val="45B57E2F"/>
     <w:multiLevelType w:val="hybridMultilevel"/>
     <w:tmpl w:val="161688E6"/>
@@ -13850,13 +15261,16 @@
     </w:lvl>
   </w:abstractNum>
   <w:num w:numId="1">
-    <w:abstractNumId w:val="2"/>
+    <w:abstractNumId w:val="3"/>
   </w:num>
   <w:num w:numId="2">
     <w:abstractNumId w:val="0"/>
   </w:num>
   <w:num w:numId="3">
     <w:abstractNumId w:val="1"/>
+  </w:num>
+  <w:num w:numId="4">
+    <w:abstractNumId w:val="2"/>
   </w:num>
 </w:numbering>
 </file>

</xml_diff>

<commit_message>
updated requirements once more
</commit_message>
<xml_diff>
--- a/requirements 29052025.docx
+++ b/requirements 29052025.docx
@@ -11553,9 +11553,9 @@
         <w:tblLook w:val="04A0" w:firstRow="1" w:lastRow="0" w:firstColumn="1" w:lastColumn="0" w:noHBand="0" w:noVBand="1"/>
       </w:tblPr>
       <w:tblGrid>
-        <w:gridCol w:w="2660"/>
-        <w:gridCol w:w="1843"/>
-        <w:gridCol w:w="2551"/>
+        <w:gridCol w:w="2376"/>
+        <w:gridCol w:w="2268"/>
+        <w:gridCol w:w="2410"/>
         <w:gridCol w:w="1440"/>
         <w:gridCol w:w="1445"/>
       </w:tblGrid>
@@ -11565,7 +11565,7 @@
         </w:trPr>
         <w:tc>
           <w:tcPr>
-            <w:tcW w:w="2660" w:type="dxa"/>
+            <w:tcW w:w="2376" w:type="dxa"/>
             <w:tcBorders>
               <w:top w:val="nil"/>
               <w:left w:val="nil"/>
@@ -11589,7 +11589,7 @@
         </w:tc>
         <w:tc>
           <w:tcPr>
-            <w:tcW w:w="1843" w:type="dxa"/>
+            <w:tcW w:w="2268" w:type="dxa"/>
             <w:tcBorders>
               <w:top w:val="single" w:sz="4" w:space="0" w:color="auto"/>
               <w:left w:val="single" w:sz="4" w:space="0" w:color="auto"/>
@@ -11601,7 +11601,7 @@
         </w:tc>
         <w:tc>
           <w:tcPr>
-            <w:tcW w:w="2551" w:type="dxa"/>
+            <w:tcW w:w="2410" w:type="dxa"/>
             <w:tcBorders>
               <w:top w:val="nil"/>
               <w:left w:val="single" w:sz="4" w:space="0" w:color="auto"/>
@@ -11670,19 +11670,19 @@
         </w:trPr>
         <w:tc>
           <w:tcPr>
-            <w:tcW w:w="2660" w:type="dxa"/>
-            <w:tcBorders>
-              <w:top w:val="nil"/>
-              <w:left w:val="nil"/>
-              <w:bottom w:val="nil"/>
-              <w:right w:val="nil"/>
-            </w:tcBorders>
-          </w:tcPr>
-          <w:p/>
-        </w:tc>
-        <w:tc>
-          <w:tcPr>
-            <w:tcW w:w="1843" w:type="dxa"/>
+            <w:tcW w:w="2376" w:type="dxa"/>
+            <w:tcBorders>
+              <w:top w:val="nil"/>
+              <w:left w:val="nil"/>
+              <w:bottom w:val="nil"/>
+              <w:right w:val="nil"/>
+            </w:tcBorders>
+          </w:tcPr>
+          <w:p/>
+        </w:tc>
+        <w:tc>
+          <w:tcPr>
+            <w:tcW w:w="2268" w:type="dxa"/>
             <w:tcBorders>
               <w:top w:val="single" w:sz="4" w:space="0" w:color="auto"/>
               <w:left w:val="nil"/>
@@ -11694,7 +11694,7 @@
         </w:tc>
         <w:tc>
           <w:tcPr>
-            <w:tcW w:w="2551" w:type="dxa"/>
+            <w:tcW w:w="2410" w:type="dxa"/>
             <w:tcBorders>
               <w:top w:val="nil"/>
               <w:left w:val="nil"/>
@@ -11735,23 +11735,31 @@
         </w:trPr>
         <w:tc>
           <w:tcPr>
-            <w:tcW w:w="2660" w:type="dxa"/>
-            <w:tcBorders>
-              <w:top w:val="nil"/>
-              <w:left w:val="nil"/>
-              <w:bottom w:val="nil"/>
-              <w:right w:val="single" w:sz="4" w:space="0" w:color="auto"/>
-            </w:tcBorders>
-          </w:tcPr>
-          <w:p>
-            <w:r>
+            <w:tcW w:w="2376" w:type="dxa"/>
+            <w:tcBorders>
+              <w:top w:val="nil"/>
+              <w:left w:val="nil"/>
+              <w:bottom w:val="nil"/>
+              <w:right w:val="single" w:sz="4" w:space="0" w:color="auto"/>
+            </w:tcBorders>
+          </w:tcPr>
+          <w:p>
+            <w:pPr>
+              <w:rPr>
+                <w:b/>
+              </w:rPr>
+            </w:pPr>
+            <w:r>
+              <w:rPr>
+                <w:b/>
+              </w:rPr>
               <w:t>Numéro du matériel :</w:t>
             </w:r>
           </w:p>
         </w:tc>
         <w:tc>
           <w:tcPr>
-            <w:tcW w:w="1843" w:type="dxa"/>
+            <w:tcW w:w="2268" w:type="dxa"/>
             <w:tcBorders>
               <w:top w:val="single" w:sz="4" w:space="0" w:color="auto"/>
               <w:left w:val="single" w:sz="4" w:space="0" w:color="auto"/>
@@ -11763,7 +11771,7 @@
         </w:tc>
         <w:tc>
           <w:tcPr>
-            <w:tcW w:w="2551" w:type="dxa"/>
+            <w:tcW w:w="2410" w:type="dxa"/>
             <w:tcBorders>
               <w:top w:val="nil"/>
               <w:left w:val="single" w:sz="4" w:space="0" w:color="auto"/>
@@ -11827,23 +11835,31 @@
         </w:trPr>
         <w:tc>
           <w:tcPr>
-            <w:tcW w:w="2660" w:type="dxa"/>
-            <w:tcBorders>
-              <w:top w:val="nil"/>
-              <w:left w:val="nil"/>
-              <w:bottom w:val="nil"/>
-              <w:right w:val="single" w:sz="4" w:space="0" w:color="auto"/>
-            </w:tcBorders>
-          </w:tcPr>
-          <w:p>
-            <w:r>
+            <w:tcW w:w="2376" w:type="dxa"/>
+            <w:tcBorders>
+              <w:top w:val="nil"/>
+              <w:left w:val="nil"/>
+              <w:bottom w:val="nil"/>
+              <w:right w:val="single" w:sz="4" w:space="0" w:color="auto"/>
+            </w:tcBorders>
+          </w:tcPr>
+          <w:p>
+            <w:pPr>
+              <w:rPr>
+                <w:b/>
+              </w:rPr>
+            </w:pPr>
+            <w:r>
+              <w:rPr>
+                <w:b/>
+              </w:rPr>
               <w:t>Nature :</w:t>
             </w:r>
           </w:p>
         </w:tc>
         <w:tc>
           <w:tcPr>
-            <w:tcW w:w="1843" w:type="dxa"/>
+            <w:tcW w:w="2268" w:type="dxa"/>
             <w:tcBorders>
               <w:top w:val="single" w:sz="4" w:space="0" w:color="auto"/>
               <w:left w:val="single" w:sz="4" w:space="0" w:color="auto"/>
@@ -11855,7 +11871,7 @@
         </w:tc>
         <w:tc>
           <w:tcPr>
-            <w:tcW w:w="2551" w:type="dxa"/>
+            <w:tcW w:w="2410" w:type="dxa"/>
             <w:tcBorders>
               <w:top w:val="nil"/>
               <w:left w:val="single" w:sz="4" w:space="0" w:color="auto"/>
@@ -11896,23 +11912,31 @@
         </w:trPr>
         <w:tc>
           <w:tcPr>
-            <w:tcW w:w="2660" w:type="dxa"/>
-            <w:tcBorders>
-              <w:top w:val="nil"/>
-              <w:left w:val="nil"/>
-              <w:bottom w:val="nil"/>
-              <w:right w:val="single" w:sz="4" w:space="0" w:color="auto"/>
-            </w:tcBorders>
-          </w:tcPr>
-          <w:p>
-            <w:r>
+            <w:tcW w:w="2376" w:type="dxa"/>
+            <w:tcBorders>
+              <w:top w:val="nil"/>
+              <w:left w:val="nil"/>
+              <w:bottom w:val="nil"/>
+              <w:right w:val="single" w:sz="4" w:space="0" w:color="auto"/>
+            </w:tcBorders>
+          </w:tcPr>
+          <w:p>
+            <w:pPr>
+              <w:rPr>
+                <w:b/>
+              </w:rPr>
+            </w:pPr>
+            <w:r>
+              <w:rPr>
+                <w:b/>
+              </w:rPr>
               <w:t>Marque :</w:t>
             </w:r>
           </w:p>
         </w:tc>
         <w:tc>
           <w:tcPr>
-            <w:tcW w:w="1843" w:type="dxa"/>
+            <w:tcW w:w="2268" w:type="dxa"/>
             <w:tcBorders>
               <w:top w:val="single" w:sz="4" w:space="0" w:color="auto"/>
               <w:left w:val="single" w:sz="4" w:space="0" w:color="auto"/>
@@ -11924,7 +11948,7 @@
         </w:tc>
         <w:tc>
           <w:tcPr>
-            <w:tcW w:w="2551" w:type="dxa"/>
+            <w:tcW w:w="2410" w:type="dxa"/>
             <w:tcBorders>
               <w:top w:val="nil"/>
               <w:left w:val="single" w:sz="4" w:space="0" w:color="auto"/>
@@ -11965,23 +11989,31 @@
         </w:trPr>
         <w:tc>
           <w:tcPr>
-            <w:tcW w:w="2660" w:type="dxa"/>
-            <w:tcBorders>
-              <w:top w:val="nil"/>
-              <w:left w:val="nil"/>
-              <w:bottom w:val="nil"/>
-              <w:right w:val="single" w:sz="4" w:space="0" w:color="auto"/>
-            </w:tcBorders>
-          </w:tcPr>
-          <w:p>
-            <w:r>
+            <w:tcW w:w="2376" w:type="dxa"/>
+            <w:tcBorders>
+              <w:top w:val="nil"/>
+              <w:left w:val="nil"/>
+              <w:bottom w:val="nil"/>
+              <w:right w:val="single" w:sz="4" w:space="0" w:color="auto"/>
+            </w:tcBorders>
+          </w:tcPr>
+          <w:p>
+            <w:pPr>
+              <w:rPr>
+                <w:b/>
+              </w:rPr>
+            </w:pPr>
+            <w:r>
+              <w:rPr>
+                <w:b/>
+              </w:rPr>
               <w:t xml:space="preserve">Modèle : </w:t>
             </w:r>
           </w:p>
         </w:tc>
         <w:tc>
           <w:tcPr>
-            <w:tcW w:w="1843" w:type="dxa"/>
+            <w:tcW w:w="2268" w:type="dxa"/>
             <w:tcBorders>
               <w:top w:val="single" w:sz="4" w:space="0" w:color="auto"/>
               <w:left w:val="single" w:sz="4" w:space="0" w:color="auto"/>
@@ -11993,7 +12025,7 @@
         </w:tc>
         <w:tc>
           <w:tcPr>
-            <w:tcW w:w="2551" w:type="dxa"/>
+            <w:tcW w:w="2410" w:type="dxa"/>
             <w:tcBorders>
               <w:top w:val="nil"/>
               <w:left w:val="single" w:sz="4" w:space="0" w:color="auto"/>
@@ -12034,23 +12066,31 @@
         </w:trPr>
         <w:tc>
           <w:tcPr>
-            <w:tcW w:w="2660" w:type="dxa"/>
-            <w:tcBorders>
-              <w:top w:val="nil"/>
-              <w:left w:val="nil"/>
-              <w:bottom w:val="nil"/>
-              <w:right w:val="single" w:sz="4" w:space="0" w:color="auto"/>
-            </w:tcBorders>
-          </w:tcPr>
-          <w:p>
-            <w:r>
+            <w:tcW w:w="2376" w:type="dxa"/>
+            <w:tcBorders>
+              <w:top w:val="nil"/>
+              <w:left w:val="nil"/>
+              <w:bottom w:val="nil"/>
+              <w:right w:val="single" w:sz="4" w:space="0" w:color="auto"/>
+            </w:tcBorders>
+          </w:tcPr>
+          <w:p>
+            <w:pPr>
+              <w:rPr>
+                <w:b/>
+              </w:rPr>
+            </w:pPr>
+            <w:r>
+              <w:rPr>
+                <w:b/>
+              </w:rPr>
               <w:t>Couleur :</w:t>
             </w:r>
           </w:p>
         </w:tc>
         <w:tc>
           <w:tcPr>
-            <w:tcW w:w="1843" w:type="dxa"/>
+            <w:tcW w:w="2268" w:type="dxa"/>
             <w:tcBorders>
               <w:top w:val="single" w:sz="4" w:space="0" w:color="auto"/>
               <w:left w:val="single" w:sz="4" w:space="0" w:color="auto"/>
@@ -12062,7 +12102,7 @@
         </w:tc>
         <w:tc>
           <w:tcPr>
-            <w:tcW w:w="2551" w:type="dxa"/>
+            <w:tcW w:w="2410" w:type="dxa"/>
             <w:tcBorders>
               <w:top w:val="nil"/>
               <w:left w:val="single" w:sz="4" w:space="0" w:color="auto"/>
@@ -12103,23 +12143,31 @@
         </w:trPr>
         <w:tc>
           <w:tcPr>
-            <w:tcW w:w="2660" w:type="dxa"/>
-            <w:tcBorders>
-              <w:top w:val="nil"/>
-              <w:left w:val="nil"/>
-              <w:bottom w:val="nil"/>
-              <w:right w:val="single" w:sz="4" w:space="0" w:color="auto"/>
-            </w:tcBorders>
-          </w:tcPr>
-          <w:p>
-            <w:r>
+            <w:tcW w:w="2376" w:type="dxa"/>
+            <w:tcBorders>
+              <w:top w:val="nil"/>
+              <w:left w:val="nil"/>
+              <w:bottom w:val="nil"/>
+              <w:right w:val="single" w:sz="4" w:space="0" w:color="auto"/>
+            </w:tcBorders>
+          </w:tcPr>
+          <w:p>
+            <w:pPr>
+              <w:rPr>
+                <w:b/>
+              </w:rPr>
+            </w:pPr>
+            <w:r>
+              <w:rPr>
+                <w:b/>
+              </w:rPr>
               <w:t>Date d’octroi</w:t>
             </w:r>
           </w:p>
         </w:tc>
         <w:tc>
           <w:tcPr>
-            <w:tcW w:w="1843" w:type="dxa"/>
+            <w:tcW w:w="2268" w:type="dxa"/>
             <w:tcBorders>
               <w:top w:val="single" w:sz="4" w:space="0" w:color="auto"/>
               <w:left w:val="single" w:sz="4" w:space="0" w:color="auto"/>
@@ -12131,16 +12179,24 @@
         </w:tc>
         <w:tc>
           <w:tcPr>
-            <w:tcW w:w="2551" w:type="dxa"/>
-            <w:tcBorders>
-              <w:top w:val="nil"/>
-              <w:left w:val="single" w:sz="4" w:space="0" w:color="auto"/>
-              <w:bottom w:val="nil"/>
-              <w:right w:val="single" w:sz="4" w:space="0" w:color="auto"/>
-            </w:tcBorders>
-          </w:tcPr>
-          <w:p>
-            <w:r>
+            <w:tcW w:w="2410" w:type="dxa"/>
+            <w:tcBorders>
+              <w:top w:val="nil"/>
+              <w:left w:val="single" w:sz="4" w:space="0" w:color="auto"/>
+              <w:bottom w:val="nil"/>
+              <w:right w:val="single" w:sz="4" w:space="0" w:color="auto"/>
+            </w:tcBorders>
+          </w:tcPr>
+          <w:p>
+            <w:pPr>
+              <w:rPr>
+                <w:b/>
+              </w:rPr>
+            </w:pPr>
+            <w:r>
+              <w:rPr>
+                <w:b/>
+              </w:rPr>
               <w:t xml:space="preserve">Date d’installation : </w:t>
             </w:r>
           </w:p>
@@ -12176,26 +12232,31 @@
         </w:trPr>
         <w:tc>
           <w:tcPr>
-            <w:tcW w:w="2660" w:type="dxa"/>
-            <w:tcBorders>
-              <w:top w:val="nil"/>
-              <w:left w:val="nil"/>
-              <w:bottom w:val="nil"/>
-              <w:right w:val="single" w:sz="4" w:space="0" w:color="auto"/>
-            </w:tcBorders>
-          </w:tcPr>
-          <w:p>
-            <w:r>
-              <w:t>Installé par</w:t>
-            </w:r>
-            <w:r>
-              <w:t> :</w:t>
-            </w:r>
-          </w:p>
-        </w:tc>
-        <w:tc>
-          <w:tcPr>
-            <w:tcW w:w="1843" w:type="dxa"/>
+            <w:tcW w:w="2376" w:type="dxa"/>
+            <w:tcBorders>
+              <w:top w:val="nil"/>
+              <w:left w:val="nil"/>
+              <w:bottom w:val="nil"/>
+              <w:right w:val="single" w:sz="4" w:space="0" w:color="auto"/>
+            </w:tcBorders>
+          </w:tcPr>
+          <w:p>
+            <w:pPr>
+              <w:rPr>
+                <w:b/>
+              </w:rPr>
+            </w:pPr>
+            <w:r>
+              <w:rPr>
+                <w:b/>
+              </w:rPr>
+              <w:t>Installé par :</w:t>
+            </w:r>
+          </w:p>
+        </w:tc>
+        <w:tc>
+          <w:tcPr>
+            <w:tcW w:w="2268" w:type="dxa"/>
             <w:tcBorders>
               <w:top w:val="single" w:sz="4" w:space="0" w:color="auto"/>
               <w:left w:val="single" w:sz="4" w:space="0" w:color="auto"/>
@@ -12207,24 +12268,36 @@
         </w:tc>
         <w:tc>
           <w:tcPr>
-            <w:tcW w:w="2551" w:type="dxa"/>
-            <w:tcBorders>
-              <w:top w:val="nil"/>
-              <w:left w:val="single" w:sz="4" w:space="0" w:color="auto"/>
-              <w:bottom w:val="nil"/>
-              <w:right w:val="nil"/>
-            </w:tcBorders>
-          </w:tcPr>
-          <w:p/>
+            <w:tcW w:w="2410" w:type="dxa"/>
+            <w:tcBorders>
+              <w:top w:val="nil"/>
+              <w:left w:val="single" w:sz="4" w:space="0" w:color="auto"/>
+              <w:bottom w:val="single" w:sz="4" w:space="0" w:color="auto"/>
+              <w:right w:val="single" w:sz="4" w:space="0" w:color="auto"/>
+            </w:tcBorders>
+          </w:tcPr>
+          <w:p>
+            <w:pPr>
+              <w:rPr>
+                <w:b/>
+              </w:rPr>
+            </w:pPr>
+            <w:r>
+              <w:rPr>
+                <w:b/>
+              </w:rPr>
+              <w:t xml:space="preserve">Poste de travail : </w:t>
+            </w:r>
+          </w:p>
         </w:tc>
         <w:tc>
           <w:tcPr>
             <w:tcW w:w="1440" w:type="dxa"/>
             <w:tcBorders>
               <w:top w:val="single" w:sz="4" w:space="0" w:color="auto"/>
-              <w:left w:val="nil"/>
+              <w:left w:val="single" w:sz="4" w:space="0" w:color="auto"/>
               <w:bottom w:val="single" w:sz="4" w:space="0" w:color="auto"/>
-              <w:right w:val="nil"/>
+              <w:right w:val="single" w:sz="4" w:space="0" w:color="auto"/>
             </w:tcBorders>
           </w:tcPr>
           <w:p/>
@@ -12234,8 +12307,8 @@
             <w:tcW w:w="1445" w:type="dxa"/>
             <w:tcBorders>
               <w:top w:val="nil"/>
-              <w:left w:val="nil"/>
-              <w:bottom w:val="nil"/>
+              <w:left w:val="single" w:sz="4" w:space="0" w:color="auto"/>
+              <w:bottom w:val="single" w:sz="4" w:space="0" w:color="auto"/>
               <w:right w:val="nil"/>
             </w:tcBorders>
           </w:tcPr>
@@ -12248,96 +12321,31 @@
         </w:trPr>
         <w:tc>
           <w:tcPr>
-            <w:tcW w:w="2660" w:type="dxa"/>
-            <w:tcBorders>
-              <w:top w:val="nil"/>
-              <w:left w:val="nil"/>
-              <w:bottom w:val="nil"/>
-              <w:right w:val="single" w:sz="4" w:space="0" w:color="auto"/>
-            </w:tcBorders>
-          </w:tcPr>
-          <w:p>
-            <w:r>
-              <w:t>Noms et prénoms</w:t>
-            </w:r>
-          </w:p>
-        </w:tc>
-        <w:tc>
-          <w:tcPr>
-            <w:tcW w:w="1843" w:type="dxa"/>
-            <w:tcBorders>
-              <w:top w:val="single" w:sz="4" w:space="0" w:color="auto"/>
-              <w:left w:val="single" w:sz="4" w:space="0" w:color="auto"/>
-              <w:bottom w:val="single" w:sz="4" w:space="0" w:color="auto"/>
-              <w:right w:val="single" w:sz="4" w:space="0" w:color="auto"/>
-            </w:tcBorders>
-          </w:tcPr>
-          <w:p/>
-        </w:tc>
-        <w:tc>
-          <w:tcPr>
-            <w:tcW w:w="2551" w:type="dxa"/>
-            <w:tcBorders>
-              <w:top w:val="nil"/>
-              <w:left w:val="single" w:sz="4" w:space="0" w:color="auto"/>
-              <w:bottom w:val="single" w:sz="4" w:space="0" w:color="auto"/>
-              <w:right w:val="single" w:sz="4" w:space="0" w:color="auto"/>
-            </w:tcBorders>
-          </w:tcPr>
-          <w:p>
-            <w:r>
-              <w:t xml:space="preserve">Poste de travail : </w:t>
-            </w:r>
-          </w:p>
-        </w:tc>
-        <w:tc>
-          <w:tcPr>
-            <w:tcW w:w="1440" w:type="dxa"/>
-            <w:tcBorders>
-              <w:top w:val="single" w:sz="4" w:space="0" w:color="auto"/>
-              <w:left w:val="single" w:sz="4" w:space="0" w:color="auto"/>
-              <w:bottom w:val="single" w:sz="4" w:space="0" w:color="auto"/>
-              <w:right w:val="single" w:sz="4" w:space="0" w:color="auto"/>
-            </w:tcBorders>
-          </w:tcPr>
-          <w:p/>
-        </w:tc>
-        <w:tc>
-          <w:tcPr>
-            <w:tcW w:w="1445" w:type="dxa"/>
-            <w:tcBorders>
-              <w:top w:val="nil"/>
-              <w:left w:val="single" w:sz="4" w:space="0" w:color="auto"/>
-              <w:bottom w:val="single" w:sz="4" w:space="0" w:color="auto"/>
-              <w:right w:val="nil"/>
-            </w:tcBorders>
-          </w:tcPr>
-          <w:p/>
-        </w:tc>
-      </w:tr>
-      <w:tr>
-        <w:trPr>
-          <w:trHeight w:val="268"/>
-        </w:trPr>
-        <w:tc>
-          <w:tcPr>
-            <w:tcW w:w="2660" w:type="dxa"/>
-            <w:tcBorders>
-              <w:top w:val="nil"/>
-              <w:left w:val="nil"/>
-              <w:bottom w:val="nil"/>
-              <w:right w:val="single" w:sz="4" w:space="0" w:color="auto"/>
-            </w:tcBorders>
-          </w:tcPr>
-          <w:p>
-            <w:r>
+            <w:tcW w:w="2376" w:type="dxa"/>
+            <w:tcBorders>
+              <w:top w:val="nil"/>
+              <w:left w:val="nil"/>
+              <w:bottom w:val="nil"/>
+              <w:right w:val="single" w:sz="4" w:space="0" w:color="auto"/>
+            </w:tcBorders>
+          </w:tcPr>
+          <w:p>
+            <w:pPr>
+              <w:rPr>
+                <w:b/>
+              </w:rPr>
+            </w:pPr>
+            <w:r>
+              <w:rPr>
+                <w:b/>
+              </w:rPr>
               <w:t xml:space="preserve">Caractéristiques : </w:t>
             </w:r>
           </w:p>
         </w:tc>
         <w:tc>
           <w:tcPr>
-            <w:tcW w:w="7279" w:type="dxa"/>
+            <w:tcW w:w="7563" w:type="dxa"/>
             <w:gridSpan w:val="4"/>
             <w:tcBorders>
               <w:left w:val="single" w:sz="4" w:space="0" w:color="auto"/>
@@ -12379,7 +12387,15 @@
             </w:tcBorders>
           </w:tcPr>
           <w:p>
-            <w:r>
+            <w:pPr>
+              <w:rPr>
+                <w:b/>
+              </w:rPr>
+            </w:pPr>
+            <w:r>
+              <w:rPr>
+                <w:b/>
+              </w:rPr>
               <w:t>Numéro du matériel :</w:t>
             </w:r>
           </w:p>
@@ -12472,7 +12488,15 @@
             </w:tcBorders>
           </w:tcPr>
           <w:p>
-            <w:r>
+            <w:pPr>
+              <w:rPr>
+                <w:b/>
+              </w:rPr>
+            </w:pPr>
+            <w:r>
+              <w:rPr>
+                <w:b/>
+              </w:rPr>
               <w:t>Nature :</w:t>
             </w:r>
           </w:p>
@@ -12541,7 +12565,15 @@
             </w:tcBorders>
           </w:tcPr>
           <w:p>
-            <w:r>
+            <w:pPr>
+              <w:rPr>
+                <w:b/>
+              </w:rPr>
+            </w:pPr>
+            <w:r>
+              <w:rPr>
+                <w:b/>
+              </w:rPr>
               <w:t>Marque :</w:t>
             </w:r>
           </w:p>
@@ -12610,7 +12642,15 @@
             </w:tcBorders>
           </w:tcPr>
           <w:p>
-            <w:r>
+            <w:pPr>
+              <w:rPr>
+                <w:b/>
+              </w:rPr>
+            </w:pPr>
+            <w:r>
+              <w:rPr>
+                <w:b/>
+              </w:rPr>
               <w:t xml:space="preserve">Modèle : </w:t>
             </w:r>
           </w:p>
@@ -12679,7 +12719,15 @@
             </w:tcBorders>
           </w:tcPr>
           <w:p>
-            <w:r>
+            <w:pPr>
+              <w:rPr>
+                <w:b/>
+              </w:rPr>
+            </w:pPr>
+            <w:r>
+              <w:rPr>
+                <w:b/>
+              </w:rPr>
               <w:t>Couleur :</w:t>
             </w:r>
           </w:p>
@@ -12748,7 +12796,15 @@
             </w:tcBorders>
           </w:tcPr>
           <w:p>
-            <w:r>
+            <w:pPr>
+              <w:rPr>
+                <w:b/>
+              </w:rPr>
+            </w:pPr>
+            <w:r>
+              <w:rPr>
+                <w:b/>
+              </w:rPr>
               <w:t>Date d’octroi</w:t>
             </w:r>
           </w:p>
@@ -12776,7 +12832,15 @@
             </w:tcBorders>
           </w:tcPr>
           <w:p>
-            <w:r>
+            <w:pPr>
+              <w:rPr>
+                <w:b/>
+              </w:rPr>
+            </w:pPr>
+            <w:r>
+              <w:rPr>
+                <w:b/>
+              </w:rPr>
               <w:t xml:space="preserve">Date d’installation : </w:t>
             </w:r>
           </w:p>
@@ -12821,7 +12885,15 @@
             </w:tcBorders>
           </w:tcPr>
           <w:p>
-            <w:r>
+            <w:pPr>
+              <w:rPr>
+                <w:b/>
+              </w:rPr>
+            </w:pPr>
+            <w:r>
+              <w:rPr>
+                <w:b/>
+              </w:rPr>
               <w:t>Installé par :</w:t>
             </w:r>
           </w:p>
@@ -12848,7 +12920,13 @@
               <w:right w:val="nil"/>
             </w:tcBorders>
           </w:tcPr>
-          <w:p/>
+          <w:p>
+            <w:pPr>
+              <w:rPr>
+                <w:b/>
+              </w:rPr>
+            </w:pPr>
+          </w:p>
         </w:tc>
         <w:tc>
           <w:tcPr>
@@ -12890,7 +12968,15 @@
             </w:tcBorders>
           </w:tcPr>
           <w:p>
-            <w:r>
+            <w:pPr>
+              <w:rPr>
+                <w:b/>
+              </w:rPr>
+            </w:pPr>
+            <w:r>
+              <w:rPr>
+                <w:b/>
+              </w:rPr>
               <w:t>Noms et prénoms</w:t>
             </w:r>
           </w:p>
@@ -12918,7 +13004,15 @@
             </w:tcBorders>
           </w:tcPr>
           <w:p>
-            <w:r>
+            <w:pPr>
+              <w:rPr>
+                <w:b/>
+              </w:rPr>
+            </w:pPr>
+            <w:r>
+              <w:rPr>
+                <w:b/>
+              </w:rPr>
               <w:t xml:space="preserve">Poste de travail : </w:t>
             </w:r>
           </w:p>
@@ -12963,7 +13057,15 @@
             </w:tcBorders>
           </w:tcPr>
           <w:p>
-            <w:r>
+            <w:pPr>
+              <w:rPr>
+                <w:b/>
+              </w:rPr>
+            </w:pPr>
+            <w:r>
+              <w:rPr>
+                <w:b/>
+              </w:rPr>
               <w:t xml:space="preserve">Caractéristiques : </w:t>
             </w:r>
           </w:p>
@@ -13031,12 +13133,250 @@
           <w:tcPr>
             <w:tcW w:w="2943" w:type="dxa"/>
             <w:tcBorders>
+              <w:top w:val="nil"/>
+              <w:left w:val="nil"/>
+              <w:bottom w:val="nil"/>
+              <w:right w:val="single" w:sz="4" w:space="0" w:color="auto"/>
+            </w:tcBorders>
+          </w:tcPr>
+          <w:p>
+            <w:pPr>
+              <w:rPr>
+                <w:b/>
+              </w:rPr>
+            </w:pPr>
+            <w:r>
+              <w:rPr>
+                <w:b/>
+              </w:rPr>
+              <w:t>Unité Administrative :</w:t>
+            </w:r>
+          </w:p>
+        </w:tc>
+        <w:tc>
+          <w:tcPr>
+            <w:tcW w:w="2127" w:type="dxa"/>
+            <w:tcBorders>
+              <w:left w:val="single" w:sz="4" w:space="0" w:color="auto"/>
+              <w:right w:val="single" w:sz="4" w:space="0" w:color="auto"/>
+            </w:tcBorders>
+          </w:tcPr>
+          <w:p>
+            <w:r>
+              <w:t>Services Centraux</w:t>
+            </w:r>
+          </w:p>
+        </w:tc>
+        <w:tc>
+          <w:tcPr>
+            <w:tcW w:w="1839" w:type="dxa"/>
+            <w:tcBorders>
+              <w:top w:val="nil"/>
+              <w:left w:val="single" w:sz="4" w:space="0" w:color="auto"/>
+              <w:bottom w:val="nil"/>
+              <w:right w:val="nil"/>
+            </w:tcBorders>
+          </w:tcPr>
+          <w:p/>
+        </w:tc>
+        <w:tc>
+          <w:tcPr>
+            <w:tcW w:w="2303" w:type="dxa"/>
+            <w:tcBorders>
+              <w:top w:val="nil"/>
+              <w:left w:val="nil"/>
+              <w:bottom w:val="nil"/>
+              <w:right w:val="nil"/>
+            </w:tcBorders>
+          </w:tcPr>
+          <w:p/>
+        </w:tc>
+      </w:tr>
+      <w:tr>
+        <w:tc>
+          <w:tcPr>
+            <w:tcW w:w="2943" w:type="dxa"/>
+            <w:tcBorders>
+              <w:top w:val="nil"/>
+              <w:left w:val="nil"/>
+              <w:bottom w:val="nil"/>
+              <w:right w:val="single" w:sz="4" w:space="0" w:color="auto"/>
+            </w:tcBorders>
+          </w:tcPr>
+          <w:p/>
+        </w:tc>
+        <w:tc>
+          <w:tcPr>
+            <w:tcW w:w="2127" w:type="dxa"/>
+            <w:tcBorders>
+              <w:left w:val="single" w:sz="4" w:space="0" w:color="auto"/>
+              <w:right w:val="single" w:sz="4" w:space="0" w:color="auto"/>
+            </w:tcBorders>
+          </w:tcPr>
+          <w:p>
+            <w:r>
+              <w:t>Région</w:t>
+            </w:r>
+          </w:p>
+        </w:tc>
+        <w:tc>
+          <w:tcPr>
+            <w:tcW w:w="1839" w:type="dxa"/>
+            <w:tcBorders>
+              <w:top w:val="nil"/>
+              <w:left w:val="single" w:sz="4" w:space="0" w:color="auto"/>
+              <w:bottom w:val="nil"/>
+              <w:right w:val="nil"/>
+            </w:tcBorders>
+          </w:tcPr>
+          <w:p/>
+        </w:tc>
+        <w:tc>
+          <w:tcPr>
+            <w:tcW w:w="2303" w:type="dxa"/>
+            <w:tcBorders>
+              <w:top w:val="nil"/>
+              <w:left w:val="nil"/>
+              <w:bottom w:val="nil"/>
+              <w:right w:val="nil"/>
+            </w:tcBorders>
+          </w:tcPr>
+          <w:p/>
+        </w:tc>
+      </w:tr>
+      <w:tr>
+        <w:tc>
+          <w:tcPr>
+            <w:tcW w:w="2943" w:type="dxa"/>
+            <w:tcBorders>
+              <w:top w:val="nil"/>
+              <w:left w:val="nil"/>
+              <w:bottom w:val="nil"/>
+              <w:right w:val="single" w:sz="4" w:space="0" w:color="auto"/>
+            </w:tcBorders>
+          </w:tcPr>
+          <w:p/>
+        </w:tc>
+        <w:tc>
+          <w:tcPr>
+            <w:tcW w:w="2127" w:type="dxa"/>
+            <w:tcBorders>
+              <w:left w:val="single" w:sz="4" w:space="0" w:color="auto"/>
+              <w:right w:val="single" w:sz="4" w:space="0" w:color="auto"/>
+            </w:tcBorders>
+          </w:tcPr>
+          <w:p>
+            <w:r>
+              <w:t>Département</w:t>
+            </w:r>
+          </w:p>
+        </w:tc>
+        <w:tc>
+          <w:tcPr>
+            <w:tcW w:w="1839" w:type="dxa"/>
+            <w:tcBorders>
+              <w:top w:val="nil"/>
+              <w:left w:val="single" w:sz="4" w:space="0" w:color="auto"/>
+              <w:bottom w:val="nil"/>
+              <w:right w:val="nil"/>
+            </w:tcBorders>
+          </w:tcPr>
+          <w:p/>
+        </w:tc>
+        <w:tc>
+          <w:tcPr>
+            <w:tcW w:w="2303" w:type="dxa"/>
+            <w:tcBorders>
+              <w:top w:val="nil"/>
+              <w:left w:val="nil"/>
+              <w:bottom w:val="nil"/>
+              <w:right w:val="nil"/>
+            </w:tcBorders>
+          </w:tcPr>
+          <w:p/>
+        </w:tc>
+      </w:tr>
+      <w:tr>
+        <w:tc>
+          <w:tcPr>
+            <w:tcW w:w="2943" w:type="dxa"/>
+            <w:tcBorders>
+              <w:top w:val="nil"/>
+              <w:left w:val="nil"/>
+              <w:bottom w:val="nil"/>
+              <w:right w:val="single" w:sz="4" w:space="0" w:color="auto"/>
+            </w:tcBorders>
+          </w:tcPr>
+          <w:p>
+            <w:pPr>
+              <w:rPr>
+                <w:b/>
+              </w:rPr>
+            </w:pPr>
+          </w:p>
+        </w:tc>
+        <w:tc>
+          <w:tcPr>
+            <w:tcW w:w="2127" w:type="dxa"/>
+            <w:tcBorders>
+              <w:left w:val="single" w:sz="4" w:space="0" w:color="auto"/>
               <w:bottom w:val="single" w:sz="4" w:space="0" w:color="auto"/>
-            </w:tcBorders>
-          </w:tcPr>
-          <w:p>
-            <w:r>
-              <w:t>Unité Administrative :</w:t>
+              <w:right w:val="single" w:sz="4" w:space="0" w:color="auto"/>
+            </w:tcBorders>
+          </w:tcPr>
+          <w:p>
+            <w:r>
+              <w:t>Arrondissement</w:t>
+            </w:r>
+          </w:p>
+        </w:tc>
+        <w:tc>
+          <w:tcPr>
+            <w:tcW w:w="1839" w:type="dxa"/>
+            <w:tcBorders>
+              <w:top w:val="nil"/>
+              <w:left w:val="single" w:sz="4" w:space="0" w:color="auto"/>
+              <w:bottom w:val="nil"/>
+              <w:right w:val="nil"/>
+            </w:tcBorders>
+          </w:tcPr>
+          <w:p/>
+        </w:tc>
+        <w:tc>
+          <w:tcPr>
+            <w:tcW w:w="2303" w:type="dxa"/>
+            <w:tcBorders>
+              <w:top w:val="nil"/>
+              <w:left w:val="nil"/>
+              <w:bottom w:val="single" w:sz="4" w:space="0" w:color="auto"/>
+              <w:right w:val="nil"/>
+            </w:tcBorders>
+          </w:tcPr>
+          <w:p/>
+        </w:tc>
+      </w:tr>
+      <w:tr>
+        <w:tc>
+          <w:tcPr>
+            <w:tcW w:w="2943" w:type="dxa"/>
+            <w:tcBorders>
+              <w:top w:val="nil"/>
+              <w:left w:val="nil"/>
+              <w:bottom w:val="nil"/>
+              <w:right w:val="single" w:sz="4" w:space="0" w:color="auto"/>
+            </w:tcBorders>
+          </w:tcPr>
+          <w:p>
+            <w:pPr>
+              <w:rPr>
+                <w:b/>
+              </w:rPr>
+            </w:pPr>
+            <w:r>
+              <w:rPr>
+                <w:b/>
+              </w:rPr>
+              <w:t xml:space="preserve">Nom de la structure : </w:t>
             </w:r>
           </w:p>
         </w:tc>
@@ -13044,14 +13384,12 @@
           <w:tcPr>
             <w:tcW w:w="2127" w:type="dxa"/>
             <w:tcBorders>
-              <w:right w:val="single" w:sz="4" w:space="0" w:color="auto"/>
-            </w:tcBorders>
-          </w:tcPr>
-          <w:p>
-            <w:r>
-              <w:t>Services Centraux</w:t>
-            </w:r>
-          </w:p>
+              <w:left w:val="single" w:sz="4" w:space="0" w:color="auto"/>
+              <w:bottom w:val="single" w:sz="4" w:space="0" w:color="auto"/>
+              <w:right w:val="single" w:sz="4" w:space="0" w:color="auto"/>
+            </w:tcBorders>
+          </w:tcPr>
+          <w:p/>
         </w:tc>
         <w:tc>
           <w:tcPr>
@@ -13060,221 +13398,19 @@
               <w:top w:val="nil"/>
               <w:left w:val="single" w:sz="4" w:space="0" w:color="auto"/>
               <w:bottom w:val="nil"/>
-              <w:right w:val="nil"/>
-            </w:tcBorders>
-          </w:tcPr>
-          <w:p/>
-        </w:tc>
-        <w:tc>
-          <w:tcPr>
-            <w:tcW w:w="2303" w:type="dxa"/>
-            <w:tcBorders>
-              <w:top w:val="nil"/>
-              <w:left w:val="nil"/>
-              <w:bottom w:val="nil"/>
-              <w:right w:val="nil"/>
-            </w:tcBorders>
-          </w:tcPr>
-          <w:p/>
-        </w:tc>
-      </w:tr>
-      <w:tr>
-        <w:tc>
-          <w:tcPr>
-            <w:tcW w:w="2943" w:type="dxa"/>
-            <w:tcBorders>
-              <w:top w:val="single" w:sz="4" w:space="0" w:color="auto"/>
-              <w:left w:val="nil"/>
-              <w:bottom w:val="nil"/>
-              <w:right w:val="single" w:sz="4" w:space="0" w:color="auto"/>
-            </w:tcBorders>
-          </w:tcPr>
-          <w:p/>
-        </w:tc>
-        <w:tc>
-          <w:tcPr>
-            <w:tcW w:w="2127" w:type="dxa"/>
-            <w:tcBorders>
-              <w:left w:val="single" w:sz="4" w:space="0" w:color="auto"/>
-              <w:right w:val="single" w:sz="4" w:space="0" w:color="auto"/>
-            </w:tcBorders>
-          </w:tcPr>
-          <w:p>
-            <w:r>
-              <w:t>Région</w:t>
-            </w:r>
-          </w:p>
-        </w:tc>
-        <w:tc>
-          <w:tcPr>
-            <w:tcW w:w="1839" w:type="dxa"/>
-            <w:tcBorders>
-              <w:top w:val="nil"/>
-              <w:left w:val="single" w:sz="4" w:space="0" w:color="auto"/>
-              <w:bottom w:val="nil"/>
-              <w:right w:val="nil"/>
-            </w:tcBorders>
-          </w:tcPr>
-          <w:p/>
-        </w:tc>
-        <w:tc>
-          <w:tcPr>
-            <w:tcW w:w="2303" w:type="dxa"/>
-            <w:tcBorders>
-              <w:top w:val="nil"/>
-              <w:left w:val="nil"/>
-              <w:bottom w:val="nil"/>
-              <w:right w:val="nil"/>
-            </w:tcBorders>
-          </w:tcPr>
-          <w:p/>
-        </w:tc>
-      </w:tr>
-      <w:tr>
-        <w:tc>
-          <w:tcPr>
-            <w:tcW w:w="2943" w:type="dxa"/>
-            <w:tcBorders>
-              <w:top w:val="nil"/>
-              <w:left w:val="nil"/>
-              <w:bottom w:val="nil"/>
-              <w:right w:val="single" w:sz="4" w:space="0" w:color="auto"/>
-            </w:tcBorders>
-          </w:tcPr>
-          <w:p/>
-        </w:tc>
-        <w:tc>
-          <w:tcPr>
-            <w:tcW w:w="2127" w:type="dxa"/>
-            <w:tcBorders>
-              <w:left w:val="single" w:sz="4" w:space="0" w:color="auto"/>
-              <w:right w:val="single" w:sz="4" w:space="0" w:color="auto"/>
-            </w:tcBorders>
-          </w:tcPr>
-          <w:p>
-            <w:r>
-              <w:t>Département</w:t>
-            </w:r>
-          </w:p>
-        </w:tc>
-        <w:tc>
-          <w:tcPr>
-            <w:tcW w:w="1839" w:type="dxa"/>
-            <w:tcBorders>
-              <w:top w:val="nil"/>
-              <w:left w:val="single" w:sz="4" w:space="0" w:color="auto"/>
-              <w:bottom w:val="nil"/>
-              <w:right w:val="nil"/>
-            </w:tcBorders>
-          </w:tcPr>
-          <w:p/>
-        </w:tc>
-        <w:tc>
-          <w:tcPr>
-            <w:tcW w:w="2303" w:type="dxa"/>
-            <w:tcBorders>
-              <w:top w:val="nil"/>
-              <w:left w:val="nil"/>
-              <w:bottom w:val="nil"/>
-              <w:right w:val="nil"/>
-            </w:tcBorders>
-          </w:tcPr>
-          <w:p/>
-        </w:tc>
-      </w:tr>
-      <w:tr>
-        <w:tc>
-          <w:tcPr>
-            <w:tcW w:w="2943" w:type="dxa"/>
-            <w:tcBorders>
-              <w:top w:val="nil"/>
-              <w:left w:val="nil"/>
-              <w:bottom w:val="nil"/>
-              <w:right w:val="single" w:sz="4" w:space="0" w:color="auto"/>
-            </w:tcBorders>
-          </w:tcPr>
-          <w:p/>
-        </w:tc>
-        <w:tc>
-          <w:tcPr>
-            <w:tcW w:w="2127" w:type="dxa"/>
-            <w:tcBorders>
-              <w:left w:val="single" w:sz="4" w:space="0" w:color="auto"/>
-              <w:bottom w:val="single" w:sz="4" w:space="0" w:color="auto"/>
-              <w:right w:val="single" w:sz="4" w:space="0" w:color="auto"/>
-            </w:tcBorders>
-          </w:tcPr>
-          <w:p>
-            <w:r>
-              <w:t>Arrondissement</w:t>
-            </w:r>
-          </w:p>
-        </w:tc>
-        <w:tc>
-          <w:tcPr>
-            <w:tcW w:w="1839" w:type="dxa"/>
-            <w:tcBorders>
-              <w:top w:val="nil"/>
-              <w:left w:val="single" w:sz="4" w:space="0" w:color="auto"/>
-              <w:bottom w:val="nil"/>
-              <w:right w:val="nil"/>
-            </w:tcBorders>
-          </w:tcPr>
-          <w:p/>
-        </w:tc>
-        <w:tc>
-          <w:tcPr>
-            <w:tcW w:w="2303" w:type="dxa"/>
-            <w:tcBorders>
-              <w:top w:val="nil"/>
-              <w:left w:val="nil"/>
-              <w:bottom w:val="single" w:sz="4" w:space="0" w:color="auto"/>
-              <w:right w:val="nil"/>
-            </w:tcBorders>
-          </w:tcPr>
-          <w:p/>
-        </w:tc>
-      </w:tr>
-      <w:tr>
-        <w:tc>
-          <w:tcPr>
-            <w:tcW w:w="2943" w:type="dxa"/>
-            <w:tcBorders>
-              <w:top w:val="nil"/>
-              <w:left w:val="nil"/>
-              <w:bottom w:val="nil"/>
-              <w:right w:val="single" w:sz="4" w:space="0" w:color="auto"/>
-            </w:tcBorders>
-          </w:tcPr>
-          <w:p>
-            <w:r>
-              <w:t xml:space="preserve">Nom de la structure : </w:t>
-            </w:r>
-          </w:p>
-        </w:tc>
-        <w:tc>
-          <w:tcPr>
-            <w:tcW w:w="2127" w:type="dxa"/>
-            <w:tcBorders>
-              <w:left w:val="single" w:sz="4" w:space="0" w:color="auto"/>
-              <w:bottom w:val="single" w:sz="4" w:space="0" w:color="auto"/>
-              <w:right w:val="single" w:sz="4" w:space="0" w:color="auto"/>
-            </w:tcBorders>
-          </w:tcPr>
-          <w:p/>
-        </w:tc>
-        <w:tc>
-          <w:tcPr>
-            <w:tcW w:w="1839" w:type="dxa"/>
-            <w:tcBorders>
-              <w:top w:val="nil"/>
-              <w:left w:val="single" w:sz="4" w:space="0" w:color="auto"/>
-              <w:bottom w:val="nil"/>
-              <w:right w:val="single" w:sz="4" w:space="0" w:color="auto"/>
-            </w:tcBorders>
-          </w:tcPr>
-          <w:p>
-            <w:r>
+              <w:right w:val="single" w:sz="4" w:space="0" w:color="auto"/>
+            </w:tcBorders>
+          </w:tcPr>
+          <w:p>
+            <w:pPr>
+              <w:rPr>
+                <w:b/>
+              </w:rPr>
+            </w:pPr>
+            <w:r>
+              <w:rPr>
+                <w:b/>
+              </w:rPr>
               <w:t>Rattachée à :</w:t>
             </w:r>
           </w:p>
@@ -13323,7 +13459,15 @@
             </w:tcBorders>
           </w:tcPr>
           <w:p>
-            <w:r>
+            <w:pPr>
+              <w:rPr>
+                <w:b/>
+              </w:rPr>
+            </w:pPr>
+            <w:r>
+              <w:rPr>
+                <w:b/>
+              </w:rPr>
               <w:t>Abréviation :</w:t>
             </w:r>
           </w:p>
@@ -13349,7 +13493,13 @@
               <w:right w:val="nil"/>
             </w:tcBorders>
           </w:tcPr>
-          <w:p/>
+          <w:p>
+            <w:pPr>
+              <w:rPr>
+                <w:b/>
+              </w:rPr>
+            </w:pPr>
+          </w:p>
         </w:tc>
         <w:tc>
           <w:tcPr>
@@ -13385,7 +13535,15 @@
             </w:tcBorders>
           </w:tcPr>
           <w:p>
-            <w:r>
+            <w:pPr>
+              <w:rPr>
+                <w:b/>
+              </w:rPr>
+            </w:pPr>
+            <w:r>
+              <w:rPr>
+                <w:b/>
+              </w:rPr>
               <w:t xml:space="preserve">Responsabilité : </w:t>
             </w:r>
           </w:p>
@@ -13413,7 +13571,15 @@
             </w:tcBorders>
           </w:tcPr>
           <w:p>
-            <w:r>
+            <w:pPr>
+              <w:rPr>
+                <w:b/>
+              </w:rPr>
+            </w:pPr>
+            <w:r>
+              <w:rPr>
+                <w:b/>
+              </w:rPr>
               <w:t xml:space="preserve">Rang : </w:t>
             </w:r>
           </w:p>
@@ -13599,7 +13765,15 @@
             </w:tcBorders>
           </w:tcPr>
           <w:p>
-            <w:r>
+            <w:pPr>
+              <w:rPr>
+                <w:b/>
+              </w:rPr>
+            </w:pPr>
+            <w:r>
+              <w:rPr>
+                <w:b/>
+              </w:rPr>
               <w:lastRenderedPageBreak/>
               <w:t>Unité administrative :</w:t>
             </w:r>
@@ -13682,7 +13856,15 @@
             </w:tcBorders>
           </w:tcPr>
           <w:p>
-            <w:r>
+            <w:pPr>
+              <w:rPr>
+                <w:b/>
+              </w:rPr>
+            </w:pPr>
+            <w:r>
+              <w:rPr>
+                <w:b/>
+              </w:rPr>
               <w:t>Nombre :</w:t>
             </w:r>
           </w:p>
@@ -13738,7 +13920,15 @@
             <w:shd w:val="clear" w:color="auto" w:fill="FFFFFF" w:themeFill="background1"/>
           </w:tcPr>
           <w:p>
-            <w:r>
+            <w:pPr>
+              <w:rPr>
+                <w:b/>
+              </w:rPr>
+            </w:pPr>
+            <w:r>
+              <w:rPr>
+                <w:b/>
+              </w:rPr>
               <w:t xml:space="preserve">Nom : </w:t>
             </w:r>
           </w:p>
@@ -13934,7 +14124,15 @@
             </w:tcBorders>
           </w:tcPr>
           <w:p>
-            <w:r>
+            <w:pPr>
+              <w:rPr>
+                <w:b/>
+              </w:rPr>
+            </w:pPr>
+            <w:r>
+              <w:rPr>
+                <w:b/>
+              </w:rPr>
               <w:t>Unité administrative :</w:t>
             </w:r>
           </w:p>
@@ -14019,7 +14217,15 @@
             </w:tcBorders>
           </w:tcPr>
           <w:p>
-            <w:r>
+            <w:pPr>
+              <w:rPr>
+                <w:b/>
+              </w:rPr>
+            </w:pPr>
+            <w:r>
+              <w:rPr>
+                <w:b/>
+              </w:rPr>
               <w:t>Nombre :</w:t>
             </w:r>
           </w:p>
@@ -14074,7 +14280,15 @@
             </w:tcBorders>
           </w:tcPr>
           <w:p>
-            <w:r>
+            <w:pPr>
+              <w:rPr>
+                <w:b/>
+              </w:rPr>
+            </w:pPr>
+            <w:r>
+              <w:rPr>
+                <w:b/>
+              </w:rPr>
               <w:t>Nom :</w:t>
             </w:r>
           </w:p>
@@ -14153,7 +14367,15 @@
             </w:tcBorders>
           </w:tcPr>
           <w:p>
-            <w:r>
+            <w:pPr>
+              <w:rPr>
+                <w:b/>
+              </w:rPr>
+            </w:pPr>
+            <w:r>
+              <w:rPr>
+                <w:b/>
+              </w:rPr>
               <w:t>Noms et prénoms du déclarant :</w:t>
             </w:r>
           </w:p>
@@ -14181,7 +14403,15 @@
             </w:tcBorders>
           </w:tcPr>
           <w:p>
-            <w:r>
+            <w:pPr>
+              <w:rPr>
+                <w:b/>
+              </w:rPr>
+            </w:pPr>
+            <w:r>
+              <w:rPr>
+                <w:b/>
+              </w:rPr>
               <w:t>Poste :</w:t>
             </w:r>
           </w:p>
@@ -14212,7 +14442,15 @@
             </w:tcBorders>
           </w:tcPr>
           <w:p>
-            <w:r>
+            <w:pPr>
+              <w:rPr>
+                <w:b/>
+              </w:rPr>
+            </w:pPr>
+            <w:r>
+              <w:rPr>
+                <w:b/>
+              </w:rPr>
               <w:t>Service :</w:t>
             </w:r>
           </w:p>
@@ -14239,7 +14477,13 @@
               <w:right w:val="nil"/>
             </w:tcBorders>
           </w:tcPr>
-          <w:p/>
+          <w:p>
+            <w:pPr>
+              <w:rPr>
+                <w:b/>
+              </w:rPr>
+            </w:pPr>
+          </w:p>
         </w:tc>
         <w:tc>
           <w:tcPr>
@@ -14269,7 +14513,15 @@
             </w:tcBorders>
           </w:tcPr>
           <w:p>
-            <w:r>
+            <w:pPr>
+              <w:rPr>
+                <w:b/>
+              </w:rPr>
+            </w:pPr>
+            <w:r>
+              <w:rPr>
+                <w:b/>
+              </w:rPr>
               <w:t>Description de l’incident :</w:t>
             </w:r>
           </w:p>
@@ -14296,7 +14548,13 @@
               <w:right w:val="nil"/>
             </w:tcBorders>
           </w:tcPr>
-          <w:p/>
+          <w:p>
+            <w:pPr>
+              <w:rPr>
+                <w:b/>
+              </w:rPr>
+            </w:pPr>
+          </w:p>
         </w:tc>
         <w:tc>
           <w:tcPr>
@@ -14326,7 +14584,15 @@
             </w:tcBorders>
           </w:tcPr>
           <w:p>
-            <w:r>
+            <w:pPr>
+              <w:rPr>
+                <w:b/>
+              </w:rPr>
+            </w:pPr>
+            <w:r>
+              <w:rPr>
+                <w:b/>
+              </w:rPr>
               <w:t xml:space="preserve">Date de survenue de l’incident : </w:t>
             </w:r>
           </w:p>
@@ -14353,7 +14619,13 @@
               <w:right w:val="nil"/>
             </w:tcBorders>
           </w:tcPr>
-          <w:p/>
+          <w:p>
+            <w:pPr>
+              <w:rPr>
+                <w:b/>
+              </w:rPr>
+            </w:pPr>
+          </w:p>
         </w:tc>
         <w:tc>
           <w:tcPr>
@@ -14361,7 +14633,7 @@
             <w:tcBorders>
               <w:top w:val="nil"/>
               <w:left w:val="nil"/>
-              <w:bottom w:val="nil"/>
+              <w:bottom w:val="single" w:sz="4" w:space="0" w:color="auto"/>
               <w:right w:val="nil"/>
             </w:tcBorders>
           </w:tcPr>
@@ -14383,7 +14655,15 @@
             </w:tcBorders>
           </w:tcPr>
           <w:p>
-            <w:r>
+            <w:pPr>
+              <w:rPr>
+                <w:b/>
+              </w:rPr>
+            </w:pPr>
+            <w:r>
+              <w:rPr>
+                <w:b/>
+              </w:rPr>
               <w:t>Objet de l’incident :</w:t>
             </w:r>
           </w:p>
@@ -14407,19 +14687,31 @@
               <w:top w:val="nil"/>
               <w:left w:val="single" w:sz="4" w:space="0" w:color="auto"/>
               <w:bottom w:val="nil"/>
-              <w:right w:val="nil"/>
-            </w:tcBorders>
-          </w:tcPr>
-          <w:p/>
+              <w:right w:val="single" w:sz="4" w:space="0" w:color="auto"/>
+            </w:tcBorders>
+          </w:tcPr>
+          <w:p>
+            <w:pPr>
+              <w:rPr>
+                <w:b/>
+              </w:rPr>
+            </w:pPr>
+            <w:r>
+              <w:rPr>
+                <w:b/>
+              </w:rPr>
+              <w:t>Nature de l’objet :</w:t>
+            </w:r>
+          </w:p>
         </w:tc>
         <w:tc>
           <w:tcPr>
             <w:tcW w:w="1906" w:type="dxa"/>
             <w:tcBorders>
-              <w:top w:val="nil"/>
-              <w:left w:val="nil"/>
-              <w:bottom w:val="nil"/>
-              <w:right w:val="nil"/>
+              <w:top w:val="single" w:sz="4" w:space="0" w:color="auto"/>
+              <w:left w:val="single" w:sz="4" w:space="0" w:color="auto"/>
+              <w:bottom w:val="single" w:sz="4" w:space="0" w:color="auto"/>
+              <w:right w:val="single" w:sz="4" w:space="0" w:color="auto"/>
             </w:tcBorders>
           </w:tcPr>
           <w:p/>
@@ -14474,7 +14766,7 @@
           <w:tcPr>
             <w:tcW w:w="1906" w:type="dxa"/>
             <w:tcBorders>
-              <w:top w:val="nil"/>
+              <w:top w:val="single" w:sz="4" w:space="0" w:color="auto"/>
               <w:left w:val="nil"/>
               <w:bottom w:val="nil"/>
               <w:right w:val="nil"/>
@@ -14533,10 +14825,21 @@
             </w:tcBorders>
           </w:tcPr>
           <w:p>
-            <w:r>
+            <w:pPr>
+              <w:rPr>
+                <w:b/>
+              </w:rPr>
+            </w:pPr>
+            <w:r>
+              <w:rPr>
+                <w:b/>
+              </w:rPr>
               <w:t>Origine</w:t>
             </w:r>
             <w:r>
+              <w:rPr>
+                <w:b/>
+              </w:rPr>
               <w:t> :</w:t>
             </w:r>
           </w:p>
@@ -14568,7 +14871,15 @@
             </w:tcBorders>
           </w:tcPr>
           <w:p>
-            <w:r>
+            <w:pPr>
+              <w:rPr>
+                <w:b/>
+              </w:rPr>
+            </w:pPr>
+            <w:r>
+              <w:rPr>
+                <w:b/>
+              </w:rPr>
               <w:t xml:space="preserve">Numéro incident : </w:t>
             </w:r>
           </w:p>
@@ -14595,7 +14906,13 @@
               <w:right w:val="single" w:sz="4" w:space="0" w:color="auto"/>
             </w:tcBorders>
           </w:tcPr>
-          <w:p/>
+          <w:p>
+            <w:pPr>
+              <w:rPr>
+                <w:b/>
+              </w:rPr>
+            </w:pPr>
+          </w:p>
         </w:tc>
         <w:tc>
           <w:tcPr>
@@ -14621,7 +14938,13 @@
               <w:right w:val="nil"/>
             </w:tcBorders>
           </w:tcPr>
-          <w:p/>
+          <w:p>
+            <w:pPr>
+              <w:rPr>
+                <w:b/>
+              </w:rPr>
+            </w:pPr>
+          </w:p>
         </w:tc>
         <w:tc>
           <w:tcPr>
@@ -14648,7 +14971,15 @@
             </w:tcBorders>
           </w:tcPr>
           <w:p>
-            <w:r>
+            <w:pPr>
+              <w:rPr>
+                <w:b/>
+              </w:rPr>
+            </w:pPr>
+            <w:r>
+              <w:rPr>
+                <w:b/>
+              </w:rPr>
               <w:t xml:space="preserve">Noms et prénoms de l’intervenant : </w:t>
             </w:r>
           </w:p>
@@ -14662,192 +14993,943 @@
               <w:right w:val="single" w:sz="4" w:space="0" w:color="auto"/>
             </w:tcBorders>
           </w:tcPr>
-          <w:p>
+          <w:p/>
+        </w:tc>
+        <w:tc>
+          <w:tcPr>
+            <w:tcW w:w="2268" w:type="dxa"/>
+            <w:tcBorders>
+              <w:top w:val="nil"/>
+              <w:left w:val="single" w:sz="4" w:space="0" w:color="auto"/>
+              <w:bottom w:val="nil"/>
+              <w:right w:val="single" w:sz="4" w:space="0" w:color="auto"/>
+            </w:tcBorders>
+          </w:tcPr>
+          <w:p>
+            <w:pPr>
+              <w:rPr>
+                <w:b/>
+              </w:rPr>
+            </w:pPr>
+            <w:r>
+              <w:rPr>
+                <w:b/>
+              </w:rPr>
+              <w:t>Poste :</w:t>
+            </w:r>
+          </w:p>
+        </w:tc>
+        <w:tc>
+          <w:tcPr>
+            <w:tcW w:w="1591" w:type="dxa"/>
+            <w:tcBorders>
+              <w:top w:val="single" w:sz="4" w:space="0" w:color="auto"/>
+              <w:left w:val="single" w:sz="4" w:space="0" w:color="auto"/>
+              <w:bottom w:val="single" w:sz="4" w:space="0" w:color="auto"/>
+            </w:tcBorders>
+          </w:tcPr>
+          <w:p/>
+        </w:tc>
+      </w:tr>
+      <w:tr>
+        <w:tc>
+          <w:tcPr>
+            <w:tcW w:w="3510" w:type="dxa"/>
+            <w:tcBorders>
+              <w:top w:val="nil"/>
+              <w:left w:val="nil"/>
+              <w:bottom w:val="nil"/>
+              <w:right w:val="single" w:sz="4" w:space="0" w:color="auto"/>
+            </w:tcBorders>
+          </w:tcPr>
+          <w:p>
+            <w:pPr>
+              <w:rPr>
+                <w:b/>
+              </w:rPr>
+            </w:pPr>
+            <w:r>
+              <w:rPr>
+                <w:b/>
+              </w:rPr>
+              <w:t>Objet de l’intervention :</w:t>
+            </w:r>
+          </w:p>
+        </w:tc>
+        <w:tc>
+          <w:tcPr>
+            <w:tcW w:w="2127" w:type="dxa"/>
+            <w:tcBorders>
+              <w:left w:val="single" w:sz="4" w:space="0" w:color="auto"/>
+              <w:bottom w:val="single" w:sz="4" w:space="0" w:color="auto"/>
+              <w:right w:val="single" w:sz="4" w:space="0" w:color="auto"/>
+            </w:tcBorders>
+          </w:tcPr>
+          <w:p>
+            <w:pPr>
+              <w:jc w:val="right"/>
+            </w:pPr>
+            <w:r>
+              <w:rPr>
+                <w:b/>
+                <w:color w:val="C00000"/>
+                <w:u w:val="single"/>
+              </w:rPr>
+              <w:t>….</w:t>
+            </w:r>
+            <w:r>
+              <w:rPr>
+                <w:b/>
+                <w:color w:val="C00000"/>
+                <w:u w:val="single"/>
+              </w:rPr>
+              <w:t>rechercher</w:t>
+            </w:r>
+          </w:p>
+        </w:tc>
+        <w:tc>
+          <w:tcPr>
+            <w:tcW w:w="2268" w:type="dxa"/>
+            <w:tcBorders>
+              <w:top w:val="nil"/>
+              <w:left w:val="single" w:sz="4" w:space="0" w:color="auto"/>
+              <w:bottom w:val="nil"/>
+              <w:right w:val="single" w:sz="4" w:space="0" w:color="auto"/>
+            </w:tcBorders>
+          </w:tcPr>
+          <w:p>
+            <w:pPr>
+              <w:rPr>
+                <w:b/>
+              </w:rPr>
+            </w:pPr>
+            <w:r>
+              <w:rPr>
+                <w:b/>
+              </w:rPr>
+              <w:t>Nature de l’objet :</w:t>
+            </w:r>
+          </w:p>
+        </w:tc>
+        <w:tc>
+          <w:tcPr>
+            <w:tcW w:w="1591" w:type="dxa"/>
+            <w:tcBorders>
+              <w:top w:val="single" w:sz="4" w:space="0" w:color="auto"/>
+              <w:left w:val="single" w:sz="4" w:space="0" w:color="auto"/>
+              <w:bottom w:val="single" w:sz="4" w:space="0" w:color="auto"/>
+            </w:tcBorders>
+          </w:tcPr>
+          <w:p/>
+        </w:tc>
+      </w:tr>
+      <w:tr>
+        <w:tc>
+          <w:tcPr>
+            <w:tcW w:w="3510" w:type="dxa"/>
+            <w:tcBorders>
+              <w:top w:val="nil"/>
+              <w:left w:val="nil"/>
+              <w:bottom w:val="nil"/>
+              <w:right w:val="single" w:sz="4" w:space="0" w:color="auto"/>
+            </w:tcBorders>
+          </w:tcPr>
+          <w:p>
+            <w:pPr>
+              <w:rPr>
+                <w:b/>
+              </w:rPr>
+            </w:pPr>
+            <w:r>
+              <w:rPr>
+                <w:b/>
+              </w:rPr>
+              <w:t>Diagnostic :</w:t>
+            </w:r>
+          </w:p>
+        </w:tc>
+        <w:tc>
+          <w:tcPr>
+            <w:tcW w:w="2127" w:type="dxa"/>
+            <w:tcBorders>
+              <w:left w:val="single" w:sz="4" w:space="0" w:color="auto"/>
+              <w:bottom w:val="single" w:sz="4" w:space="0" w:color="auto"/>
+            </w:tcBorders>
+          </w:tcPr>
+          <w:p/>
+        </w:tc>
+        <w:tc>
+          <w:tcPr>
+            <w:tcW w:w="2268" w:type="dxa"/>
+            <w:tcBorders>
+              <w:top w:val="nil"/>
+              <w:bottom w:val="nil"/>
+              <w:right w:val="nil"/>
+            </w:tcBorders>
+          </w:tcPr>
+          <w:p/>
+        </w:tc>
+        <w:tc>
+          <w:tcPr>
+            <w:tcW w:w="1591" w:type="dxa"/>
+            <w:tcBorders>
+              <w:top w:val="single" w:sz="4" w:space="0" w:color="auto"/>
+              <w:left w:val="nil"/>
+              <w:bottom w:val="nil"/>
+              <w:right w:val="nil"/>
+            </w:tcBorders>
+          </w:tcPr>
+          <w:p/>
+        </w:tc>
+      </w:tr>
+      <w:tr>
+        <w:trPr>
+          <w:trHeight w:val="366"/>
+        </w:trPr>
+        <w:tc>
+          <w:tcPr>
+            <w:tcW w:w="3510" w:type="dxa"/>
+            <w:tcBorders>
+              <w:top w:val="nil"/>
+              <w:left w:val="nil"/>
+              <w:bottom w:val="nil"/>
+              <w:right w:val="single" w:sz="4" w:space="0" w:color="auto"/>
+            </w:tcBorders>
+          </w:tcPr>
+          <w:p>
+            <w:pPr>
+              <w:rPr>
+                <w:b/>
+              </w:rPr>
+            </w:pPr>
+            <w:r>
+              <w:rPr>
+                <w:b/>
+              </w:rPr>
+              <w:t>Proposition de solution :</w:t>
+            </w:r>
+          </w:p>
+        </w:tc>
+        <w:tc>
+          <w:tcPr>
+            <w:tcW w:w="2127" w:type="dxa"/>
+            <w:tcBorders>
+              <w:left w:val="single" w:sz="4" w:space="0" w:color="auto"/>
+              <w:bottom w:val="single" w:sz="4" w:space="0" w:color="auto"/>
+              <w:right w:val="single" w:sz="4" w:space="0" w:color="auto"/>
+            </w:tcBorders>
+          </w:tcPr>
+          <w:p/>
+        </w:tc>
+        <w:tc>
+          <w:tcPr>
+            <w:tcW w:w="2268" w:type="dxa"/>
+            <w:tcBorders>
+              <w:top w:val="nil"/>
+              <w:left w:val="single" w:sz="4" w:space="0" w:color="auto"/>
+              <w:bottom w:val="nil"/>
+              <w:right w:val="nil"/>
+            </w:tcBorders>
+          </w:tcPr>
+          <w:p/>
+        </w:tc>
+        <w:tc>
+          <w:tcPr>
+            <w:tcW w:w="1591" w:type="dxa"/>
+            <w:tcBorders>
+              <w:top w:val="nil"/>
+              <w:left w:val="nil"/>
+              <w:bottom w:val="nil"/>
+              <w:right w:val="nil"/>
+            </w:tcBorders>
+          </w:tcPr>
+          <w:p/>
+        </w:tc>
+      </w:tr>
+      <w:tr>
+        <w:tc>
+          <w:tcPr>
+            <w:tcW w:w="3510" w:type="dxa"/>
+            <w:tcBorders>
+              <w:top w:val="nil"/>
+              <w:left w:val="nil"/>
+              <w:bottom w:val="nil"/>
+              <w:right w:val="single" w:sz="4" w:space="0" w:color="auto"/>
+            </w:tcBorders>
+          </w:tcPr>
+          <w:p>
+            <w:pPr>
+              <w:rPr>
+                <w:b/>
+              </w:rPr>
+            </w:pPr>
+            <w:r>
+              <w:rPr>
+                <w:b/>
+              </w:rPr>
+              <w:t>Description de l’intervention</w:t>
+            </w:r>
+            <w:r>
+              <w:rPr>
+                <w:b/>
+              </w:rPr>
+              <w:t> :</w:t>
+            </w:r>
+          </w:p>
+        </w:tc>
+        <w:tc>
+          <w:tcPr>
+            <w:tcW w:w="2127" w:type="dxa"/>
+            <w:tcBorders>
+              <w:left w:val="single" w:sz="4" w:space="0" w:color="auto"/>
+              <w:right w:val="single" w:sz="4" w:space="0" w:color="auto"/>
+            </w:tcBorders>
+          </w:tcPr>
+          <w:p/>
+        </w:tc>
+        <w:tc>
+          <w:tcPr>
+            <w:tcW w:w="2268" w:type="dxa"/>
+            <w:tcBorders>
+              <w:top w:val="nil"/>
+              <w:left w:val="single" w:sz="4" w:space="0" w:color="auto"/>
+              <w:bottom w:val="nil"/>
+              <w:right w:val="nil"/>
+            </w:tcBorders>
+          </w:tcPr>
+          <w:p/>
+        </w:tc>
+        <w:tc>
+          <w:tcPr>
+            <w:tcW w:w="1591" w:type="dxa"/>
+            <w:tcBorders>
+              <w:top w:val="nil"/>
+              <w:left w:val="nil"/>
+              <w:bottom w:val="nil"/>
+              <w:right w:val="nil"/>
+            </w:tcBorders>
+          </w:tcPr>
+          <w:p/>
+        </w:tc>
+      </w:tr>
+      <w:tr>
+        <w:tc>
+          <w:tcPr>
+            <w:tcW w:w="3510" w:type="dxa"/>
+            <w:tcBorders>
+              <w:top w:val="nil"/>
+              <w:left w:val="nil"/>
+              <w:bottom w:val="nil"/>
+              <w:right w:val="single" w:sz="4" w:space="0" w:color="auto"/>
+            </w:tcBorders>
+          </w:tcPr>
+          <w:p>
+            <w:pPr>
+              <w:rPr>
+                <w:b/>
+              </w:rPr>
+            </w:pPr>
+            <w:r>
+              <w:rPr>
+                <w:b/>
+              </w:rPr>
+              <w:t>Date :</w:t>
+            </w:r>
+          </w:p>
+        </w:tc>
+        <w:tc>
+          <w:tcPr>
+            <w:tcW w:w="2127" w:type="dxa"/>
+            <w:tcBorders>
+              <w:left w:val="single" w:sz="4" w:space="0" w:color="auto"/>
+              <w:right w:val="single" w:sz="4" w:space="0" w:color="auto"/>
+            </w:tcBorders>
+          </w:tcPr>
+          <w:p/>
+        </w:tc>
+        <w:tc>
+          <w:tcPr>
+            <w:tcW w:w="2268" w:type="dxa"/>
+            <w:tcBorders>
+              <w:top w:val="nil"/>
+              <w:left w:val="single" w:sz="4" w:space="0" w:color="auto"/>
+              <w:bottom w:val="nil"/>
+              <w:right w:val="nil"/>
+            </w:tcBorders>
+          </w:tcPr>
+          <w:p/>
+        </w:tc>
+        <w:tc>
+          <w:tcPr>
+            <w:tcW w:w="1591" w:type="dxa"/>
+            <w:tcBorders>
+              <w:top w:val="nil"/>
+              <w:left w:val="nil"/>
+              <w:bottom w:val="nil"/>
+              <w:right w:val="nil"/>
+            </w:tcBorders>
+          </w:tcPr>
+          <w:p/>
+        </w:tc>
+      </w:tr>
+      <w:tr>
+        <w:tc>
+          <w:tcPr>
+            <w:tcW w:w="3510" w:type="dxa"/>
+            <w:tcBorders>
+              <w:top w:val="nil"/>
+              <w:left w:val="nil"/>
+              <w:bottom w:val="thinThickSmallGap" w:sz="24" w:space="0" w:color="auto"/>
+              <w:right w:val="single" w:sz="4" w:space="0" w:color="auto"/>
+            </w:tcBorders>
+          </w:tcPr>
+          <w:p>
+            <w:pPr>
+              <w:rPr>
+                <w:b/>
+              </w:rPr>
+            </w:pPr>
+            <w:r>
+              <w:rPr>
+                <w:b/>
+              </w:rPr>
+              <w:t>Appréciation du résultat :</w:t>
+            </w:r>
+          </w:p>
+        </w:tc>
+        <w:tc>
+          <w:tcPr>
+            <w:tcW w:w="2127" w:type="dxa"/>
+            <w:tcBorders>
+              <w:left w:val="single" w:sz="4" w:space="0" w:color="auto"/>
+              <w:bottom w:val="thinThickSmallGap" w:sz="24" w:space="0" w:color="auto"/>
+              <w:right w:val="single" w:sz="4" w:space="0" w:color="auto"/>
+            </w:tcBorders>
+          </w:tcPr>
+          <w:p/>
+        </w:tc>
+        <w:tc>
+          <w:tcPr>
+            <w:tcW w:w="2268" w:type="dxa"/>
+            <w:tcBorders>
+              <w:top w:val="nil"/>
+              <w:left w:val="single" w:sz="4" w:space="0" w:color="auto"/>
+              <w:bottom w:val="nil"/>
+              <w:right w:val="nil"/>
+            </w:tcBorders>
+          </w:tcPr>
+          <w:p/>
+        </w:tc>
+        <w:tc>
+          <w:tcPr>
+            <w:tcW w:w="1591" w:type="dxa"/>
+            <w:tcBorders>
+              <w:top w:val="nil"/>
+              <w:left w:val="nil"/>
+              <w:bottom w:val="nil"/>
+              <w:right w:val="nil"/>
+            </w:tcBorders>
+          </w:tcPr>
+          <w:p/>
+        </w:tc>
+      </w:tr>
+      <w:tr>
+        <w:tc>
+          <w:tcPr>
+            <w:tcW w:w="5637" w:type="dxa"/>
+            <w:gridSpan w:val="2"/>
+            <w:tcBorders>
+              <w:top w:val="thinThickSmallGap" w:sz="24" w:space="0" w:color="auto"/>
+              <w:left w:val="thinThickSmallGap" w:sz="24" w:space="0" w:color="auto"/>
+              <w:bottom w:val="thinThickSmallGap" w:sz="24" w:space="0" w:color="auto"/>
+              <w:right w:val="thinThickSmallGap" w:sz="24" w:space="0" w:color="auto"/>
+            </w:tcBorders>
+            <w:shd w:val="clear" w:color="auto" w:fill="FDE9D9" w:themeFill="accent6" w:themeFillTint="33"/>
+          </w:tcPr>
+          <w:p>
+            <w:r>
+              <w:t>Enregistrer</w:t>
+            </w:r>
+          </w:p>
+        </w:tc>
+        <w:tc>
+          <w:tcPr>
+            <w:tcW w:w="2268" w:type="dxa"/>
+            <w:tcBorders>
+              <w:top w:val="nil"/>
+              <w:left w:val="thinThickSmallGap" w:sz="24" w:space="0" w:color="auto"/>
+              <w:bottom w:val="nil"/>
+              <w:right w:val="nil"/>
+            </w:tcBorders>
+          </w:tcPr>
+          <w:p/>
+        </w:tc>
+        <w:tc>
+          <w:tcPr>
+            <w:tcW w:w="1591" w:type="dxa"/>
+            <w:tcBorders>
+              <w:top w:val="nil"/>
+              <w:left w:val="nil"/>
+              <w:bottom w:val="nil"/>
+              <w:right w:val="nil"/>
+            </w:tcBorders>
+          </w:tcPr>
+          <w:p/>
+        </w:tc>
+      </w:tr>
+    </w:tbl>
+    <w:p/>
+    <w:p>
+      <w:pPr>
+        <w:pStyle w:val="Paragraphedeliste"/>
+        <w:numPr>
+          <w:ilvl w:val="0"/>
+          <w:numId w:val="3"/>
+        </w:numPr>
+        <w:rPr>
+          <w:b/>
+        </w:rPr>
+      </w:pPr>
+      <w:r>
+        <w:rPr>
+          <w:b/>
+        </w:rPr>
+        <w:t xml:space="preserve">Page </w:t>
+      </w:r>
+      <w:r>
+        <w:rPr>
+          <w:b/>
+        </w:rPr>
+        <w:t>de consultation des incidents</w:t>
+      </w:r>
+    </w:p>
+    <w:tbl>
+      <w:tblPr>
+        <w:tblStyle w:val="Grilledutableau"/>
+        <w:tblW w:w="6978" w:type="dxa"/>
+        <w:tblInd w:w="360" w:type="dxa"/>
+        <w:tblLayout w:type="fixed"/>
+        <w:tblLook w:val="04A0" w:firstRow="1" w:lastRow="0" w:firstColumn="1" w:lastColumn="0" w:noHBand="0" w:noVBand="1"/>
+      </w:tblPr>
+      <w:tblGrid>
+        <w:gridCol w:w="1863"/>
+        <w:gridCol w:w="5115"/>
+      </w:tblGrid>
+      <w:tr>
+        <w:tc>
+          <w:tcPr>
+            <w:tcW w:w="1863" w:type="dxa"/>
+            <w:tcBorders>
+              <w:top w:val="nil"/>
+              <w:left w:val="nil"/>
+              <w:bottom w:val="nil"/>
+              <w:right w:val="single" w:sz="4" w:space="0" w:color="auto"/>
+            </w:tcBorders>
+          </w:tcPr>
+          <w:p>
+            <w:pPr>
+              <w:rPr>
+                <w:b/>
+              </w:rPr>
+            </w:pPr>
+            <w:r>
+              <w:rPr>
+                <w:b/>
+              </w:rPr>
+              <w:t xml:space="preserve">Consulter selon : </w:t>
+            </w:r>
+          </w:p>
+        </w:tc>
+        <w:tc>
+          <w:tcPr>
+            <w:tcW w:w="5115" w:type="dxa"/>
+            <w:tcBorders>
+              <w:top w:val="single" w:sz="4" w:space="0" w:color="auto"/>
+              <w:left w:val="single" w:sz="4" w:space="0" w:color="auto"/>
+              <w:bottom w:val="single" w:sz="4" w:space="0" w:color="auto"/>
+              <w:right w:val="single" w:sz="4" w:space="0" w:color="auto"/>
+            </w:tcBorders>
+          </w:tcPr>
+          <w:p>
+            <w:r>
+              <w:t>Numéro du matériel</w:t>
+            </w:r>
+          </w:p>
+        </w:tc>
+      </w:tr>
+      <w:tr>
+        <w:tc>
+          <w:tcPr>
+            <w:tcW w:w="1863" w:type="dxa"/>
+            <w:tcBorders>
+              <w:top w:val="nil"/>
+              <w:left w:val="nil"/>
+              <w:bottom w:val="nil"/>
+              <w:right w:val="single" w:sz="4" w:space="0" w:color="auto"/>
+            </w:tcBorders>
+          </w:tcPr>
+          <w:p/>
+        </w:tc>
+        <w:tc>
+          <w:tcPr>
+            <w:tcW w:w="5115" w:type="dxa"/>
+            <w:tcBorders>
+              <w:top w:val="single" w:sz="4" w:space="0" w:color="auto"/>
+              <w:left w:val="single" w:sz="4" w:space="0" w:color="auto"/>
+              <w:bottom w:val="single" w:sz="4" w:space="0" w:color="auto"/>
+              <w:right w:val="single" w:sz="4" w:space="0" w:color="auto"/>
+            </w:tcBorders>
+          </w:tcPr>
+          <w:p>
+            <w:r>
+              <w:t>Service ou structure ou unité administrative</w:t>
+            </w:r>
+          </w:p>
+        </w:tc>
+      </w:tr>
+      <w:tr>
+        <w:tc>
+          <w:tcPr>
+            <w:tcW w:w="1863" w:type="dxa"/>
+            <w:tcBorders>
+              <w:top w:val="nil"/>
+              <w:left w:val="nil"/>
+              <w:bottom w:val="nil"/>
+              <w:right w:val="single" w:sz="4" w:space="0" w:color="auto"/>
+            </w:tcBorders>
+          </w:tcPr>
+          <w:p/>
+        </w:tc>
+        <w:tc>
+          <w:tcPr>
+            <w:tcW w:w="5115" w:type="dxa"/>
+            <w:tcBorders>
+              <w:top w:val="single" w:sz="4" w:space="0" w:color="auto"/>
+              <w:left w:val="single" w:sz="4" w:space="0" w:color="auto"/>
+              <w:bottom w:val="single" w:sz="4" w:space="0" w:color="auto"/>
+              <w:right w:val="single" w:sz="4" w:space="0" w:color="auto"/>
+            </w:tcBorders>
+          </w:tcPr>
+          <w:p>
+            <w:r>
+              <w:t>Date de survenue</w:t>
+            </w:r>
+          </w:p>
+        </w:tc>
+      </w:tr>
+      <w:tr>
+        <w:tc>
+          <w:tcPr>
+            <w:tcW w:w="1863" w:type="dxa"/>
+            <w:tcBorders>
+              <w:top w:val="nil"/>
+              <w:left w:val="nil"/>
+              <w:bottom w:val="nil"/>
+              <w:right w:val="single" w:sz="4" w:space="0" w:color="auto"/>
+            </w:tcBorders>
+          </w:tcPr>
+          <w:p/>
+        </w:tc>
+        <w:tc>
+          <w:tcPr>
+            <w:tcW w:w="5115" w:type="dxa"/>
+            <w:tcBorders>
+              <w:top w:val="single" w:sz="4" w:space="0" w:color="auto"/>
+              <w:left w:val="single" w:sz="4" w:space="0" w:color="auto"/>
+              <w:bottom w:val="single" w:sz="4" w:space="0" w:color="auto"/>
+              <w:right w:val="single" w:sz="4" w:space="0" w:color="auto"/>
+            </w:tcBorders>
+          </w:tcPr>
+          <w:p>
+            <w:r>
+              <w:t>Déclarant ou utilisateur</w:t>
+            </w:r>
+          </w:p>
+        </w:tc>
+      </w:tr>
+      <w:tr>
+        <w:tc>
+          <w:tcPr>
+            <w:tcW w:w="1863" w:type="dxa"/>
+            <w:tcBorders>
+              <w:top w:val="nil"/>
+              <w:left w:val="nil"/>
+              <w:bottom w:val="nil"/>
+              <w:right w:val="single" w:sz="4" w:space="0" w:color="auto"/>
+            </w:tcBorders>
+          </w:tcPr>
+          <w:p/>
+        </w:tc>
+        <w:tc>
+          <w:tcPr>
+            <w:tcW w:w="5115" w:type="dxa"/>
+            <w:tcBorders>
+              <w:top w:val="single" w:sz="4" w:space="0" w:color="auto"/>
+              <w:left w:val="single" w:sz="4" w:space="0" w:color="auto"/>
+              <w:bottom w:val="single" w:sz="4" w:space="0" w:color="auto"/>
+              <w:right w:val="single" w:sz="4" w:space="0" w:color="auto"/>
+            </w:tcBorders>
+          </w:tcPr>
+          <w:p>
+            <w:r>
+              <w:t>Nature de l’objet de l’incident</w:t>
+            </w:r>
+          </w:p>
+        </w:tc>
+      </w:tr>
+    </w:tbl>
+    <w:p>
+      <w:pPr>
+        <w:ind w:left="360"/>
+      </w:pPr>
+    </w:p>
+    <w:p>
+      <w:pPr>
+        <w:ind w:left="360"/>
+      </w:pPr>
+    </w:p>
+    <w:p>
+      <w:pPr>
+        <w:ind w:left="360"/>
+      </w:pPr>
+    </w:p>
+    <w:p>
+      <w:pPr>
+        <w:ind w:left="360"/>
+      </w:pPr>
+    </w:p>
+    <w:p>
+      <w:pPr>
+        <w:pStyle w:val="Paragraphedeliste"/>
+        <w:numPr>
+          <w:ilvl w:val="0"/>
+          <w:numId w:val="3"/>
+        </w:numPr>
+        <w:rPr>
+          <w:b/>
+        </w:rPr>
+      </w:pPr>
+      <w:r>
+        <w:rPr>
+          <w:b/>
+        </w:rPr>
+        <w:lastRenderedPageBreak/>
+        <w:t xml:space="preserve">Page de consultation des </w:t>
+      </w:r>
+      <w:r>
+        <w:rPr>
+          <w:b/>
+        </w:rPr>
+        <w:t>interventions</w:t>
+      </w:r>
+    </w:p>
+    <w:tbl>
+      <w:tblPr>
+        <w:tblStyle w:val="Grilledutableau"/>
+        <w:tblW w:w="6978" w:type="dxa"/>
+        <w:tblInd w:w="360" w:type="dxa"/>
+        <w:tblLayout w:type="fixed"/>
+        <w:tblLook w:val="04A0" w:firstRow="1" w:lastRow="0" w:firstColumn="1" w:lastColumn="0" w:noHBand="0" w:noVBand="1"/>
+      </w:tblPr>
+      <w:tblGrid>
+        <w:gridCol w:w="1863"/>
+        <w:gridCol w:w="5115"/>
+      </w:tblGrid>
+      <w:tr>
+        <w:tc>
+          <w:tcPr>
+            <w:tcW w:w="1863" w:type="dxa"/>
+            <w:tcBorders>
+              <w:top w:val="nil"/>
+              <w:left w:val="nil"/>
+              <w:bottom w:val="nil"/>
+              <w:right w:val="single" w:sz="4" w:space="0" w:color="auto"/>
+            </w:tcBorders>
+          </w:tcPr>
+          <w:p>
+            <w:pPr>
+              <w:rPr>
+                <w:b/>
+              </w:rPr>
+            </w:pPr>
+            <w:r>
+              <w:rPr>
+                <w:b/>
+              </w:rPr>
+              <w:t xml:space="preserve">Consulter selon : </w:t>
+            </w:r>
+          </w:p>
+        </w:tc>
+        <w:tc>
+          <w:tcPr>
+            <w:tcW w:w="5115" w:type="dxa"/>
+            <w:tcBorders>
+              <w:top w:val="single" w:sz="4" w:space="0" w:color="auto"/>
+              <w:left w:val="single" w:sz="4" w:space="0" w:color="auto"/>
+              <w:bottom w:val="single" w:sz="4" w:space="0" w:color="auto"/>
+              <w:right w:val="single" w:sz="4" w:space="0" w:color="auto"/>
+            </w:tcBorders>
+          </w:tcPr>
+          <w:p>
+            <w:r>
+              <w:t>Numéro du matériel</w:t>
+            </w:r>
+          </w:p>
+        </w:tc>
+      </w:tr>
+      <w:tr>
+        <w:tc>
+          <w:tcPr>
+            <w:tcW w:w="1863" w:type="dxa"/>
+            <w:tcBorders>
+              <w:top w:val="nil"/>
+              <w:left w:val="nil"/>
+              <w:bottom w:val="nil"/>
+              <w:right w:val="single" w:sz="4" w:space="0" w:color="auto"/>
+            </w:tcBorders>
+          </w:tcPr>
+          <w:p/>
+        </w:tc>
+        <w:tc>
+          <w:tcPr>
+            <w:tcW w:w="5115" w:type="dxa"/>
+            <w:tcBorders>
+              <w:top w:val="single" w:sz="4" w:space="0" w:color="auto"/>
+              <w:left w:val="single" w:sz="4" w:space="0" w:color="auto"/>
+              <w:bottom w:val="single" w:sz="4" w:space="0" w:color="auto"/>
+              <w:right w:val="single" w:sz="4" w:space="0" w:color="auto"/>
+            </w:tcBorders>
+          </w:tcPr>
+          <w:p>
+            <w:r>
+              <w:t>Service ou structure ou unité administrative</w:t>
+            </w:r>
+          </w:p>
+        </w:tc>
+      </w:tr>
+      <w:tr>
+        <w:tc>
+          <w:tcPr>
+            <w:tcW w:w="1863" w:type="dxa"/>
+            <w:tcBorders>
+              <w:top w:val="nil"/>
+              <w:left w:val="nil"/>
+              <w:bottom w:val="nil"/>
+              <w:right w:val="single" w:sz="4" w:space="0" w:color="auto"/>
+            </w:tcBorders>
+          </w:tcPr>
+          <w:p/>
+        </w:tc>
+        <w:tc>
+          <w:tcPr>
+            <w:tcW w:w="5115" w:type="dxa"/>
+            <w:tcBorders>
+              <w:top w:val="single" w:sz="4" w:space="0" w:color="auto"/>
+              <w:left w:val="single" w:sz="4" w:space="0" w:color="auto"/>
+              <w:bottom w:val="single" w:sz="4" w:space="0" w:color="auto"/>
+              <w:right w:val="single" w:sz="4" w:space="0" w:color="auto"/>
+            </w:tcBorders>
+          </w:tcPr>
+          <w:p>
+            <w:r>
+              <w:t>Date de l’intervention</w:t>
+            </w:r>
+          </w:p>
+        </w:tc>
+      </w:tr>
+      <w:tr>
+        <w:tc>
+          <w:tcPr>
+            <w:tcW w:w="1863" w:type="dxa"/>
+            <w:tcBorders>
+              <w:top w:val="nil"/>
+              <w:left w:val="nil"/>
+              <w:bottom w:val="nil"/>
+              <w:right w:val="single" w:sz="4" w:space="0" w:color="auto"/>
+            </w:tcBorders>
+          </w:tcPr>
+          <w:p/>
+        </w:tc>
+        <w:tc>
+          <w:tcPr>
+            <w:tcW w:w="5115" w:type="dxa"/>
+            <w:tcBorders>
+              <w:top w:val="single" w:sz="4" w:space="0" w:color="auto"/>
+              <w:left w:val="single" w:sz="4" w:space="0" w:color="auto"/>
+              <w:bottom w:val="single" w:sz="4" w:space="0" w:color="auto"/>
+              <w:right w:val="single" w:sz="4" w:space="0" w:color="auto"/>
+            </w:tcBorders>
+          </w:tcPr>
+          <w:p>
+            <w:r>
+              <w:t>Déclarant ou utilisateur</w:t>
+            </w:r>
+          </w:p>
+        </w:tc>
+      </w:tr>
+      <w:tr>
+        <w:tc>
+          <w:tcPr>
+            <w:tcW w:w="1863" w:type="dxa"/>
+            <w:tcBorders>
+              <w:top w:val="nil"/>
+              <w:left w:val="nil"/>
+              <w:bottom w:val="nil"/>
+              <w:right w:val="single" w:sz="4" w:space="0" w:color="auto"/>
+            </w:tcBorders>
+          </w:tcPr>
+          <w:p/>
+        </w:tc>
+        <w:tc>
+          <w:tcPr>
+            <w:tcW w:w="5115" w:type="dxa"/>
+            <w:tcBorders>
+              <w:top w:val="single" w:sz="4" w:space="0" w:color="auto"/>
+              <w:left w:val="single" w:sz="4" w:space="0" w:color="auto"/>
+              <w:bottom w:val="single" w:sz="4" w:space="0" w:color="auto"/>
+              <w:right w:val="single" w:sz="4" w:space="0" w:color="auto"/>
+            </w:tcBorders>
+          </w:tcPr>
+          <w:p>
+            <w:r>
+              <w:t>Nature de l’objet de l’</w:t>
+            </w:r>
+            <w:r>
+              <w:t>intervention</w:t>
+            </w:r>
+          </w:p>
+        </w:tc>
+      </w:tr>
+      <w:tr>
+        <w:tc>
+          <w:tcPr>
+            <w:tcW w:w="1863" w:type="dxa"/>
+            <w:tcBorders>
+              <w:top w:val="nil"/>
+              <w:left w:val="nil"/>
+              <w:bottom w:val="nil"/>
+              <w:right w:val="single" w:sz="4" w:space="0" w:color="auto"/>
+            </w:tcBorders>
+          </w:tcPr>
+          <w:p/>
+        </w:tc>
+        <w:tc>
+          <w:tcPr>
+            <w:tcW w:w="5115" w:type="dxa"/>
+            <w:tcBorders>
+              <w:top w:val="single" w:sz="4" w:space="0" w:color="auto"/>
+              <w:left w:val="single" w:sz="4" w:space="0" w:color="auto"/>
+              <w:bottom w:val="single" w:sz="4" w:space="0" w:color="auto"/>
+              <w:right w:val="single" w:sz="4" w:space="0" w:color="auto"/>
+            </w:tcBorders>
+          </w:tcPr>
+          <w:p>
+            <w:r>
+              <w:t>Appréciation du résultat</w:t>
+            </w:r>
             <w:bookmarkStart w:id="0" w:name="_GoBack"/>
             <w:bookmarkEnd w:id="0"/>
           </w:p>
-        </w:tc>
-        <w:tc>
-          <w:tcPr>
-            <w:tcW w:w="2268" w:type="dxa"/>
-            <w:tcBorders>
-              <w:top w:val="nil"/>
-              <w:left w:val="single" w:sz="4" w:space="0" w:color="auto"/>
-              <w:bottom w:val="nil"/>
-              <w:right w:val="single" w:sz="4" w:space="0" w:color="auto"/>
-            </w:tcBorders>
-          </w:tcPr>
-          <w:p>
-            <w:r>
-              <w:t>Poste :</w:t>
-            </w:r>
-          </w:p>
-        </w:tc>
-        <w:tc>
-          <w:tcPr>
-            <w:tcW w:w="1591" w:type="dxa"/>
-            <w:tcBorders>
-              <w:top w:val="single" w:sz="4" w:space="0" w:color="auto"/>
-              <w:left w:val="single" w:sz="4" w:space="0" w:color="auto"/>
-              <w:bottom w:val="single" w:sz="4" w:space="0" w:color="auto"/>
-            </w:tcBorders>
-          </w:tcPr>
-          <w:p/>
-        </w:tc>
-      </w:tr>
-      <w:tr>
-        <w:tc>
-          <w:tcPr>
-            <w:tcW w:w="3510" w:type="dxa"/>
-            <w:tcBorders>
-              <w:top w:val="nil"/>
-              <w:left w:val="nil"/>
-              <w:bottom w:val="nil"/>
-              <w:right w:val="single" w:sz="4" w:space="0" w:color="auto"/>
-            </w:tcBorders>
-          </w:tcPr>
-          <w:p>
-            <w:r>
-              <w:t>Diagnostic :</w:t>
-            </w:r>
-          </w:p>
-        </w:tc>
-        <w:tc>
-          <w:tcPr>
-            <w:tcW w:w="2127" w:type="dxa"/>
-            <w:tcBorders>
-              <w:left w:val="single" w:sz="4" w:space="0" w:color="auto"/>
-              <w:bottom w:val="single" w:sz="4" w:space="0" w:color="auto"/>
-            </w:tcBorders>
-          </w:tcPr>
-          <w:p/>
-        </w:tc>
-        <w:tc>
-          <w:tcPr>
-            <w:tcW w:w="2268" w:type="dxa"/>
-            <w:tcBorders>
-              <w:top w:val="nil"/>
-              <w:bottom w:val="nil"/>
-              <w:right w:val="nil"/>
-            </w:tcBorders>
-          </w:tcPr>
-          <w:p/>
-        </w:tc>
-        <w:tc>
-          <w:tcPr>
-            <w:tcW w:w="1591" w:type="dxa"/>
-            <w:tcBorders>
-              <w:top w:val="single" w:sz="4" w:space="0" w:color="auto"/>
-              <w:left w:val="nil"/>
-              <w:bottom w:val="nil"/>
-              <w:right w:val="nil"/>
-            </w:tcBorders>
-          </w:tcPr>
-          <w:p/>
-        </w:tc>
-      </w:tr>
-      <w:tr>
-        <w:tc>
-          <w:tcPr>
-            <w:tcW w:w="3510" w:type="dxa"/>
-            <w:tcBorders>
-              <w:top w:val="nil"/>
-              <w:left w:val="nil"/>
-              <w:bottom w:val="nil"/>
-              <w:right w:val="single" w:sz="4" w:space="0" w:color="auto"/>
-            </w:tcBorders>
-          </w:tcPr>
-          <w:p>
-            <w:r>
-              <w:t>Proposition de solution :</w:t>
-            </w:r>
-          </w:p>
-        </w:tc>
-        <w:tc>
-          <w:tcPr>
-            <w:tcW w:w="2127" w:type="dxa"/>
-            <w:tcBorders>
-              <w:left w:val="single" w:sz="4" w:space="0" w:color="auto"/>
-              <w:bottom w:val="single" w:sz="4" w:space="0" w:color="auto"/>
-              <w:right w:val="single" w:sz="4" w:space="0" w:color="auto"/>
-            </w:tcBorders>
-          </w:tcPr>
-          <w:p/>
-        </w:tc>
-        <w:tc>
-          <w:tcPr>
-            <w:tcW w:w="2268" w:type="dxa"/>
-            <w:tcBorders>
-              <w:top w:val="nil"/>
-              <w:left w:val="single" w:sz="4" w:space="0" w:color="auto"/>
-              <w:bottom w:val="nil"/>
-              <w:right w:val="nil"/>
-            </w:tcBorders>
-          </w:tcPr>
-          <w:p/>
-        </w:tc>
-        <w:tc>
-          <w:tcPr>
-            <w:tcW w:w="1591" w:type="dxa"/>
-            <w:tcBorders>
-              <w:top w:val="nil"/>
-              <w:left w:val="nil"/>
-              <w:bottom w:val="nil"/>
-            </w:tcBorders>
-          </w:tcPr>
-          <w:p/>
-        </w:tc>
-      </w:tr>
-      <w:tr>
-        <w:tc>
-          <w:tcPr>
-            <w:tcW w:w="3510" w:type="dxa"/>
-            <w:tcBorders>
-              <w:top w:val="nil"/>
-              <w:left w:val="nil"/>
-              <w:bottom w:val="nil"/>
-              <w:right w:val="single" w:sz="4" w:space="0" w:color="auto"/>
-            </w:tcBorders>
-          </w:tcPr>
-          <w:p>
-            <w:r>
-              <w:t>Description de l’intervention</w:t>
-            </w:r>
-          </w:p>
-        </w:tc>
-        <w:tc>
-          <w:tcPr>
-            <w:tcW w:w="2127" w:type="dxa"/>
-            <w:tcBorders>
-              <w:left w:val="single" w:sz="4" w:space="0" w:color="auto"/>
-              <w:right w:val="single" w:sz="4" w:space="0" w:color="auto"/>
-            </w:tcBorders>
-          </w:tcPr>
-          <w:p/>
-        </w:tc>
-        <w:tc>
-          <w:tcPr>
-            <w:tcW w:w="2268" w:type="dxa"/>
-            <w:tcBorders>
-              <w:top w:val="nil"/>
-              <w:left w:val="single" w:sz="4" w:space="0" w:color="auto"/>
-              <w:bottom w:val="nil"/>
-              <w:right w:val="nil"/>
-            </w:tcBorders>
-          </w:tcPr>
-          <w:p/>
-        </w:tc>
-        <w:tc>
-          <w:tcPr>
-            <w:tcW w:w="1591" w:type="dxa"/>
-            <w:tcBorders>
-              <w:top w:val="nil"/>
-              <w:left w:val="nil"/>
-              <w:bottom w:val="nil"/>
-              <w:right w:val="nil"/>
-            </w:tcBorders>
-          </w:tcPr>
-          <w:p/>
         </w:tc>
       </w:tr>
     </w:tbl>
@@ -14865,6 +15947,92 @@
 <file path=word/numbering.xml><?xml version="1.0" encoding="utf-8"?>
 <w:numbering xmlns:wpc="http://schemas.microsoft.com/office/word/2010/wordprocessingCanvas" xmlns:mc="http://schemas.openxmlformats.org/markup-compatibility/2006" xmlns:o="urn:schemas-microsoft-com:office:office" xmlns:r="http://schemas.openxmlformats.org/officeDocument/2006/relationships" xmlns:m="http://schemas.openxmlformats.org/officeDocument/2006/math" xmlns:v="urn:schemas-microsoft-com:vml" xmlns:wp14="http://schemas.microsoft.com/office/word/2010/wordprocessingDrawing" xmlns:wp="http://schemas.openxmlformats.org/drawingml/2006/wordprocessingDrawing" xmlns:w10="urn:schemas-microsoft-com:office:word" xmlns:w="http://schemas.openxmlformats.org/wordprocessingml/2006/main" xmlns:w14="http://schemas.microsoft.com/office/word/2010/wordml" xmlns:w15="http://schemas.microsoft.com/office/word/2012/wordml" xmlns:wpg="http://schemas.microsoft.com/office/word/2010/wordprocessingGroup" xmlns:wpi="http://schemas.microsoft.com/office/word/2010/wordprocessingInk" xmlns:wne="http://schemas.microsoft.com/office/word/2006/wordml" xmlns:wps="http://schemas.microsoft.com/office/word/2010/wordprocessingShape" mc:Ignorable="w14 w15 wp14">
   <w:abstractNum w:abstractNumId="0">
+    <w:nsid w:val="05E2652B"/>
+    <w:multiLevelType w:val="hybridMultilevel"/>
+    <w:tmpl w:val="FE8C07AE"/>
+    <w:lvl w:ilvl="0" w:tplc="040C000F">
+      <w:start w:val="1"/>
+      <w:numFmt w:val="decimal"/>
+      <w:lvlText w:val="%1."/>
+      <w:lvlJc w:val="left"/>
+      <w:pPr>
+        <w:ind w:left="720" w:hanging="360"/>
+      </w:pPr>
+    </w:lvl>
+    <w:lvl w:ilvl="1" w:tplc="040C0019" w:tentative="1">
+      <w:start w:val="1"/>
+      <w:numFmt w:val="lowerLetter"/>
+      <w:lvlText w:val="%2."/>
+      <w:lvlJc w:val="left"/>
+      <w:pPr>
+        <w:ind w:left="1440" w:hanging="360"/>
+      </w:pPr>
+    </w:lvl>
+    <w:lvl w:ilvl="2" w:tplc="040C001B" w:tentative="1">
+      <w:start w:val="1"/>
+      <w:numFmt w:val="lowerRoman"/>
+      <w:lvlText w:val="%3."/>
+      <w:lvlJc w:val="right"/>
+      <w:pPr>
+        <w:ind w:left="2160" w:hanging="180"/>
+      </w:pPr>
+    </w:lvl>
+    <w:lvl w:ilvl="3" w:tplc="040C000F" w:tentative="1">
+      <w:start w:val="1"/>
+      <w:numFmt w:val="decimal"/>
+      <w:lvlText w:val="%4."/>
+      <w:lvlJc w:val="left"/>
+      <w:pPr>
+        <w:ind w:left="2880" w:hanging="360"/>
+      </w:pPr>
+    </w:lvl>
+    <w:lvl w:ilvl="4" w:tplc="040C0019" w:tentative="1">
+      <w:start w:val="1"/>
+      <w:numFmt w:val="lowerLetter"/>
+      <w:lvlText w:val="%5."/>
+      <w:lvlJc w:val="left"/>
+      <w:pPr>
+        <w:ind w:left="3600" w:hanging="360"/>
+      </w:pPr>
+    </w:lvl>
+    <w:lvl w:ilvl="5" w:tplc="040C001B" w:tentative="1">
+      <w:start w:val="1"/>
+      <w:numFmt w:val="lowerRoman"/>
+      <w:lvlText w:val="%6."/>
+      <w:lvlJc w:val="right"/>
+      <w:pPr>
+        <w:ind w:left="4320" w:hanging="180"/>
+      </w:pPr>
+    </w:lvl>
+    <w:lvl w:ilvl="6" w:tplc="040C000F" w:tentative="1">
+      <w:start w:val="1"/>
+      <w:numFmt w:val="decimal"/>
+      <w:lvlText w:val="%7."/>
+      <w:lvlJc w:val="left"/>
+      <w:pPr>
+        <w:ind w:left="5040" w:hanging="360"/>
+      </w:pPr>
+    </w:lvl>
+    <w:lvl w:ilvl="7" w:tplc="040C0019" w:tentative="1">
+      <w:start w:val="1"/>
+      <w:numFmt w:val="lowerLetter"/>
+      <w:lvlText w:val="%8."/>
+      <w:lvlJc w:val="left"/>
+      <w:pPr>
+        <w:ind w:left="5760" w:hanging="360"/>
+      </w:pPr>
+    </w:lvl>
+    <w:lvl w:ilvl="8" w:tplc="040C001B" w:tentative="1">
+      <w:start w:val="1"/>
+      <w:numFmt w:val="lowerRoman"/>
+      <w:lvlText w:val="%9."/>
+      <w:lvlJc w:val="right"/>
+      <w:pPr>
+        <w:ind w:left="6480" w:hanging="180"/>
+      </w:pPr>
+    </w:lvl>
+  </w:abstractNum>
+  <w:abstractNum w:abstractNumId="1">
     <w:nsid w:val="07753E0C"/>
     <w:multiLevelType w:val="hybridMultilevel"/>
     <w:tmpl w:val="854ADE34"/>
@@ -14976,10 +16144,10 @@
       </w:rPr>
     </w:lvl>
   </w:abstractNum>
-  <w:abstractNum w:abstractNumId="1">
+  <w:abstractNum w:abstractNumId="2">
     <w:nsid w:val="12B96B83"/>
     <w:multiLevelType w:val="hybridMultilevel"/>
-    <w:tmpl w:val="AEE89020"/>
+    <w:tmpl w:val="B890EFD8"/>
     <w:lvl w:ilvl="0" w:tplc="040C000F">
       <w:start w:val="1"/>
       <w:numFmt w:val="decimal"/>
@@ -15062,7 +16230,7 @@
       </w:pPr>
     </w:lvl>
   </w:abstractNum>
-  <w:abstractNum w:abstractNumId="2">
+  <w:abstractNum w:abstractNumId="3">
     <w:nsid w:val="21B54306"/>
     <w:multiLevelType w:val="hybridMultilevel"/>
     <w:tmpl w:val="23C6E9DA"/>
@@ -15148,7 +16316,93 @@
       </w:pPr>
     </w:lvl>
   </w:abstractNum>
-  <w:abstractNum w:abstractNumId="3">
+  <w:abstractNum w:abstractNumId="4">
+    <w:nsid w:val="43130014"/>
+    <w:multiLevelType w:val="hybridMultilevel"/>
+    <w:tmpl w:val="AEE89020"/>
+    <w:lvl w:ilvl="0" w:tplc="040C000F">
+      <w:start w:val="1"/>
+      <w:numFmt w:val="decimal"/>
+      <w:lvlText w:val="%1."/>
+      <w:lvlJc w:val="left"/>
+      <w:pPr>
+        <w:ind w:left="720" w:hanging="360"/>
+      </w:pPr>
+    </w:lvl>
+    <w:lvl w:ilvl="1" w:tplc="040C0019" w:tentative="1">
+      <w:start w:val="1"/>
+      <w:numFmt w:val="lowerLetter"/>
+      <w:lvlText w:val="%2."/>
+      <w:lvlJc w:val="left"/>
+      <w:pPr>
+        <w:ind w:left="1440" w:hanging="360"/>
+      </w:pPr>
+    </w:lvl>
+    <w:lvl w:ilvl="2" w:tplc="040C001B" w:tentative="1">
+      <w:start w:val="1"/>
+      <w:numFmt w:val="lowerRoman"/>
+      <w:lvlText w:val="%3."/>
+      <w:lvlJc w:val="right"/>
+      <w:pPr>
+        <w:ind w:left="2160" w:hanging="180"/>
+      </w:pPr>
+    </w:lvl>
+    <w:lvl w:ilvl="3" w:tplc="040C000F" w:tentative="1">
+      <w:start w:val="1"/>
+      <w:numFmt w:val="decimal"/>
+      <w:lvlText w:val="%4."/>
+      <w:lvlJc w:val="left"/>
+      <w:pPr>
+        <w:ind w:left="2880" w:hanging="360"/>
+      </w:pPr>
+    </w:lvl>
+    <w:lvl w:ilvl="4" w:tplc="040C0019" w:tentative="1">
+      <w:start w:val="1"/>
+      <w:numFmt w:val="lowerLetter"/>
+      <w:lvlText w:val="%5."/>
+      <w:lvlJc w:val="left"/>
+      <w:pPr>
+        <w:ind w:left="3600" w:hanging="360"/>
+      </w:pPr>
+    </w:lvl>
+    <w:lvl w:ilvl="5" w:tplc="040C001B" w:tentative="1">
+      <w:start w:val="1"/>
+      <w:numFmt w:val="lowerRoman"/>
+      <w:lvlText w:val="%6."/>
+      <w:lvlJc w:val="right"/>
+      <w:pPr>
+        <w:ind w:left="4320" w:hanging="180"/>
+      </w:pPr>
+    </w:lvl>
+    <w:lvl w:ilvl="6" w:tplc="040C000F" w:tentative="1">
+      <w:start w:val="1"/>
+      <w:numFmt w:val="decimal"/>
+      <w:lvlText w:val="%7."/>
+      <w:lvlJc w:val="left"/>
+      <w:pPr>
+        <w:ind w:left="5040" w:hanging="360"/>
+      </w:pPr>
+    </w:lvl>
+    <w:lvl w:ilvl="7" w:tplc="040C0019" w:tentative="1">
+      <w:start w:val="1"/>
+      <w:numFmt w:val="lowerLetter"/>
+      <w:lvlText w:val="%8."/>
+      <w:lvlJc w:val="left"/>
+      <w:pPr>
+        <w:ind w:left="5760" w:hanging="360"/>
+      </w:pPr>
+    </w:lvl>
+    <w:lvl w:ilvl="8" w:tplc="040C001B" w:tentative="1">
+      <w:start w:val="1"/>
+      <w:numFmt w:val="lowerRoman"/>
+      <w:lvlText w:val="%9."/>
+      <w:lvlJc w:val="right"/>
+      <w:pPr>
+        <w:ind w:left="6480" w:hanging="180"/>
+      </w:pPr>
+    </w:lvl>
+  </w:abstractNum>
+  <w:abstractNum w:abstractNumId="5">
     <w:nsid w:val="45B57E2F"/>
     <w:multiLevelType w:val="hybridMultilevel"/>
     <w:tmpl w:val="161688E6"/>
@@ -15261,16 +16515,22 @@
     </w:lvl>
   </w:abstractNum>
   <w:num w:numId="1">
+    <w:abstractNumId w:val="5"/>
+  </w:num>
+  <w:num w:numId="2">
+    <w:abstractNumId w:val="1"/>
+  </w:num>
+  <w:num w:numId="3">
+    <w:abstractNumId w:val="2"/>
+  </w:num>
+  <w:num w:numId="4">
     <w:abstractNumId w:val="3"/>
   </w:num>
-  <w:num w:numId="2">
+  <w:num w:numId="5">
+    <w:abstractNumId w:val="4"/>
+  </w:num>
+  <w:num w:numId="6">
     <w:abstractNumId w:val="0"/>
-  </w:num>
-  <w:num w:numId="3">
-    <w:abstractNumId w:val="1"/>
-  </w:num>
-  <w:num w:numId="4">
-    <w:abstractNumId w:val="2"/>
   </w:num>
 </w:numbering>
 </file>

</xml_diff>

<commit_message>
started the frontend pages
</commit_message>
<xml_diff>
--- a/requirements 29052025.docx
+++ b/requirements 29052025.docx
@@ -168,6 +168,8 @@
           <w:lang w:eastAsia="fr-FR"/>
         </w:rPr>
       </w:pPr>
+      <w:proofErr w:type="spellStart"/>
+      <w:proofErr w:type="gramStart"/>
       <w:r>
         <w:rPr>
           <w:rFonts w:ascii="Consolas" w:eastAsia="Times New Roman" w:hAnsi="Consolas" w:cs="Times New Roman"/>
@@ -198,6 +200,7 @@
         </w:rPr>
         <w:t>create</w:t>
       </w:r>
+      <w:proofErr w:type="spellEnd"/>
       <w:r>
         <w:rPr>
           <w:rFonts w:ascii="Consolas" w:eastAsia="Times New Roman" w:hAnsi="Consolas" w:cs="Times New Roman"/>
@@ -208,6 +211,7 @@
         </w:rPr>
         <w:t>(</w:t>
       </w:r>
+      <w:proofErr w:type="gramEnd"/>
       <w:r>
         <w:rPr>
           <w:rFonts w:ascii="Consolas" w:eastAsia="Times New Roman" w:hAnsi="Consolas" w:cs="Times New Roman"/>
@@ -216,8 +220,9 @@
           <w:szCs w:val="21"/>
           <w:lang w:eastAsia="fr-FR"/>
         </w:rPr>
-        <w:t>"eauFacture</w:t>
-      </w:r>
+        <w:t>"</w:t>
+      </w:r>
+      <w:proofErr w:type="spellStart"/>
       <w:r>
         <w:rPr>
           <w:rFonts w:ascii="Consolas" w:eastAsia="Times New Roman" w:hAnsi="Consolas" w:cs="Times New Roman"/>
@@ -226,8 +231,19 @@
           <w:szCs w:val="21"/>
           <w:lang w:eastAsia="fr-FR"/>
         </w:rPr>
+        <w:t>eauFacture</w:t>
+      </w:r>
+      <w:r>
+        <w:rPr>
+          <w:rFonts w:ascii="Consolas" w:eastAsia="Times New Roman" w:hAnsi="Consolas" w:cs="Times New Roman"/>
+          <w:color w:val="A31515"/>
+          <w:sz w:val="21"/>
+          <w:szCs w:val="21"/>
+          <w:lang w:eastAsia="fr-FR"/>
+        </w:rPr>
         <w:t>s</w:t>
       </w:r>
+      <w:proofErr w:type="spellEnd"/>
       <w:r>
         <w:rPr>
           <w:rFonts w:ascii="Consolas" w:eastAsia="Times New Roman" w:hAnsi="Consolas" w:cs="Times New Roman"/>
@@ -297,6 +313,8 @@
         </w:rPr>
         <w:t xml:space="preserve">                </w:t>
       </w:r>
+      <w:proofErr w:type="spellStart"/>
+      <w:proofErr w:type="gramStart"/>
       <w:r>
         <w:rPr>
           <w:rFonts w:ascii="Consolas" w:eastAsia="Times New Roman" w:hAnsi="Consolas" w:cs="Times New Roman"/>
@@ -307,6 +325,8 @@
         </w:rPr>
         <w:t>batiment</w:t>
       </w:r>
+      <w:proofErr w:type="spellEnd"/>
+      <w:proofErr w:type="gramEnd"/>
       <w:r>
         <w:rPr>
           <w:rFonts w:ascii="Consolas" w:eastAsia="Times New Roman" w:hAnsi="Consolas" w:cs="Times New Roman"/>
@@ -381,6 +401,8 @@
         </w:rPr>
         <w:t xml:space="preserve">                </w:t>
       </w:r>
+      <w:proofErr w:type="spellStart"/>
+      <w:proofErr w:type="gramStart"/>
       <w:r>
         <w:rPr>
           <w:rFonts w:ascii="Consolas" w:eastAsia="Times New Roman" w:hAnsi="Consolas" w:cs="Times New Roman"/>
@@ -391,6 +413,8 @@
         </w:rPr>
         <w:t>nro_compteur</w:t>
       </w:r>
+      <w:proofErr w:type="spellEnd"/>
+      <w:proofErr w:type="gramEnd"/>
       <w:r>
         <w:rPr>
           <w:rFonts w:ascii="Consolas" w:eastAsia="Times New Roman" w:hAnsi="Consolas" w:cs="Times New Roman"/>
@@ -445,6 +469,8 @@
         </w:rPr>
         <w:t xml:space="preserve">                </w:t>
       </w:r>
+      <w:proofErr w:type="spellStart"/>
+      <w:proofErr w:type="gramStart"/>
       <w:r>
         <w:rPr>
           <w:rFonts w:ascii="Consolas" w:eastAsia="Times New Roman" w:hAnsi="Consolas" w:cs="Times New Roman"/>
@@ -455,6 +481,8 @@
         </w:rPr>
         <w:t>ancien_index</w:t>
       </w:r>
+      <w:proofErr w:type="spellEnd"/>
+      <w:proofErr w:type="gramEnd"/>
       <w:r>
         <w:rPr>
           <w:rFonts w:ascii="Consolas" w:eastAsia="Times New Roman" w:hAnsi="Consolas" w:cs="Times New Roman"/>
@@ -509,6 +537,8 @@
         </w:rPr>
         <w:t xml:space="preserve">                </w:t>
       </w:r>
+      <w:proofErr w:type="spellStart"/>
+      <w:proofErr w:type="gramStart"/>
       <w:r>
         <w:rPr>
           <w:rFonts w:ascii="Consolas" w:eastAsia="Times New Roman" w:hAnsi="Consolas" w:cs="Times New Roman"/>
@@ -519,6 +549,8 @@
         </w:rPr>
         <w:t>nouvel_index</w:t>
       </w:r>
+      <w:proofErr w:type="spellEnd"/>
+      <w:proofErr w:type="gramEnd"/>
       <w:r>
         <w:rPr>
           <w:rFonts w:ascii="Consolas" w:eastAsia="Times New Roman" w:hAnsi="Consolas" w:cs="Times New Roman"/>
@@ -573,6 +605,7 @@
         </w:rPr>
         <w:t xml:space="preserve">                </w:t>
       </w:r>
+      <w:proofErr w:type="gramStart"/>
       <w:r>
         <w:rPr>
           <w:rFonts w:ascii="Consolas" w:eastAsia="Times New Roman" w:hAnsi="Consolas" w:cs="Times New Roman"/>
@@ -583,6 +616,7 @@
         </w:rPr>
         <w:t>consommation</w:t>
       </w:r>
+      <w:proofErr w:type="gramEnd"/>
       <w:r>
         <w:rPr>
           <w:rFonts w:ascii="Consolas" w:eastAsia="Times New Roman" w:hAnsi="Consolas" w:cs="Times New Roman"/>
@@ -637,6 +671,7 @@
         </w:rPr>
         <w:t xml:space="preserve">                </w:t>
       </w:r>
+      <w:proofErr w:type="gramStart"/>
       <w:r>
         <w:rPr>
           <w:rFonts w:ascii="Consolas" w:eastAsia="Times New Roman" w:hAnsi="Consolas" w:cs="Times New Roman"/>
@@ -647,6 +682,7 @@
         </w:rPr>
         <w:t>montant</w:t>
       </w:r>
+      <w:proofErr w:type="gramEnd"/>
       <w:r>
         <w:rPr>
           <w:rFonts w:ascii="Consolas" w:eastAsia="Times New Roman" w:hAnsi="Consolas" w:cs="Times New Roman"/>
@@ -701,6 +737,8 @@
         </w:rPr>
         <w:t xml:space="preserve">                </w:t>
       </w:r>
+      <w:proofErr w:type="spellStart"/>
+      <w:proofErr w:type="gramStart"/>
       <w:r>
         <w:rPr>
           <w:rFonts w:ascii="Consolas" w:eastAsia="Times New Roman" w:hAnsi="Consolas" w:cs="Times New Roman"/>
@@ -711,6 +749,8 @@
         </w:rPr>
         <w:t>periode_debut</w:t>
       </w:r>
+      <w:proofErr w:type="spellEnd"/>
+      <w:proofErr w:type="gramEnd"/>
       <w:r>
         <w:rPr>
           <w:rFonts w:ascii="Consolas" w:eastAsia="Times New Roman" w:hAnsi="Consolas" w:cs="Times New Roman"/>
@@ -765,6 +805,8 @@
         </w:rPr>
         <w:t xml:space="preserve">                </w:t>
       </w:r>
+      <w:proofErr w:type="spellStart"/>
+      <w:proofErr w:type="gramStart"/>
       <w:r>
         <w:rPr>
           <w:rFonts w:ascii="Consolas" w:eastAsia="Times New Roman" w:hAnsi="Consolas" w:cs="Times New Roman"/>
@@ -775,6 +817,8 @@
         </w:rPr>
         <w:t>periode_fin</w:t>
       </w:r>
+      <w:proofErr w:type="spellEnd"/>
+      <w:proofErr w:type="gramEnd"/>
       <w:r>
         <w:rPr>
           <w:rFonts w:ascii="Consolas" w:eastAsia="Times New Roman" w:hAnsi="Consolas" w:cs="Times New Roman"/>
@@ -829,6 +873,7 @@
         </w:rPr>
         <w:t xml:space="preserve">                </w:t>
       </w:r>
+      <w:proofErr w:type="gramStart"/>
       <w:r>
         <w:rPr>
           <w:rFonts w:ascii="Consolas" w:eastAsia="Times New Roman" w:hAnsi="Consolas" w:cs="Times New Roman"/>
@@ -839,6 +884,7 @@
         </w:rPr>
         <w:t>services</w:t>
       </w:r>
+      <w:proofErr w:type="gramEnd"/>
       <w:r>
         <w:rPr>
           <w:rFonts w:ascii="Consolas" w:eastAsia="Times New Roman" w:hAnsi="Consolas" w:cs="Times New Roman"/>
@@ -970,6 +1016,8 @@
           <w:lang w:eastAsia="fr-FR"/>
         </w:rPr>
       </w:pPr>
+      <w:proofErr w:type="spellStart"/>
+      <w:proofErr w:type="gramStart"/>
       <w:r>
         <w:rPr>
           <w:rFonts w:ascii="Consolas" w:eastAsia="Times New Roman" w:hAnsi="Consolas" w:cs="Times New Roman"/>
@@ -1000,6 +1048,7 @@
         </w:rPr>
         <w:t>create</w:t>
       </w:r>
+      <w:proofErr w:type="spellEnd"/>
       <w:r>
         <w:rPr>
           <w:rFonts w:ascii="Consolas" w:eastAsia="Times New Roman" w:hAnsi="Consolas" w:cs="Times New Roman"/>
@@ -1010,6 +1059,7 @@
         </w:rPr>
         <w:t>(</w:t>
       </w:r>
+      <w:proofErr w:type="gramEnd"/>
       <w:r>
         <w:rPr>
           <w:rFonts w:ascii="Consolas" w:eastAsia="Times New Roman" w:hAnsi="Consolas" w:cs="Times New Roman"/>
@@ -1098,6 +1148,7 @@
         </w:rPr>
         <w:t xml:space="preserve">                </w:t>
       </w:r>
+      <w:proofErr w:type="gramStart"/>
       <w:r>
         <w:rPr>
           <w:rFonts w:ascii="Consolas" w:eastAsia="Times New Roman" w:hAnsi="Consolas" w:cs="Times New Roman"/>
@@ -1116,7 +1167,18 @@
           <w:szCs w:val="21"/>
           <w:lang w:eastAsia="fr-FR"/>
         </w:rPr>
-        <w:t>:1</w:t>
+        <w:t>:</w:t>
+      </w:r>
+      <w:proofErr w:type="gramEnd"/>
+      <w:r>
+        <w:rPr>
+          <w:rFonts w:ascii="Consolas" w:eastAsia="Times New Roman" w:hAnsi="Consolas" w:cs="Times New Roman"/>
+          <w:color w:val="3B3B3B"/>
+          <w:sz w:val="21"/>
+          <w:szCs w:val="21"/>
+          <w:lang w:eastAsia="fr-FR"/>
+        </w:rPr>
+        <w:t>1</w:t>
       </w:r>
       <w:r>
         <w:rPr>
@@ -1172,7 +1234,29 @@
           <w:lang w:eastAsia="fr-FR"/>
         </w:rPr>
         <w:tab/>
-        <w:t xml:space="preserve"> nom </w:t>
+        <w:t xml:space="preserve"> </w:t>
+      </w:r>
+      <w:proofErr w:type="gramStart"/>
+      <w:r>
+        <w:rPr>
+          <w:rFonts w:ascii="Consolas" w:eastAsia="Times New Roman" w:hAnsi="Consolas" w:cs="Times New Roman"/>
+          <w:color w:val="001080"/>
+          <w:sz w:val="21"/>
+          <w:szCs w:val="21"/>
+          <w:lang w:eastAsia="fr-FR"/>
+        </w:rPr>
+        <w:t>nom</w:t>
+      </w:r>
+      <w:proofErr w:type="gramEnd"/>
+      <w:r>
+        <w:rPr>
+          <w:rFonts w:ascii="Consolas" w:eastAsia="Times New Roman" w:hAnsi="Consolas" w:cs="Times New Roman"/>
+          <w:color w:val="001080"/>
+          <w:sz w:val="21"/>
+          <w:szCs w:val="21"/>
+          <w:lang w:eastAsia="fr-FR"/>
+        </w:rPr>
+        <w:t> </w:t>
       </w:r>
       <w:r>
         <w:rPr>
@@ -1192,7 +1276,29 @@
           <w:szCs w:val="21"/>
           <w:lang w:eastAsia="fr-FR"/>
         </w:rPr>
-        <w:t xml:space="preserve"> ‘batiment principal services centraux’</w:t>
+        <w:t xml:space="preserve"> ‘</w:t>
+      </w:r>
+      <w:proofErr w:type="spellStart"/>
+      <w:r>
+        <w:rPr>
+          <w:rFonts w:ascii="Consolas" w:eastAsia="Times New Roman" w:hAnsi="Consolas" w:cs="Times New Roman"/>
+          <w:color w:val="3B3B3B"/>
+          <w:sz w:val="21"/>
+          <w:szCs w:val="21"/>
+          <w:lang w:eastAsia="fr-FR"/>
+        </w:rPr>
+        <w:t>batiment</w:t>
+      </w:r>
+      <w:proofErr w:type="spellEnd"/>
+      <w:r>
+        <w:rPr>
+          <w:rFonts w:ascii="Consolas" w:eastAsia="Times New Roman" w:hAnsi="Consolas" w:cs="Times New Roman"/>
+          <w:color w:val="3B3B3B"/>
+          <w:sz w:val="21"/>
+          <w:szCs w:val="21"/>
+          <w:lang w:eastAsia="fr-FR"/>
+        </w:rPr>
+        <w:t xml:space="preserve"> principal services centraux’</w:t>
       </w:r>
     </w:p>
     <w:p>
@@ -1218,15 +1324,27 @@
         </w:rPr>
         <w:t xml:space="preserve">                </w:t>
       </w:r>
-      <w:r>
-        <w:rPr>
-          <w:rFonts w:ascii="Consolas" w:eastAsia="Times New Roman" w:hAnsi="Consolas" w:cs="Times New Roman"/>
-          <w:color w:val="001080"/>
-          <w:sz w:val="21"/>
-          <w:szCs w:val="21"/>
-          <w:lang w:eastAsia="fr-FR"/>
-        </w:rPr>
-        <w:t>structures : [‘’,’’,’’]</w:t>
+      <w:proofErr w:type="gramStart"/>
+      <w:r>
+        <w:rPr>
+          <w:rFonts w:ascii="Consolas" w:eastAsia="Times New Roman" w:hAnsi="Consolas" w:cs="Times New Roman"/>
+          <w:color w:val="001080"/>
+          <w:sz w:val="21"/>
+          <w:szCs w:val="21"/>
+          <w:lang w:eastAsia="fr-FR"/>
+        </w:rPr>
+        <w:t>structures</w:t>
+      </w:r>
+      <w:proofErr w:type="gramEnd"/>
+      <w:r>
+        <w:rPr>
+          <w:rFonts w:ascii="Consolas" w:eastAsia="Times New Roman" w:hAnsi="Consolas" w:cs="Times New Roman"/>
+          <w:color w:val="001080"/>
+          <w:sz w:val="21"/>
+          <w:szCs w:val="21"/>
+          <w:lang w:eastAsia="fr-FR"/>
+        </w:rPr>
+        <w:t> : [‘’,’’,’’]</w:t>
       </w:r>
       <w:r>
         <w:rPr>
@@ -1345,7 +1463,29 @@
           <w:lang w:eastAsia="fr-FR"/>
         </w:rPr>
         <w:tab/>
-        <w:t xml:space="preserve"> répartitions :{</w:t>
+        <w:t xml:space="preserve"> </w:t>
+      </w:r>
+      <w:proofErr w:type="gramStart"/>
+      <w:r>
+        <w:rPr>
+          <w:rFonts w:ascii="Consolas" w:eastAsia="Times New Roman" w:hAnsi="Consolas" w:cs="Times New Roman"/>
+          <w:color w:val="001080"/>
+          <w:sz w:val="21"/>
+          <w:szCs w:val="21"/>
+          <w:lang w:eastAsia="fr-FR"/>
+        </w:rPr>
+        <w:t>répartitions</w:t>
+      </w:r>
+      <w:proofErr w:type="gramEnd"/>
+      <w:r>
+        <w:rPr>
+          <w:rFonts w:ascii="Consolas" w:eastAsia="Times New Roman" w:hAnsi="Consolas" w:cs="Times New Roman"/>
+          <w:color w:val="001080"/>
+          <w:sz w:val="21"/>
+          <w:szCs w:val="21"/>
+          <w:lang w:eastAsia="fr-FR"/>
+        </w:rPr>
+        <w:t> :{</w:t>
       </w:r>
     </w:p>
     <w:p>
@@ -1400,7 +1540,29 @@
           <w:lang w:eastAsia="fr-FR"/>
         </w:rPr>
         <w:tab/>
-        <w:t>‘bureaux’ :18,</w:t>
+        <w:t>‘</w:t>
+      </w:r>
+      <w:proofErr w:type="gramStart"/>
+      <w:r>
+        <w:rPr>
+          <w:rFonts w:ascii="Consolas" w:eastAsia="Times New Roman" w:hAnsi="Consolas" w:cs="Times New Roman"/>
+          <w:color w:val="001080"/>
+          <w:sz w:val="21"/>
+          <w:szCs w:val="21"/>
+          <w:lang w:eastAsia="fr-FR"/>
+        </w:rPr>
+        <w:t>bureaux</w:t>
+      </w:r>
+      <w:proofErr w:type="gramEnd"/>
+      <w:r>
+        <w:rPr>
+          <w:rFonts w:ascii="Consolas" w:eastAsia="Times New Roman" w:hAnsi="Consolas" w:cs="Times New Roman"/>
+          <w:color w:val="001080"/>
+          <w:sz w:val="21"/>
+          <w:szCs w:val="21"/>
+          <w:lang w:eastAsia="fr-FR"/>
+        </w:rPr>
+        <w:t>’ :18,</w:t>
       </w:r>
     </w:p>
     <w:p>
@@ -1457,6 +1619,7 @@
         <w:tab/>
         <w:t>‘</w:t>
       </w:r>
+      <w:proofErr w:type="gramStart"/>
       <w:r>
         <w:rPr>
           <w:rFonts w:ascii="Consolas" w:eastAsia="Times New Roman" w:hAnsi="Consolas" w:cs="Times New Roman"/>
@@ -1467,6 +1630,7 @@
         </w:rPr>
         <w:t>toilettes</w:t>
       </w:r>
+      <w:proofErr w:type="gramEnd"/>
       <w:r>
         <w:rPr>
           <w:rFonts w:ascii="Consolas" w:eastAsia="Times New Roman" w:hAnsi="Consolas" w:cs="Times New Roman"/>
@@ -1530,7 +1694,31 @@
           <w:lang w:eastAsia="fr-FR"/>
         </w:rPr>
         <w:tab/>
-        <w:t>‘salle_conferences’ :1,</w:t>
+        <w:t>‘</w:t>
+      </w:r>
+      <w:proofErr w:type="spellStart"/>
+      <w:proofErr w:type="gramStart"/>
+      <w:r>
+        <w:rPr>
+          <w:rFonts w:ascii="Consolas" w:eastAsia="Times New Roman" w:hAnsi="Consolas" w:cs="Times New Roman"/>
+          <w:color w:val="001080"/>
+          <w:sz w:val="21"/>
+          <w:szCs w:val="21"/>
+          <w:lang w:eastAsia="fr-FR"/>
+        </w:rPr>
+        <w:t>salle_conferences</w:t>
+      </w:r>
+      <w:proofErr w:type="spellEnd"/>
+      <w:proofErr w:type="gramEnd"/>
+      <w:r>
+        <w:rPr>
+          <w:rFonts w:ascii="Consolas" w:eastAsia="Times New Roman" w:hAnsi="Consolas" w:cs="Times New Roman"/>
+          <w:color w:val="001080"/>
+          <w:sz w:val="21"/>
+          <w:szCs w:val="21"/>
+          <w:lang w:eastAsia="fr-FR"/>
+        </w:rPr>
+        <w:t>’ :1,</w:t>
       </w:r>
     </w:p>
     <w:p>
@@ -1585,7 +1773,29 @@
           <w:lang w:eastAsia="fr-FR"/>
         </w:rPr>
         <w:tab/>
-        <w:t>‘bibliothèque’ : 1,</w:t>
+        <w:t>‘</w:t>
+      </w:r>
+      <w:proofErr w:type="gramStart"/>
+      <w:r>
+        <w:rPr>
+          <w:rFonts w:ascii="Consolas" w:eastAsia="Times New Roman" w:hAnsi="Consolas" w:cs="Times New Roman"/>
+          <w:color w:val="001080"/>
+          <w:sz w:val="21"/>
+          <w:szCs w:val="21"/>
+          <w:lang w:eastAsia="fr-FR"/>
+        </w:rPr>
+        <w:t>bibliothèque</w:t>
+      </w:r>
+      <w:proofErr w:type="gramEnd"/>
+      <w:r>
+        <w:rPr>
+          <w:rFonts w:ascii="Consolas" w:eastAsia="Times New Roman" w:hAnsi="Consolas" w:cs="Times New Roman"/>
+          <w:color w:val="001080"/>
+          <w:sz w:val="21"/>
+          <w:szCs w:val="21"/>
+          <w:lang w:eastAsia="fr-FR"/>
+        </w:rPr>
+        <w:t>’ : 1,</w:t>
       </w:r>
     </w:p>
     <w:p>
@@ -1640,7 +1850,29 @@
           <w:lang w:eastAsia="fr-FR"/>
         </w:rPr>
         <w:tab/>
-        <w:t>‘parking’ : 01</w:t>
+        <w:t>‘</w:t>
+      </w:r>
+      <w:proofErr w:type="gramStart"/>
+      <w:r>
+        <w:rPr>
+          <w:rFonts w:ascii="Consolas" w:eastAsia="Times New Roman" w:hAnsi="Consolas" w:cs="Times New Roman"/>
+          <w:color w:val="001080"/>
+          <w:sz w:val="21"/>
+          <w:szCs w:val="21"/>
+          <w:lang w:eastAsia="fr-FR"/>
+        </w:rPr>
+        <w:t>parking</w:t>
+      </w:r>
+      <w:proofErr w:type="gramEnd"/>
+      <w:r>
+        <w:rPr>
+          <w:rFonts w:ascii="Consolas" w:eastAsia="Times New Roman" w:hAnsi="Consolas" w:cs="Times New Roman"/>
+          <w:color w:val="001080"/>
+          <w:sz w:val="21"/>
+          <w:szCs w:val="21"/>
+          <w:lang w:eastAsia="fr-FR"/>
+        </w:rPr>
+        <w:t>’ : 01</w:t>
       </w:r>
       <w:r>
         <w:rPr>
@@ -1705,7 +1937,31 @@
           <w:lang w:eastAsia="fr-FR"/>
         </w:rPr>
         <w:tab/>
-        <w:t>‘salle_attente’ :01</w:t>
+        <w:t>‘</w:t>
+      </w:r>
+      <w:proofErr w:type="spellStart"/>
+      <w:proofErr w:type="gramStart"/>
+      <w:r>
+        <w:rPr>
+          <w:rFonts w:ascii="Consolas" w:eastAsia="Times New Roman" w:hAnsi="Consolas" w:cs="Times New Roman"/>
+          <w:color w:val="001080"/>
+          <w:sz w:val="21"/>
+          <w:szCs w:val="21"/>
+          <w:lang w:eastAsia="fr-FR"/>
+        </w:rPr>
+        <w:t>salle_attente</w:t>
+      </w:r>
+      <w:proofErr w:type="spellEnd"/>
+      <w:proofErr w:type="gramEnd"/>
+      <w:r>
+        <w:rPr>
+          <w:rFonts w:ascii="Consolas" w:eastAsia="Times New Roman" w:hAnsi="Consolas" w:cs="Times New Roman"/>
+          <w:color w:val="001080"/>
+          <w:sz w:val="21"/>
+          <w:szCs w:val="21"/>
+          <w:lang w:eastAsia="fr-FR"/>
+        </w:rPr>
+        <w:t>’ :01</w:t>
       </w:r>
     </w:p>
     <w:p>
@@ -1767,7 +2023,18 @@
           <w:szCs w:val="21"/>
           <w:lang w:eastAsia="fr-FR"/>
         </w:rPr>
-        <w:t>installations :</w:t>
+        <w:t>installations </w:t>
+      </w:r>
+      <w:proofErr w:type="gramStart"/>
+      <w:r>
+        <w:rPr>
+          <w:rFonts w:ascii="Consolas" w:eastAsia="Times New Roman" w:hAnsi="Consolas" w:cs="Times New Roman"/>
+          <w:color w:val="001080"/>
+          <w:sz w:val="21"/>
+          <w:szCs w:val="21"/>
+          <w:lang w:eastAsia="fr-FR"/>
+        </w:rPr>
+        <w:t>:</w:t>
       </w:r>
       <w:r>
         <w:rPr>
@@ -1779,6 +2046,7 @@
         </w:rPr>
         <w:t>[</w:t>
       </w:r>
+      <w:proofErr w:type="gramEnd"/>
     </w:p>
     <w:p>
       <w:pPr>
@@ -1821,17 +2089,51 @@
           <w:szCs w:val="21"/>
           <w:lang w:eastAsia="fr-FR"/>
         </w:rPr>
-        <w:t>‘electrique’</w:t>
-      </w:r>
-      <w:r>
-        <w:rPr>
-          <w:rFonts w:ascii="Consolas" w:eastAsia="Times New Roman" w:hAnsi="Consolas" w:cs="Times New Roman"/>
-          <w:color w:val="001080"/>
-          <w:sz w:val="21"/>
-          <w:szCs w:val="21"/>
-          <w:lang w:eastAsia="fr-FR"/>
-        </w:rPr>
-        <w:t>,description :’’,images :[]},</w:t>
+        <w:t>‘</w:t>
+      </w:r>
+      <w:proofErr w:type="spellStart"/>
+      <w:r>
+        <w:rPr>
+          <w:rFonts w:ascii="Consolas" w:eastAsia="Times New Roman" w:hAnsi="Consolas" w:cs="Times New Roman"/>
+          <w:color w:val="001080"/>
+          <w:sz w:val="21"/>
+          <w:szCs w:val="21"/>
+          <w:lang w:eastAsia="fr-FR"/>
+        </w:rPr>
+        <w:t>electrique</w:t>
+      </w:r>
+      <w:proofErr w:type="spellEnd"/>
+      <w:r>
+        <w:rPr>
+          <w:rFonts w:ascii="Consolas" w:eastAsia="Times New Roman" w:hAnsi="Consolas" w:cs="Times New Roman"/>
+          <w:color w:val="001080"/>
+          <w:sz w:val="21"/>
+          <w:szCs w:val="21"/>
+          <w:lang w:eastAsia="fr-FR"/>
+        </w:rPr>
+        <w:t>’</w:t>
+      </w:r>
+      <w:proofErr w:type="gramStart"/>
+      <w:r>
+        <w:rPr>
+          <w:rFonts w:ascii="Consolas" w:eastAsia="Times New Roman" w:hAnsi="Consolas" w:cs="Times New Roman"/>
+          <w:color w:val="001080"/>
+          <w:sz w:val="21"/>
+          <w:szCs w:val="21"/>
+          <w:lang w:eastAsia="fr-FR"/>
+        </w:rPr>
+        <w:t>,description</w:t>
+      </w:r>
+      <w:proofErr w:type="gramEnd"/>
+      <w:r>
+        <w:rPr>
+          <w:rFonts w:ascii="Consolas" w:eastAsia="Times New Roman" w:hAnsi="Consolas" w:cs="Times New Roman"/>
+          <w:color w:val="001080"/>
+          <w:sz w:val="21"/>
+          <w:szCs w:val="21"/>
+          <w:lang w:eastAsia="fr-FR"/>
+        </w:rPr>
+        <w:t> :’’,images :[]},</w:t>
       </w:r>
     </w:p>
     <w:p>
@@ -1896,7 +2198,29 @@
           <w:szCs w:val="21"/>
           <w:lang w:eastAsia="fr-FR"/>
         </w:rPr>
-        <w:t>description :’’,images},</w:t>
+        <w:t>description :’’</w:t>
+      </w:r>
+      <w:proofErr w:type="gramStart"/>
+      <w:r>
+        <w:rPr>
+          <w:rFonts w:ascii="Consolas" w:eastAsia="Times New Roman" w:hAnsi="Consolas" w:cs="Times New Roman"/>
+          <w:color w:val="001080"/>
+          <w:sz w:val="21"/>
+          <w:szCs w:val="21"/>
+          <w:lang w:eastAsia="fr-FR"/>
+        </w:rPr>
+        <w:t>,images</w:t>
+      </w:r>
+      <w:proofErr w:type="gramEnd"/>
+      <w:r>
+        <w:rPr>
+          <w:rFonts w:ascii="Consolas" w:eastAsia="Times New Roman" w:hAnsi="Consolas" w:cs="Times New Roman"/>
+          <w:color w:val="001080"/>
+          <w:sz w:val="21"/>
+          <w:szCs w:val="21"/>
+          <w:lang w:eastAsia="fr-FR"/>
+        </w:rPr>
+        <w:t>},</w:t>
       </w:r>
     </w:p>
     <w:p>
@@ -1923,6 +2247,7 @@
         <w:lastRenderedPageBreak/>
         <w:t>{‘nature’ :‘</w:t>
       </w:r>
+      <w:proofErr w:type="spellStart"/>
       <w:r>
         <w:rPr>
           <w:rFonts w:ascii="Consolas" w:eastAsia="Times New Roman" w:hAnsi="Consolas" w:cs="Times New Roman"/>
@@ -1933,6 +2258,7 @@
         </w:rPr>
         <w:t>telephone</w:t>
       </w:r>
+      <w:proofErr w:type="spellEnd"/>
       <w:r>
         <w:rPr>
           <w:rFonts w:ascii="Consolas" w:eastAsia="Times New Roman" w:hAnsi="Consolas" w:cs="Times New Roman"/>
@@ -1981,7 +2307,29 @@
           <w:szCs w:val="21"/>
           <w:lang w:eastAsia="fr-FR"/>
         </w:rPr>
-        <w:t>’,images},</w:t>
+        <w:t>’</w:t>
+      </w:r>
+      <w:proofErr w:type="gramStart"/>
+      <w:r>
+        <w:rPr>
+          <w:rFonts w:ascii="Consolas" w:eastAsia="Times New Roman" w:hAnsi="Consolas" w:cs="Times New Roman"/>
+          <w:color w:val="001080"/>
+          <w:sz w:val="21"/>
+          <w:szCs w:val="21"/>
+          <w:lang w:eastAsia="fr-FR"/>
+        </w:rPr>
+        <w:t>,images</w:t>
+      </w:r>
+      <w:proofErr w:type="gramEnd"/>
+      <w:r>
+        <w:rPr>
+          <w:rFonts w:ascii="Consolas" w:eastAsia="Times New Roman" w:hAnsi="Consolas" w:cs="Times New Roman"/>
+          <w:color w:val="001080"/>
+          <w:sz w:val="21"/>
+          <w:szCs w:val="21"/>
+          <w:lang w:eastAsia="fr-FR"/>
+        </w:rPr>
+        <w:t>},</w:t>
       </w:r>
     </w:p>
     <w:p>
@@ -2021,15 +2369,27 @@
           <w:lang w:eastAsia="fr-FR"/>
         </w:rPr>
       </w:pPr>
-      <w:r>
-        <w:rPr>
-          <w:rFonts w:ascii="Consolas" w:eastAsia="Times New Roman" w:hAnsi="Consolas" w:cs="Times New Roman"/>
-          <w:color w:val="001080"/>
-          <w:sz w:val="21"/>
-          <w:szCs w:val="21"/>
-          <w:lang w:eastAsia="fr-FR"/>
-        </w:rPr>
-        <w:t xml:space="preserve">nature : ‘R+2’, </w:t>
+      <w:proofErr w:type="gramStart"/>
+      <w:r>
+        <w:rPr>
+          <w:rFonts w:ascii="Consolas" w:eastAsia="Times New Roman" w:hAnsi="Consolas" w:cs="Times New Roman"/>
+          <w:color w:val="001080"/>
+          <w:sz w:val="21"/>
+          <w:szCs w:val="21"/>
+          <w:lang w:eastAsia="fr-FR"/>
+        </w:rPr>
+        <w:t>nature</w:t>
+      </w:r>
+      <w:proofErr w:type="gramEnd"/>
+      <w:r>
+        <w:rPr>
+          <w:rFonts w:ascii="Consolas" w:eastAsia="Times New Roman" w:hAnsi="Consolas" w:cs="Times New Roman"/>
+          <w:color w:val="001080"/>
+          <w:sz w:val="21"/>
+          <w:szCs w:val="21"/>
+          <w:lang w:eastAsia="fr-FR"/>
+        </w:rPr>
+        <w:t xml:space="preserve"> : ‘R+2’, </w:t>
       </w:r>
     </w:p>
     <w:p>
@@ -2045,15 +2405,27 @@
           <w:lang w:eastAsia="fr-FR"/>
         </w:rPr>
       </w:pPr>
-      <w:r>
-        <w:rPr>
-          <w:rFonts w:ascii="Consolas" w:eastAsia="Times New Roman" w:hAnsi="Consolas" w:cs="Times New Roman"/>
-          <w:color w:val="001080"/>
-          <w:sz w:val="21"/>
-          <w:szCs w:val="21"/>
-          <w:lang w:eastAsia="fr-FR"/>
-        </w:rPr>
-        <w:t>localisation :’’</w:t>
+      <w:proofErr w:type="gramStart"/>
+      <w:r>
+        <w:rPr>
+          <w:rFonts w:ascii="Consolas" w:eastAsia="Times New Roman" w:hAnsi="Consolas" w:cs="Times New Roman"/>
+          <w:color w:val="001080"/>
+          <w:sz w:val="21"/>
+          <w:szCs w:val="21"/>
+          <w:lang w:eastAsia="fr-FR"/>
+        </w:rPr>
+        <w:t>localisation</w:t>
+      </w:r>
+      <w:proofErr w:type="gramEnd"/>
+      <w:r>
+        <w:rPr>
+          <w:rFonts w:ascii="Consolas" w:eastAsia="Times New Roman" w:hAnsi="Consolas" w:cs="Times New Roman"/>
+          <w:color w:val="001080"/>
+          <w:sz w:val="21"/>
+          <w:szCs w:val="21"/>
+          <w:lang w:eastAsia="fr-FR"/>
+        </w:rPr>
+        <w:t> :’’</w:t>
       </w:r>
       <w:r>
         <w:rPr>
@@ -2079,15 +2451,27 @@
           <w:lang w:eastAsia="fr-FR"/>
         </w:rPr>
       </w:pPr>
-      <w:r>
-        <w:rPr>
-          <w:rFonts w:ascii="Consolas" w:eastAsia="Times New Roman" w:hAnsi="Consolas" w:cs="Times New Roman"/>
-          <w:color w:val="001080"/>
-          <w:sz w:val="21"/>
-          <w:szCs w:val="21"/>
-          <w:lang w:eastAsia="fr-FR"/>
-        </w:rPr>
-        <w:t>appartenance :’individu’ ou ‘Etat’,</w:t>
+      <w:proofErr w:type="gramStart"/>
+      <w:r>
+        <w:rPr>
+          <w:rFonts w:ascii="Consolas" w:eastAsia="Times New Roman" w:hAnsi="Consolas" w:cs="Times New Roman"/>
+          <w:color w:val="001080"/>
+          <w:sz w:val="21"/>
+          <w:szCs w:val="21"/>
+          <w:lang w:eastAsia="fr-FR"/>
+        </w:rPr>
+        <w:t>appartenance</w:t>
+      </w:r>
+      <w:proofErr w:type="gramEnd"/>
+      <w:r>
+        <w:rPr>
+          <w:rFonts w:ascii="Consolas" w:eastAsia="Times New Roman" w:hAnsi="Consolas" w:cs="Times New Roman"/>
+          <w:color w:val="001080"/>
+          <w:sz w:val="21"/>
+          <w:szCs w:val="21"/>
+          <w:lang w:eastAsia="fr-FR"/>
+        </w:rPr>
+        <w:t> :’individu’ ou ‘Etat’,</w:t>
       </w:r>
     </w:p>
     <w:p>
@@ -2103,15 +2487,29 @@
           <w:lang w:eastAsia="fr-FR"/>
         </w:rPr>
       </w:pPr>
-      <w:r>
-        <w:rPr>
-          <w:rFonts w:ascii="Consolas" w:eastAsia="Times New Roman" w:hAnsi="Consolas" w:cs="Times New Roman"/>
-          <w:color w:val="001080"/>
-          <w:sz w:val="21"/>
-          <w:szCs w:val="21"/>
-          <w:lang w:eastAsia="fr-FR"/>
-        </w:rPr>
-        <w:t>retrocession : oui/non ; si oui la date</w:t>
+      <w:proofErr w:type="spellStart"/>
+      <w:proofErr w:type="gramStart"/>
+      <w:r>
+        <w:rPr>
+          <w:rFonts w:ascii="Consolas" w:eastAsia="Times New Roman" w:hAnsi="Consolas" w:cs="Times New Roman"/>
+          <w:color w:val="001080"/>
+          <w:sz w:val="21"/>
+          <w:szCs w:val="21"/>
+          <w:lang w:eastAsia="fr-FR"/>
+        </w:rPr>
+        <w:t>retrocession</w:t>
+      </w:r>
+      <w:proofErr w:type="spellEnd"/>
+      <w:proofErr w:type="gramEnd"/>
+      <w:r>
+        <w:rPr>
+          <w:rFonts w:ascii="Consolas" w:eastAsia="Times New Roman" w:hAnsi="Consolas" w:cs="Times New Roman"/>
+          <w:color w:val="001080"/>
+          <w:sz w:val="21"/>
+          <w:szCs w:val="21"/>
+          <w:lang w:eastAsia="fr-FR"/>
+        </w:rPr>
+        <w:t> : oui/non ; si oui la date</w:t>
       </w:r>
       <w:r>
         <w:rPr>
@@ -2137,15 +2535,27 @@
           <w:lang w:eastAsia="fr-FR"/>
         </w:rPr>
       </w:pPr>
-      <w:r>
-        <w:rPr>
-          <w:rFonts w:ascii="Consolas" w:eastAsia="Times New Roman" w:hAnsi="Consolas" w:cs="Times New Roman"/>
-          <w:color w:val="001080"/>
-          <w:sz w:val="21"/>
-          <w:szCs w:val="21"/>
-          <w:lang w:eastAsia="fr-FR"/>
-        </w:rPr>
-        <w:t>compteurs :</w:t>
+      <w:proofErr w:type="gramStart"/>
+      <w:r>
+        <w:rPr>
+          <w:rFonts w:ascii="Consolas" w:eastAsia="Times New Roman" w:hAnsi="Consolas" w:cs="Times New Roman"/>
+          <w:color w:val="001080"/>
+          <w:sz w:val="21"/>
+          <w:szCs w:val="21"/>
+          <w:lang w:eastAsia="fr-FR"/>
+        </w:rPr>
+        <w:t>compteurs</w:t>
+      </w:r>
+      <w:proofErr w:type="gramEnd"/>
+      <w:r>
+        <w:rPr>
+          <w:rFonts w:ascii="Consolas" w:eastAsia="Times New Roman" w:hAnsi="Consolas" w:cs="Times New Roman"/>
+          <w:color w:val="001080"/>
+          <w:sz w:val="21"/>
+          <w:szCs w:val="21"/>
+          <w:lang w:eastAsia="fr-FR"/>
+        </w:rPr>
+        <w:t> :</w:t>
       </w:r>
       <w:r>
         <w:rPr>
@@ -2179,7 +2589,29 @@
           <w:szCs w:val="21"/>
           <w:lang w:eastAsia="fr-FR"/>
         </w:rPr>
-        <w:t>image :’’, description :’’,position :’’}</w:t>
+        <w:t>image :’’, description :’’</w:t>
+      </w:r>
+      <w:proofErr w:type="gramStart"/>
+      <w:r>
+        <w:rPr>
+          <w:rFonts w:ascii="Consolas" w:eastAsia="Times New Roman" w:hAnsi="Consolas" w:cs="Times New Roman"/>
+          <w:color w:val="3B3B3B"/>
+          <w:sz w:val="21"/>
+          <w:szCs w:val="21"/>
+          <w:lang w:eastAsia="fr-FR"/>
+        </w:rPr>
+        <w:t>,position</w:t>
+      </w:r>
+      <w:proofErr w:type="gramEnd"/>
+      <w:r>
+        <w:rPr>
+          <w:rFonts w:ascii="Consolas" w:eastAsia="Times New Roman" w:hAnsi="Consolas" w:cs="Times New Roman"/>
+          <w:color w:val="3B3B3B"/>
+          <w:sz w:val="21"/>
+          <w:szCs w:val="21"/>
+          <w:lang w:eastAsia="fr-FR"/>
+        </w:rPr>
+        <w:t> :’’}</w:t>
       </w:r>
     </w:p>
     <w:p>
@@ -2219,6 +2651,7 @@
           <w:lang w:eastAsia="fr-FR"/>
         </w:rPr>
       </w:pPr>
+      <w:proofErr w:type="spellStart"/>
       <w:r>
         <w:rPr>
           <w:rFonts w:ascii="Consolas" w:eastAsia="Times New Roman" w:hAnsi="Consolas" w:cs="Times New Roman"/>
@@ -2227,8 +2660,31 @@
           <w:szCs w:val="21"/>
           <w:lang w:eastAsia="fr-FR"/>
         </w:rPr>
-        <w:t>equipements :[]</w:t>
-      </w:r>
+        <w:t>equipements</w:t>
+      </w:r>
+      <w:proofErr w:type="spellEnd"/>
+      <w:r>
+        <w:rPr>
+          <w:rFonts w:ascii="Consolas" w:eastAsia="Times New Roman" w:hAnsi="Consolas" w:cs="Times New Roman"/>
+          <w:color w:val="3B3B3B"/>
+          <w:sz w:val="21"/>
+          <w:szCs w:val="21"/>
+          <w:lang w:eastAsia="fr-FR"/>
+        </w:rPr>
+        <w:t> </w:t>
+      </w:r>
+      <w:proofErr w:type="gramStart"/>
+      <w:r>
+        <w:rPr>
+          <w:rFonts w:ascii="Consolas" w:eastAsia="Times New Roman" w:hAnsi="Consolas" w:cs="Times New Roman"/>
+          <w:color w:val="3B3B3B"/>
+          <w:sz w:val="21"/>
+          <w:szCs w:val="21"/>
+          <w:lang w:eastAsia="fr-FR"/>
+        </w:rPr>
+        <w:t>:[]</w:t>
+      </w:r>
+      <w:proofErr w:type="gramEnd"/>
     </w:p>
     <w:p>
       <w:pPr>
@@ -2303,6 +2759,8 @@
           <w:lang w:eastAsia="fr-FR"/>
         </w:rPr>
       </w:pPr>
+      <w:proofErr w:type="spellStart"/>
+      <w:proofErr w:type="gramStart"/>
       <w:r>
         <w:rPr>
           <w:rFonts w:ascii="Consolas" w:eastAsia="Times New Roman" w:hAnsi="Consolas" w:cs="Times New Roman"/>
@@ -2333,6 +2791,7 @@
         </w:rPr>
         <w:t>create</w:t>
       </w:r>
+      <w:proofErr w:type="spellEnd"/>
       <w:r>
         <w:rPr>
           <w:rFonts w:ascii="Consolas" w:eastAsia="Times New Roman" w:hAnsi="Consolas" w:cs="Times New Roman"/>
@@ -2343,6 +2802,7 @@
         </w:rPr>
         <w:t>(</w:t>
       </w:r>
+      <w:proofErr w:type="gramEnd"/>
       <w:r>
         <w:rPr>
           <w:rFonts w:ascii="Consolas" w:eastAsia="Times New Roman" w:hAnsi="Consolas" w:cs="Times New Roman"/>
@@ -2431,6 +2891,7 @@
         </w:rPr>
         <w:t xml:space="preserve">                </w:t>
       </w:r>
+      <w:proofErr w:type="gramStart"/>
       <w:r>
         <w:rPr>
           <w:rFonts w:ascii="Consolas" w:eastAsia="Times New Roman" w:hAnsi="Consolas" w:cs="Times New Roman"/>
@@ -2441,6 +2902,7 @@
         </w:rPr>
         <w:t>usage</w:t>
       </w:r>
+      <w:proofErr w:type="gramEnd"/>
       <w:r>
         <w:rPr>
           <w:rFonts w:ascii="Consolas" w:eastAsia="Times New Roman" w:hAnsi="Consolas" w:cs="Times New Roman"/>
@@ -2513,8 +2975,20 @@
           <w:szCs w:val="21"/>
           <w:lang w:eastAsia="fr-FR"/>
         </w:rPr>
-        <w:t>installations :[</w:t>
-      </w:r>
+        <w:t>installations </w:t>
+      </w:r>
+      <w:proofErr w:type="gramStart"/>
+      <w:r>
+        <w:rPr>
+          <w:rFonts w:ascii="Consolas" w:eastAsia="Times New Roman" w:hAnsi="Consolas" w:cs="Times New Roman"/>
+          <w:color w:val="001080"/>
+          <w:sz w:val="21"/>
+          <w:szCs w:val="21"/>
+          <w:lang w:eastAsia="fr-FR"/>
+        </w:rPr>
+        <w:t>:[</w:t>
+      </w:r>
+      <w:proofErr w:type="gramEnd"/>
     </w:p>
     <w:p>
       <w:pPr>
@@ -2538,7 +3012,29 @@
           <w:lang w:eastAsia="fr-FR"/>
         </w:rPr>
         <w:tab/>
-        <w:t>{‘nature’ :‘electrique’,</w:t>
+        <w:t>{‘nature’ :‘</w:t>
+      </w:r>
+      <w:proofErr w:type="spellStart"/>
+      <w:r>
+        <w:rPr>
+          <w:rFonts w:ascii="Consolas" w:eastAsia="Times New Roman" w:hAnsi="Consolas" w:cs="Times New Roman"/>
+          <w:color w:val="001080"/>
+          <w:sz w:val="21"/>
+          <w:szCs w:val="21"/>
+          <w:lang w:eastAsia="fr-FR"/>
+        </w:rPr>
+        <w:t>electrique</w:t>
+      </w:r>
+      <w:proofErr w:type="spellEnd"/>
+      <w:r>
+        <w:rPr>
+          <w:rFonts w:ascii="Consolas" w:eastAsia="Times New Roman" w:hAnsi="Consolas" w:cs="Times New Roman"/>
+          <w:color w:val="001080"/>
+          <w:sz w:val="21"/>
+          <w:szCs w:val="21"/>
+          <w:lang w:eastAsia="fr-FR"/>
+        </w:rPr>
+        <w:t>’,</w:t>
       </w:r>
       <w:r>
         <w:rPr>
@@ -2558,7 +3054,29 @@
           <w:szCs w:val="21"/>
           <w:lang w:eastAsia="fr-FR"/>
         </w:rPr>
-        <w:t>description :’’,images :[]},</w:t>
+        <w:t>description :’’</w:t>
+      </w:r>
+      <w:proofErr w:type="gramStart"/>
+      <w:r>
+        <w:rPr>
+          <w:rFonts w:ascii="Consolas" w:eastAsia="Times New Roman" w:hAnsi="Consolas" w:cs="Times New Roman"/>
+          <w:color w:val="001080"/>
+          <w:sz w:val="21"/>
+          <w:szCs w:val="21"/>
+          <w:lang w:eastAsia="fr-FR"/>
+        </w:rPr>
+        <w:t>,images</w:t>
+      </w:r>
+      <w:proofErr w:type="gramEnd"/>
+      <w:r>
+        <w:rPr>
+          <w:rFonts w:ascii="Consolas" w:eastAsia="Times New Roman" w:hAnsi="Consolas" w:cs="Times New Roman"/>
+          <w:color w:val="001080"/>
+          <w:sz w:val="21"/>
+          <w:szCs w:val="21"/>
+          <w:lang w:eastAsia="fr-FR"/>
+        </w:rPr>
+        <w:t> :[]},</w:t>
       </w:r>
     </w:p>
     <w:p>
@@ -2583,7 +3101,41 @@
           <w:lang w:eastAsia="fr-FR"/>
         </w:rPr>
         <w:tab/>
-        <w:t>{‘nature’ :‘sanitaire,description :’’,images},</w:t>
+        <w:t>{‘nature’ :‘</w:t>
+      </w:r>
+      <w:proofErr w:type="spellStart"/>
+      <w:r>
+        <w:rPr>
+          <w:rFonts w:ascii="Consolas" w:eastAsia="Times New Roman" w:hAnsi="Consolas" w:cs="Times New Roman"/>
+          <w:color w:val="001080"/>
+          <w:sz w:val="21"/>
+          <w:szCs w:val="21"/>
+          <w:lang w:eastAsia="fr-FR"/>
+        </w:rPr>
+        <w:t>sanitaire</w:t>
+      </w:r>
+      <w:proofErr w:type="gramStart"/>
+      <w:r>
+        <w:rPr>
+          <w:rFonts w:ascii="Consolas" w:eastAsia="Times New Roman" w:hAnsi="Consolas" w:cs="Times New Roman"/>
+          <w:color w:val="001080"/>
+          <w:sz w:val="21"/>
+          <w:szCs w:val="21"/>
+          <w:lang w:eastAsia="fr-FR"/>
+        </w:rPr>
+        <w:t>,description</w:t>
+      </w:r>
+      <w:proofErr w:type="spellEnd"/>
+      <w:proofErr w:type="gramEnd"/>
+      <w:r>
+        <w:rPr>
+          <w:rFonts w:ascii="Consolas" w:eastAsia="Times New Roman" w:hAnsi="Consolas" w:cs="Times New Roman"/>
+          <w:color w:val="001080"/>
+          <w:sz w:val="21"/>
+          <w:szCs w:val="21"/>
+          <w:lang w:eastAsia="fr-FR"/>
+        </w:rPr>
+        <w:t> :’’,images},</w:t>
       </w:r>
     </w:p>
     <w:p>
@@ -2607,7 +3159,41 @@
           <w:szCs w:val="21"/>
           <w:lang w:eastAsia="fr-FR"/>
         </w:rPr>
-        <w:t>{‘nature’ :‘sanitaire,description :’’,images},</w:t>
+        <w:t>{‘nature’ :‘</w:t>
+      </w:r>
+      <w:proofErr w:type="spellStart"/>
+      <w:r>
+        <w:rPr>
+          <w:rFonts w:ascii="Consolas" w:eastAsia="Times New Roman" w:hAnsi="Consolas" w:cs="Times New Roman"/>
+          <w:color w:val="001080"/>
+          <w:sz w:val="21"/>
+          <w:szCs w:val="21"/>
+          <w:lang w:eastAsia="fr-FR"/>
+        </w:rPr>
+        <w:t>sanitaire</w:t>
+      </w:r>
+      <w:proofErr w:type="gramStart"/>
+      <w:r>
+        <w:rPr>
+          <w:rFonts w:ascii="Consolas" w:eastAsia="Times New Roman" w:hAnsi="Consolas" w:cs="Times New Roman"/>
+          <w:color w:val="001080"/>
+          <w:sz w:val="21"/>
+          <w:szCs w:val="21"/>
+          <w:lang w:eastAsia="fr-FR"/>
+        </w:rPr>
+        <w:t>,description</w:t>
+      </w:r>
+      <w:proofErr w:type="spellEnd"/>
+      <w:proofErr w:type="gramEnd"/>
+      <w:r>
+        <w:rPr>
+          <w:rFonts w:ascii="Consolas" w:eastAsia="Times New Roman" w:hAnsi="Consolas" w:cs="Times New Roman"/>
+          <w:color w:val="001080"/>
+          <w:sz w:val="21"/>
+          <w:szCs w:val="21"/>
+          <w:lang w:eastAsia="fr-FR"/>
+        </w:rPr>
+        <w:t> :’’,images},</w:t>
       </w:r>
     </w:p>
     <w:p>
@@ -2658,15 +3244,29 @@
         </w:rPr>
         <w:t>               </w:t>
       </w:r>
-      <w:r>
-        <w:rPr>
-          <w:rFonts w:ascii="Consolas" w:eastAsia="Times New Roman" w:hAnsi="Consolas" w:cs="Times New Roman"/>
-          <w:color w:val="001080"/>
-          <w:sz w:val="21"/>
-          <w:szCs w:val="21"/>
-          <w:lang w:eastAsia="fr-FR"/>
-        </w:rPr>
-        <w:t>reperage :’</w:t>
+      <w:proofErr w:type="spellStart"/>
+      <w:proofErr w:type="gramStart"/>
+      <w:r>
+        <w:rPr>
+          <w:rFonts w:ascii="Consolas" w:eastAsia="Times New Roman" w:hAnsi="Consolas" w:cs="Times New Roman"/>
+          <w:color w:val="001080"/>
+          <w:sz w:val="21"/>
+          <w:szCs w:val="21"/>
+          <w:lang w:eastAsia="fr-FR"/>
+        </w:rPr>
+        <w:t>reperage</w:t>
+      </w:r>
+      <w:proofErr w:type="spellEnd"/>
+      <w:proofErr w:type="gramEnd"/>
+      <w:r>
+        <w:rPr>
+          <w:rFonts w:ascii="Consolas" w:eastAsia="Times New Roman" w:hAnsi="Consolas" w:cs="Times New Roman"/>
+          <w:color w:val="001080"/>
+          <w:sz w:val="21"/>
+          <w:szCs w:val="21"/>
+          <w:lang w:eastAsia="fr-FR"/>
+        </w:rPr>
+        <w:t> :’</w:t>
       </w:r>
       <w:r>
         <w:rPr>
@@ -2702,15 +3302,38 @@
           <w:lang w:eastAsia="fr-FR"/>
         </w:rPr>
       </w:pPr>
-      <w:r>
-        <w:rPr>
-          <w:rFonts w:ascii="Consolas" w:eastAsia="Times New Roman" w:hAnsi="Consolas" w:cs="Times New Roman"/>
-          <w:color w:val="001080"/>
-          <w:sz w:val="21"/>
-          <w:szCs w:val="21"/>
-          <w:lang w:eastAsia="fr-FR"/>
-        </w:rPr>
-        <w:t>equipements :</w:t>
+      <w:proofErr w:type="spellStart"/>
+      <w:r>
+        <w:rPr>
+          <w:rFonts w:ascii="Consolas" w:eastAsia="Times New Roman" w:hAnsi="Consolas" w:cs="Times New Roman"/>
+          <w:color w:val="001080"/>
+          <w:sz w:val="21"/>
+          <w:szCs w:val="21"/>
+          <w:lang w:eastAsia="fr-FR"/>
+        </w:rPr>
+        <w:t>equipements</w:t>
+      </w:r>
+      <w:proofErr w:type="spellEnd"/>
+      <w:r>
+        <w:rPr>
+          <w:rFonts w:ascii="Consolas" w:eastAsia="Times New Roman" w:hAnsi="Consolas" w:cs="Times New Roman"/>
+          <w:color w:val="001080"/>
+          <w:sz w:val="21"/>
+          <w:szCs w:val="21"/>
+          <w:lang w:eastAsia="fr-FR"/>
+        </w:rPr>
+        <w:t> </w:t>
+      </w:r>
+      <w:proofErr w:type="gramStart"/>
+      <w:r>
+        <w:rPr>
+          <w:rFonts w:ascii="Consolas" w:eastAsia="Times New Roman" w:hAnsi="Consolas" w:cs="Times New Roman"/>
+          <w:color w:val="001080"/>
+          <w:sz w:val="21"/>
+          <w:szCs w:val="21"/>
+          <w:lang w:eastAsia="fr-FR"/>
+        </w:rPr>
+        <w:t>:</w:t>
       </w:r>
       <w:r>
         <w:rPr>
@@ -2722,6 +3345,7 @@
         </w:rPr>
         <w:t>[</w:t>
       </w:r>
+      <w:proofErr w:type="gramEnd"/>
     </w:p>
     <w:p>
       <w:pPr>
@@ -2770,15 +3394,49 @@
         </w:rPr>
         <w:t xml:space="preserve"> </w:t>
       </w:r>
-      <w:r>
-        <w:rPr>
-          <w:rFonts w:ascii="Consolas" w:eastAsia="Times New Roman" w:hAnsi="Consolas" w:cs="Times New Roman"/>
-          <w:color w:val="001080"/>
-          <w:sz w:val="21"/>
-          <w:szCs w:val="21"/>
-          <w:lang w:eastAsia="fr-FR"/>
-        </w:rPr>
-        <w:t xml:space="preserve">nature :’telephone’, dénomination :’’, </w:t>
+      <w:proofErr w:type="gramStart"/>
+      <w:r>
+        <w:rPr>
+          <w:rFonts w:ascii="Consolas" w:eastAsia="Times New Roman" w:hAnsi="Consolas" w:cs="Times New Roman"/>
+          <w:color w:val="001080"/>
+          <w:sz w:val="21"/>
+          <w:szCs w:val="21"/>
+          <w:lang w:eastAsia="fr-FR"/>
+        </w:rPr>
+        <w:t>nature</w:t>
+      </w:r>
+      <w:proofErr w:type="gramEnd"/>
+      <w:r>
+        <w:rPr>
+          <w:rFonts w:ascii="Consolas" w:eastAsia="Times New Roman" w:hAnsi="Consolas" w:cs="Times New Roman"/>
+          <w:color w:val="001080"/>
+          <w:sz w:val="21"/>
+          <w:szCs w:val="21"/>
+          <w:lang w:eastAsia="fr-FR"/>
+        </w:rPr>
+        <w:t> :’</w:t>
+      </w:r>
+      <w:proofErr w:type="spellStart"/>
+      <w:r>
+        <w:rPr>
+          <w:rFonts w:ascii="Consolas" w:eastAsia="Times New Roman" w:hAnsi="Consolas" w:cs="Times New Roman"/>
+          <w:color w:val="001080"/>
+          <w:sz w:val="21"/>
+          <w:szCs w:val="21"/>
+          <w:lang w:eastAsia="fr-FR"/>
+        </w:rPr>
+        <w:t>telephone</w:t>
+      </w:r>
+      <w:proofErr w:type="spellEnd"/>
+      <w:r>
+        <w:rPr>
+          <w:rFonts w:ascii="Consolas" w:eastAsia="Times New Roman" w:hAnsi="Consolas" w:cs="Times New Roman"/>
+          <w:color w:val="001080"/>
+          <w:sz w:val="21"/>
+          <w:szCs w:val="21"/>
+          <w:lang w:eastAsia="fr-FR"/>
+        </w:rPr>
+        <w:t xml:space="preserve">’, dénomination :’’, </w:t>
       </w:r>
     </w:p>
     <w:p>
@@ -2872,8 +3530,20 @@
           <w:szCs w:val="21"/>
           <w:lang w:eastAsia="fr-FR"/>
         </w:rPr>
-        <w:t>images :[]</w:t>
-      </w:r>
+        <w:t>images </w:t>
+      </w:r>
+      <w:proofErr w:type="gramStart"/>
+      <w:r>
+        <w:rPr>
+          <w:rFonts w:ascii="Consolas" w:eastAsia="Times New Roman" w:hAnsi="Consolas" w:cs="Times New Roman"/>
+          <w:color w:val="001080"/>
+          <w:sz w:val="21"/>
+          <w:szCs w:val="21"/>
+          <w:lang w:eastAsia="fr-FR"/>
+        </w:rPr>
+        <w:t>:[]</w:t>
+      </w:r>
+      <w:proofErr w:type="gramEnd"/>
     </w:p>
     <w:p>
       <w:pPr>
@@ -2956,15 +3626,27 @@
           <w:lang w:eastAsia="fr-FR"/>
         </w:rPr>
       </w:pPr>
-      <w:r>
-        <w:rPr>
-          <w:rFonts w:ascii="Consolas" w:eastAsia="Times New Roman" w:hAnsi="Consolas" w:cs="Times New Roman"/>
-          <w:color w:val="001080"/>
-          <w:sz w:val="21"/>
-          <w:szCs w:val="21"/>
-          <w:lang w:eastAsia="fr-FR"/>
-        </w:rPr>
-        <w:t>dimensions :’3*4’,</w:t>
+      <w:proofErr w:type="gramStart"/>
+      <w:r>
+        <w:rPr>
+          <w:rFonts w:ascii="Consolas" w:eastAsia="Times New Roman" w:hAnsi="Consolas" w:cs="Times New Roman"/>
+          <w:color w:val="001080"/>
+          <w:sz w:val="21"/>
+          <w:szCs w:val="21"/>
+          <w:lang w:eastAsia="fr-FR"/>
+        </w:rPr>
+        <w:t>dimensions</w:t>
+      </w:r>
+      <w:proofErr w:type="gramEnd"/>
+      <w:r>
+        <w:rPr>
+          <w:rFonts w:ascii="Consolas" w:eastAsia="Times New Roman" w:hAnsi="Consolas" w:cs="Times New Roman"/>
+          <w:color w:val="001080"/>
+          <w:sz w:val="21"/>
+          <w:szCs w:val="21"/>
+          <w:lang w:eastAsia="fr-FR"/>
+        </w:rPr>
+        <w:t> :’3*4’,</w:t>
       </w:r>
     </w:p>
     <w:p>
@@ -2980,15 +3662,29 @@
           <w:lang w:eastAsia="fr-FR"/>
         </w:rPr>
       </w:pPr>
-      <w:r>
-        <w:rPr>
-          <w:rFonts w:ascii="Consolas" w:eastAsia="Times New Roman" w:hAnsi="Consolas" w:cs="Times New Roman"/>
-          <w:color w:val="001080"/>
-          <w:sz w:val="21"/>
-          <w:szCs w:val="21"/>
-          <w:lang w:eastAsia="fr-FR"/>
-        </w:rPr>
-        <w:t>nombre_portes :01</w:t>
+      <w:proofErr w:type="spellStart"/>
+      <w:proofErr w:type="gramStart"/>
+      <w:r>
+        <w:rPr>
+          <w:rFonts w:ascii="Consolas" w:eastAsia="Times New Roman" w:hAnsi="Consolas" w:cs="Times New Roman"/>
+          <w:color w:val="001080"/>
+          <w:sz w:val="21"/>
+          <w:szCs w:val="21"/>
+          <w:lang w:eastAsia="fr-FR"/>
+        </w:rPr>
+        <w:t>nombre_portes</w:t>
+      </w:r>
+      <w:proofErr w:type="spellEnd"/>
+      <w:proofErr w:type="gramEnd"/>
+      <w:r>
+        <w:rPr>
+          <w:rFonts w:ascii="Consolas" w:eastAsia="Times New Roman" w:hAnsi="Consolas" w:cs="Times New Roman"/>
+          <w:color w:val="001080"/>
+          <w:sz w:val="21"/>
+          <w:szCs w:val="21"/>
+          <w:lang w:eastAsia="fr-FR"/>
+        </w:rPr>
+        <w:t> :01</w:t>
       </w:r>
       <w:r>
         <w:rPr>
@@ -3014,15 +3710,27 @@
           <w:lang w:eastAsia="fr-FR"/>
         </w:rPr>
       </w:pPr>
-      <w:r>
-        <w:rPr>
-          <w:rFonts w:ascii="Consolas" w:eastAsia="Times New Roman" w:hAnsi="Consolas" w:cs="Times New Roman"/>
-          <w:color w:val="001080"/>
-          <w:sz w:val="21"/>
-          <w:szCs w:val="21"/>
-          <w:lang w:eastAsia="fr-FR"/>
-        </w:rPr>
-        <w:t>user :{</w:t>
+      <w:proofErr w:type="gramStart"/>
+      <w:r>
+        <w:rPr>
+          <w:rFonts w:ascii="Consolas" w:eastAsia="Times New Roman" w:hAnsi="Consolas" w:cs="Times New Roman"/>
+          <w:color w:val="001080"/>
+          <w:sz w:val="21"/>
+          <w:szCs w:val="21"/>
+          <w:lang w:eastAsia="fr-FR"/>
+        </w:rPr>
+        <w:t>user</w:t>
+      </w:r>
+      <w:proofErr w:type="gramEnd"/>
+      <w:r>
+        <w:rPr>
+          <w:rFonts w:ascii="Consolas" w:eastAsia="Times New Roman" w:hAnsi="Consolas" w:cs="Times New Roman"/>
+          <w:color w:val="001080"/>
+          <w:sz w:val="21"/>
+          <w:szCs w:val="21"/>
+          <w:lang w:eastAsia="fr-FR"/>
+        </w:rPr>
+        <w:t> :{</w:t>
       </w:r>
     </w:p>
     <w:p>
@@ -3047,7 +3755,28 @@
           <w:lang w:eastAsia="fr-FR"/>
         </w:rPr>
         <w:tab/>
-        <w:t>nom :’’,</w:t>
+      </w:r>
+      <w:proofErr w:type="gramStart"/>
+      <w:r>
+        <w:rPr>
+          <w:rFonts w:ascii="Consolas" w:eastAsia="Times New Roman" w:hAnsi="Consolas" w:cs="Times New Roman"/>
+          <w:color w:val="001080"/>
+          <w:sz w:val="21"/>
+          <w:szCs w:val="21"/>
+          <w:lang w:eastAsia="fr-FR"/>
+        </w:rPr>
+        <w:t>nom</w:t>
+      </w:r>
+      <w:proofErr w:type="gramEnd"/>
+      <w:r>
+        <w:rPr>
+          <w:rFonts w:ascii="Consolas" w:eastAsia="Times New Roman" w:hAnsi="Consolas" w:cs="Times New Roman"/>
+          <w:color w:val="001080"/>
+          <w:sz w:val="21"/>
+          <w:szCs w:val="21"/>
+          <w:lang w:eastAsia="fr-FR"/>
+        </w:rPr>
+        <w:t> :’’,</w:t>
       </w:r>
     </w:p>
     <w:p>
@@ -3072,7 +3801,30 @@
           <w:lang w:eastAsia="fr-FR"/>
         </w:rPr>
         <w:tab/>
-        <w:t>poste_travail :’’</w:t>
+      </w:r>
+      <w:proofErr w:type="spellStart"/>
+      <w:proofErr w:type="gramStart"/>
+      <w:r>
+        <w:rPr>
+          <w:rFonts w:ascii="Consolas" w:eastAsia="Times New Roman" w:hAnsi="Consolas" w:cs="Times New Roman"/>
+          <w:color w:val="001080"/>
+          <w:sz w:val="21"/>
+          <w:szCs w:val="21"/>
+          <w:lang w:eastAsia="fr-FR"/>
+        </w:rPr>
+        <w:t>poste_travail</w:t>
+      </w:r>
+      <w:proofErr w:type="spellEnd"/>
+      <w:proofErr w:type="gramEnd"/>
+      <w:r>
+        <w:rPr>
+          <w:rFonts w:ascii="Consolas" w:eastAsia="Times New Roman" w:hAnsi="Consolas" w:cs="Times New Roman"/>
+          <w:color w:val="001080"/>
+          <w:sz w:val="21"/>
+          <w:szCs w:val="21"/>
+          <w:lang w:eastAsia="fr-FR"/>
+        </w:rPr>
+        <w:t> :’’</w:t>
       </w:r>
     </w:p>
     <w:p>
@@ -3327,9 +4079,51 @@
             </w:tcBorders>
           </w:tcPr>
           <w:p>
-            <w:r>
-              <w:t>Nro, consommation, ancien_index, nouvel_index, nro_compteur, perdiode_debut, période_fin</w:t>
-            </w:r>
+            <w:proofErr w:type="spellStart"/>
+            <w:r>
+              <w:t>Nro</w:t>
+            </w:r>
+            <w:proofErr w:type="spellEnd"/>
+            <w:r>
+              <w:t xml:space="preserve">, consommation, </w:t>
+            </w:r>
+            <w:proofErr w:type="spellStart"/>
+            <w:r>
+              <w:t>ancien_index</w:t>
+            </w:r>
+            <w:proofErr w:type="spellEnd"/>
+            <w:r>
+              <w:t xml:space="preserve">, </w:t>
+            </w:r>
+            <w:proofErr w:type="spellStart"/>
+            <w:r>
+              <w:t>nouvel_index</w:t>
+            </w:r>
+            <w:proofErr w:type="spellEnd"/>
+            <w:r>
+              <w:t xml:space="preserve">, </w:t>
+            </w:r>
+            <w:proofErr w:type="spellStart"/>
+            <w:r>
+              <w:t>nro_compteur</w:t>
+            </w:r>
+            <w:proofErr w:type="spellEnd"/>
+            <w:r>
+              <w:t xml:space="preserve">, </w:t>
+            </w:r>
+            <w:proofErr w:type="spellStart"/>
+            <w:r>
+              <w:t>perdiode_debut</w:t>
+            </w:r>
+            <w:proofErr w:type="spellEnd"/>
+            <w:r>
+              <w:t xml:space="preserve">, </w:t>
+            </w:r>
+            <w:proofErr w:type="spellStart"/>
+            <w:r>
+              <w:t>période_fin</w:t>
+            </w:r>
+            <w:proofErr w:type="spellEnd"/>
             <w:r>
               <w:t>, montant</w:t>
             </w:r>
@@ -3359,8 +4153,13 @@
             </w:tcBorders>
           </w:tcPr>
           <w:p>
-            <w:r>
-              <w:t>Nro_serie,</w:t>
+            <w:proofErr w:type="spellStart"/>
+            <w:r>
+              <w:t>Nro_serie</w:t>
+            </w:r>
+            <w:proofErr w:type="spellEnd"/>
+            <w:r>
+              <w:t>,</w:t>
             </w:r>
             <w:r>
               <w:t xml:space="preserve"> marque, nature, caractéristiques</w:t>
@@ -3375,26 +4174,54 @@
             </w:tcBorders>
           </w:tcPr>
           <w:p>
-            <w:r>
-              <w:t>Nro, date</w:t>
-            </w:r>
-            <w:r>
-              <w:t>time, description,</w:t>
-            </w:r>
-            <w:r>
-              <w:t xml:space="preserve"> déclaré_par</w:t>
-            </w:r>
+            <w:proofErr w:type="spellStart"/>
+            <w:r>
+              <w:t>Nro</w:t>
+            </w:r>
+            <w:proofErr w:type="spellEnd"/>
+            <w:r>
+              <w:t xml:space="preserve">, </w:t>
+            </w:r>
+            <w:proofErr w:type="spellStart"/>
+            <w:r>
+              <w:t>date</w:t>
+            </w:r>
+            <w:r>
+              <w:t>time</w:t>
+            </w:r>
+            <w:proofErr w:type="spellEnd"/>
+            <w:r>
+              <w:t>, description,</w:t>
+            </w:r>
+            <w:r>
+              <w:t xml:space="preserve"> </w:t>
+            </w:r>
+            <w:proofErr w:type="spellStart"/>
+            <w:r>
+              <w:t>déclaré_par</w:t>
+            </w:r>
+            <w:proofErr w:type="spellEnd"/>
             <w:r>
               <w:t>, responsabilité</w:t>
             </w:r>
             <w:r>
-              <w:t>, objet_incident,</w:t>
-            </w:r>
-          </w:p>
-          <w:p>
+              <w:t xml:space="preserve">, </w:t>
+            </w:r>
+            <w:proofErr w:type="spellStart"/>
+            <w:r>
+              <w:t>objet_incident</w:t>
+            </w:r>
+            <w:proofErr w:type="spellEnd"/>
+            <w:r>
+              <w:t>,</w:t>
+            </w:r>
+          </w:p>
+          <w:p>
+            <w:proofErr w:type="spellStart"/>
             <w:r>
               <w:t>Ref_objet</w:t>
             </w:r>
+            <w:proofErr w:type="spellEnd"/>
           </w:p>
         </w:tc>
       </w:tr>
@@ -3458,12 +4285,14 @@
                 <w:b/>
               </w:rPr>
             </w:pPr>
+            <w:proofErr w:type="spellStart"/>
             <w:r>
               <w:rPr>
                 <w:b/>
               </w:rPr>
               <w:t>Usage_espace</w:t>
             </w:r>
+            <w:proofErr w:type="spellEnd"/>
           </w:p>
         </w:tc>
         <w:tc>
@@ -3481,6 +4310,7 @@
                 <w:u w:val="single"/>
               </w:rPr>
             </w:pPr>
+            <w:proofErr w:type="spellStart"/>
             <w:r>
               <w:rPr>
                 <w:b/>
@@ -3488,6 +4318,7 @@
               </w:rPr>
               <w:t>Unité_administrative</w:t>
             </w:r>
+            <w:proofErr w:type="spellEnd"/>
           </w:p>
         </w:tc>
       </w:tr>
@@ -3504,11 +4335,29 @@
             </w:tcBorders>
           </w:tcPr>
           <w:p>
-            <w:r>
-              <w:t xml:space="preserve">nro, datetime, </w:t>
-            </w:r>
-            <w:r>
-              <w:t xml:space="preserve">réalisé_par, </w:t>
+            <w:proofErr w:type="spellStart"/>
+            <w:r>
+              <w:t>nro</w:t>
+            </w:r>
+            <w:proofErr w:type="spellEnd"/>
+            <w:r>
+              <w:t xml:space="preserve">, </w:t>
+            </w:r>
+            <w:proofErr w:type="spellStart"/>
+            <w:r>
+              <w:t>datetime</w:t>
+            </w:r>
+            <w:proofErr w:type="spellEnd"/>
+            <w:r>
+              <w:t xml:space="preserve">, </w:t>
+            </w:r>
+            <w:proofErr w:type="spellStart"/>
+            <w:r>
+              <w:t>réalisé_par</w:t>
+            </w:r>
+            <w:proofErr w:type="spellEnd"/>
+            <w:r>
+              <w:t xml:space="preserve">, </w:t>
             </w:r>
             <w:r>
               <w:t xml:space="preserve">responsabilité, </w:t>
@@ -3533,15 +4382,27 @@
             </w:tcBorders>
           </w:tcPr>
           <w:p>
-            <w:r>
-              <w:t>Nro, dimensions,</w:t>
+            <w:proofErr w:type="spellStart"/>
+            <w:r>
+              <w:t>Nro</w:t>
+            </w:r>
+            <w:proofErr w:type="spellEnd"/>
+            <w:r>
+              <w:t>, dimensions,</w:t>
             </w:r>
             <w:r>
               <w:t xml:space="preserve"> </w:t>
             </w:r>
-            <w:r>
-              <w:t>nro_porte,localisation</w:t>
-            </w:r>
+            <w:proofErr w:type="spellStart"/>
+            <w:r>
+              <w:t>nro_porte</w:t>
+            </w:r>
+            <w:proofErr w:type="gramStart"/>
+            <w:r>
+              <w:t>,localisation</w:t>
+            </w:r>
+            <w:proofErr w:type="spellEnd"/>
+            <w:proofErr w:type="gramEnd"/>
           </w:p>
         </w:tc>
         <w:tc>
@@ -3565,8 +4426,13 @@
             </w:tcBorders>
           </w:tcPr>
           <w:p>
-            <w:r>
-              <w:t>nro, intitulé,</w:t>
+            <w:proofErr w:type="spellStart"/>
+            <w:r>
+              <w:t>nro</w:t>
+            </w:r>
+            <w:proofErr w:type="spellEnd"/>
+            <w:r>
+              <w:t>, intitulé,</w:t>
             </w:r>
           </w:p>
         </w:tc>
@@ -3589,12 +4455,14 @@
                 <w:b/>
               </w:rPr>
             </w:pPr>
+            <w:proofErr w:type="spellStart"/>
             <w:r>
               <w:rPr>
                 <w:b/>
               </w:rPr>
               <w:t>Poste_travail</w:t>
             </w:r>
+            <w:proofErr w:type="spellEnd"/>
           </w:p>
         </w:tc>
         <w:tc>
@@ -3612,6 +4480,7 @@
                 <w:u w:val="single"/>
               </w:rPr>
             </w:pPr>
+            <w:proofErr w:type="spellStart"/>
             <w:r>
               <w:rPr>
                 <w:b/>
@@ -3633,6 +4502,7 @@
               </w:rPr>
               <w:t>ériel</w:t>
             </w:r>
+            <w:proofErr w:type="spellEnd"/>
           </w:p>
         </w:tc>
         <w:tc>
@@ -3723,9 +4593,19 @@
             <w:tcW w:w="2410" w:type="dxa"/>
           </w:tcPr>
           <w:p>
-            <w:r>
-              <w:t>Nro, nom, version, date_installation</w:t>
-            </w:r>
+            <w:proofErr w:type="spellStart"/>
+            <w:r>
+              <w:t>Nro</w:t>
+            </w:r>
+            <w:proofErr w:type="spellEnd"/>
+            <w:r>
+              <w:t xml:space="preserve">, nom, version, </w:t>
+            </w:r>
+            <w:proofErr w:type="spellStart"/>
+            <w:r>
+              <w:t>date_installation</w:t>
+            </w:r>
+            <w:proofErr w:type="spellEnd"/>
             <w:r>
               <w:t>, nature, utilité,</w:t>
             </w:r>
@@ -3791,7 +4671,15 @@
               <w:t>Connectiques </w:t>
             </w:r>
             <w:r>
-              <w:t>: libellé, qté, unités</w:t>
+              <w:t xml:space="preserve">: libellé, </w:t>
+            </w:r>
+            <w:proofErr w:type="spellStart"/>
+            <w:r>
+              <w:t>qté</w:t>
+            </w:r>
+            <w:proofErr w:type="spellEnd"/>
+            <w:r>
+              <w:t>, unités</w:t>
             </w:r>
           </w:p>
         </w:tc>
@@ -4107,7 +4995,15 @@
               <w:t>facture</w:t>
             </w:r>
             <w:r>
-              <w:t xml:space="preserve"> (nro, consommation, montant, unités, début, fin)</w:t>
+              <w:t xml:space="preserve"> (</w:t>
+            </w:r>
+            <w:proofErr w:type="spellStart"/>
+            <w:r>
+              <w:t>nro</w:t>
+            </w:r>
+            <w:proofErr w:type="spellEnd"/>
+            <w:r>
+              <w:t>, consommation, montant, unités, début, fin)</w:t>
             </w:r>
             <w:r>
               <w:t xml:space="preserve"> est associée à un seul </w:t>
@@ -4125,7 +5021,15 @@
               <w:t>ur</w:t>
             </w:r>
             <w:r>
-              <w:t xml:space="preserve"> (nro, modèle)</w:t>
+              <w:t xml:space="preserve"> (</w:t>
+            </w:r>
+            <w:proofErr w:type="spellStart"/>
+            <w:r>
+              <w:t>nro</w:t>
+            </w:r>
+            <w:proofErr w:type="spellEnd"/>
+            <w:r>
+              <w:t>, modèle)</w:t>
             </w:r>
             <w:r>
               <w:t xml:space="preserve"> physique</w:t>
@@ -4263,8 +5167,13 @@
             <w:r>
               <w:t xml:space="preserve"> (</w:t>
             </w:r>
-            <w:r>
-              <w:t xml:space="preserve">nro, </w:t>
+            <w:proofErr w:type="spellStart"/>
+            <w:r>
+              <w:t>nro</w:t>
+            </w:r>
+            <w:proofErr w:type="spellEnd"/>
+            <w:r>
+              <w:t xml:space="preserve">, </w:t>
             </w:r>
             <w:r>
               <w:t>dimensions, localisation, description)</w:t>
@@ -4305,8 +5214,13 @@
             <w:r>
               <w:t xml:space="preserve"> </w:t>
             </w:r>
-            <w:r>
-              <w:t>ect.</w:t>
+            <w:proofErr w:type="spellStart"/>
+            <w:r>
+              <w:t>ect</w:t>
+            </w:r>
+            <w:proofErr w:type="spellEnd"/>
+            <w:r>
+              <w:t>.</w:t>
             </w:r>
           </w:p>
           <w:p>
@@ -4327,7 +5241,15 @@
               <w:t>bureau</w:t>
             </w:r>
             <w:r>
-              <w:t xml:space="preserve"> (nro, description)</w:t>
+              <w:t xml:space="preserve"> (</w:t>
+            </w:r>
+            <w:proofErr w:type="spellStart"/>
+            <w:r>
+              <w:t>nro</w:t>
+            </w:r>
+            <w:proofErr w:type="spellEnd"/>
+            <w:r>
+              <w:t>, description)</w:t>
             </w:r>
             <w:r>
               <w:t xml:space="preserve"> abrite du </w:t>
@@ -4339,7 +5261,15 @@
               <w:t>personnel</w:t>
             </w:r>
             <w:r>
-              <w:t xml:space="preserve"> (mle, nom, prénoms, poste de responsabilité</w:t>
+              <w:t xml:space="preserve"> (</w:t>
+            </w:r>
+            <w:proofErr w:type="spellStart"/>
+            <w:r>
+              <w:t>mle</w:t>
+            </w:r>
+            <w:proofErr w:type="spellEnd"/>
+            <w:r>
+              <w:t>, nom, prénoms, poste de responsabilité</w:t>
             </w:r>
           </w:p>
           <w:p>
@@ -4428,7 +5358,21 @@
               <w:rPr>
                 <w:u w:val="single"/>
               </w:rPr>
-              <w:t xml:space="preserve"> (nro de série, nom)</w:t>
+              <w:t xml:space="preserve"> (</w:t>
+            </w:r>
+            <w:proofErr w:type="spellStart"/>
+            <w:r>
+              <w:rPr>
+                <w:u w:val="single"/>
+              </w:rPr>
+              <w:t>nro</w:t>
+            </w:r>
+            <w:proofErr w:type="spellEnd"/>
+            <w:r>
+              <w:rPr>
+                <w:u w:val="single"/>
+              </w:rPr>
+              <w:t xml:space="preserve"> de série, nom)</w:t>
             </w:r>
             <w:r>
               <w:t xml:space="preserve"> appartient à une </w:t>
@@ -4860,7 +5804,15 @@
               </w:numPr>
             </w:pPr>
             <w:r>
-              <w:t>L’incident est clos ou non (déclenché, pending, résolu, non résolu, clos)</w:t>
+              <w:t xml:space="preserve">L’incident est clos ou non (déclenché, </w:t>
+            </w:r>
+            <w:proofErr w:type="spellStart"/>
+            <w:r>
+              <w:t>pending</w:t>
+            </w:r>
+            <w:proofErr w:type="spellEnd"/>
+            <w:r>
+              <w:t>, résolu, non résolu, clos)</w:t>
             </w:r>
           </w:p>
         </w:tc>
@@ -5582,7 +6534,16 @@
               <w:left w:val="thinThickSmallGap" w:sz="24" w:space="0" w:color="auto"/>
             </w:tcBorders>
           </w:tcPr>
-          <w:p/>
+          <w:p>
+            <w:r>
+              <w:t>rgb</w:t>
+            </w:r>
+            <w:bookmarkStart w:id="0" w:name="_GoBack"/>
+            <w:bookmarkEnd w:id="0"/>
+            <w:r>
+              <w:t>(253,233,217)</w:t>
+            </w:r>
+          </w:p>
         </w:tc>
         <w:tc>
           <w:tcPr>
@@ -16774,8 +17735,6 @@
               </w:rPr>
               <w:t>Diagnostic</w:t>
             </w:r>
-            <w:bookmarkStart w:id="0" w:name="_GoBack"/>
-            <w:bookmarkEnd w:id="0"/>
             <w:r>
               <w:rPr>
                 <w:b/>
@@ -16803,7 +17762,11 @@
               <w:right w:val="nil"/>
             </w:tcBorders>
           </w:tcPr>
-          <w:p/>
+          <w:p>
+            <w:r>
+              <w:t xml:space="preserve"> </w:t>
+            </w:r>
+          </w:p>
         </w:tc>
         <w:tc>
           <w:tcPr>

</xml_diff>